<commit_message>
Update project report documents in DOCX and PDF formats
</commit_message>
<xml_diff>
--- a/Rapport-projet.docx
+++ b/Rapport-projet.docx
@@ -339,16 +339,77 @@
         </w:rPr>
         <w:t> </w:t>
       </w:r>
-      <w:r>
-        <w:rPr>
-          <w:rFonts w:ascii="Times New Roman" w:eastAsia="Times New Roman" w:hAnsi="Times New Roman" w:cs="Times New Roman"/>
-          <w:color w:val="000000"/>
-          <w:kern w:val="0"/>
-          <w:sz w:val="20"/>
-          <w:szCs w:val="20"/>
-          <w14:ligatures w14:val="none"/>
-        </w:rPr>
-        <w:t>HistoriqueTransaction : Sa logique a été intégrée dans Echange, Reservation et Billet.</w:t>
+      <w:proofErr w:type="spellStart"/>
+      <w:r>
+        <w:rPr>
+          <w:rFonts w:ascii="Times New Roman" w:eastAsia="Times New Roman" w:hAnsi="Times New Roman" w:cs="Times New Roman"/>
+          <w:color w:val="000000"/>
+          <w:kern w:val="0"/>
+          <w:sz w:val="20"/>
+          <w:szCs w:val="20"/>
+          <w14:ligatures w14:val="none"/>
+        </w:rPr>
+        <w:t>HistoriqueTransaction</w:t>
+      </w:r>
+      <w:proofErr w:type="spellEnd"/>
+      <w:r>
+        <w:rPr>
+          <w:rFonts w:ascii="Times New Roman" w:eastAsia="Times New Roman" w:hAnsi="Times New Roman" w:cs="Times New Roman"/>
+          <w:color w:val="000000"/>
+          <w:kern w:val="0"/>
+          <w:sz w:val="20"/>
+          <w:szCs w:val="20"/>
+          <w14:ligatures w14:val="none"/>
+        </w:rPr>
+        <w:t xml:space="preserve"> : Sa logique a été intégrée dans </w:t>
+      </w:r>
+      <w:proofErr w:type="spellStart"/>
+      <w:r>
+        <w:rPr>
+          <w:rFonts w:ascii="Times New Roman" w:eastAsia="Times New Roman" w:hAnsi="Times New Roman" w:cs="Times New Roman"/>
+          <w:color w:val="000000"/>
+          <w:kern w:val="0"/>
+          <w:sz w:val="20"/>
+          <w:szCs w:val="20"/>
+          <w14:ligatures w14:val="none"/>
+        </w:rPr>
+        <w:t>Echange</w:t>
+      </w:r>
+      <w:proofErr w:type="spellEnd"/>
+      <w:r>
+        <w:rPr>
+          <w:rFonts w:ascii="Times New Roman" w:eastAsia="Times New Roman" w:hAnsi="Times New Roman" w:cs="Times New Roman"/>
+          <w:color w:val="000000"/>
+          <w:kern w:val="0"/>
+          <w:sz w:val="20"/>
+          <w:szCs w:val="20"/>
+          <w14:ligatures w14:val="none"/>
+        </w:rPr>
+        <w:t xml:space="preserve">, </w:t>
+      </w:r>
+      <w:proofErr w:type="spellStart"/>
+      <w:r>
+        <w:rPr>
+          <w:rFonts w:ascii="Times New Roman" w:eastAsia="Times New Roman" w:hAnsi="Times New Roman" w:cs="Times New Roman"/>
+          <w:color w:val="000000"/>
+          <w:kern w:val="0"/>
+          <w:sz w:val="20"/>
+          <w:szCs w:val="20"/>
+          <w14:ligatures w14:val="none"/>
+        </w:rPr>
+        <w:t>Reservation</w:t>
+      </w:r>
+      <w:proofErr w:type="spellEnd"/>
+      <w:r>
+        <w:rPr>
+          <w:rFonts w:ascii="Times New Roman" w:eastAsia="Times New Roman" w:hAnsi="Times New Roman" w:cs="Times New Roman"/>
+          <w:color w:val="000000"/>
+          <w:kern w:val="0"/>
+          <w:sz w:val="20"/>
+          <w:szCs w:val="20"/>
+          <w14:ligatures w14:val="none"/>
+        </w:rPr>
+        <w:t xml:space="preserve"> et Billet.</w:t>
       </w:r>
     </w:p>
     <w:p>
@@ -383,16 +444,53 @@
         </w:rPr>
         <w:t> </w:t>
       </w:r>
-      <w:r>
-        <w:rPr>
-          <w:rFonts w:ascii="Times New Roman" w:eastAsia="Times New Roman" w:hAnsi="Times New Roman" w:cs="Times New Roman"/>
-          <w:color w:val="000000"/>
-          <w:kern w:val="0"/>
-          <w:sz w:val="20"/>
-          <w:szCs w:val="20"/>
-          <w14:ligatures w14:val="none"/>
-        </w:rPr>
-        <w:t>Seance : Fusionnée avec Evenement pour éviter une complexité inutile.</w:t>
+      <w:proofErr w:type="spellStart"/>
+      <w:r>
+        <w:rPr>
+          <w:rFonts w:ascii="Times New Roman" w:eastAsia="Times New Roman" w:hAnsi="Times New Roman" w:cs="Times New Roman"/>
+          <w:color w:val="000000"/>
+          <w:kern w:val="0"/>
+          <w:sz w:val="20"/>
+          <w:szCs w:val="20"/>
+          <w14:ligatures w14:val="none"/>
+        </w:rPr>
+        <w:t>Seance</w:t>
+      </w:r>
+      <w:proofErr w:type="spellEnd"/>
+      <w:r>
+        <w:rPr>
+          <w:rFonts w:ascii="Times New Roman" w:eastAsia="Times New Roman" w:hAnsi="Times New Roman" w:cs="Times New Roman"/>
+          <w:color w:val="000000"/>
+          <w:kern w:val="0"/>
+          <w:sz w:val="20"/>
+          <w:szCs w:val="20"/>
+          <w14:ligatures w14:val="none"/>
+        </w:rPr>
+        <w:t xml:space="preserve"> : Fusionnée avec </w:t>
+      </w:r>
+      <w:proofErr w:type="spellStart"/>
+      <w:r>
+        <w:rPr>
+          <w:rFonts w:ascii="Times New Roman" w:eastAsia="Times New Roman" w:hAnsi="Times New Roman" w:cs="Times New Roman"/>
+          <w:color w:val="000000"/>
+          <w:kern w:val="0"/>
+          <w:sz w:val="20"/>
+          <w:szCs w:val="20"/>
+          <w14:ligatures w14:val="none"/>
+        </w:rPr>
+        <w:t>Evenement</w:t>
+      </w:r>
+      <w:proofErr w:type="spellEnd"/>
+      <w:r>
+        <w:rPr>
+          <w:rFonts w:ascii="Times New Roman" w:eastAsia="Times New Roman" w:hAnsi="Times New Roman" w:cs="Times New Roman"/>
+          <w:color w:val="000000"/>
+          <w:kern w:val="0"/>
+          <w:sz w:val="20"/>
+          <w:szCs w:val="20"/>
+          <w14:ligatures w14:val="none"/>
+        </w:rPr>
+        <w:t xml:space="preserve"> pour éviter une complexité inutile.</w:t>
       </w:r>
     </w:p>
     <w:p>
@@ -427,16 +525,53 @@
         </w:rPr>
         <w:t> </w:t>
       </w:r>
-      <w:r>
-        <w:rPr>
-          <w:rFonts w:ascii="Times New Roman" w:eastAsia="Times New Roman" w:hAnsi="Times New Roman" w:cs="Times New Roman"/>
-          <w:color w:val="000000"/>
-          <w:kern w:val="0"/>
-          <w:sz w:val="20"/>
-          <w:szCs w:val="20"/>
-          <w14:ligatures w14:val="none"/>
-        </w:rPr>
-        <w:t>PreReservation : Remplacer par une relation Reservation.</w:t>
+      <w:proofErr w:type="spellStart"/>
+      <w:r>
+        <w:rPr>
+          <w:rFonts w:ascii="Times New Roman" w:eastAsia="Times New Roman" w:hAnsi="Times New Roman" w:cs="Times New Roman"/>
+          <w:color w:val="000000"/>
+          <w:kern w:val="0"/>
+          <w:sz w:val="20"/>
+          <w:szCs w:val="20"/>
+          <w14:ligatures w14:val="none"/>
+        </w:rPr>
+        <w:t>PreReservation</w:t>
+      </w:r>
+      <w:proofErr w:type="spellEnd"/>
+      <w:r>
+        <w:rPr>
+          <w:rFonts w:ascii="Times New Roman" w:eastAsia="Times New Roman" w:hAnsi="Times New Roman" w:cs="Times New Roman"/>
+          <w:color w:val="000000"/>
+          <w:kern w:val="0"/>
+          <w:sz w:val="20"/>
+          <w:szCs w:val="20"/>
+          <w14:ligatures w14:val="none"/>
+        </w:rPr>
+        <w:t xml:space="preserve"> : Remplacer par une relation </w:t>
+      </w:r>
+      <w:proofErr w:type="spellStart"/>
+      <w:r>
+        <w:rPr>
+          <w:rFonts w:ascii="Times New Roman" w:eastAsia="Times New Roman" w:hAnsi="Times New Roman" w:cs="Times New Roman"/>
+          <w:color w:val="000000"/>
+          <w:kern w:val="0"/>
+          <w:sz w:val="20"/>
+          <w:szCs w:val="20"/>
+          <w14:ligatures w14:val="none"/>
+        </w:rPr>
+        <w:t>Reservation</w:t>
+      </w:r>
+      <w:proofErr w:type="spellEnd"/>
+      <w:r>
+        <w:rPr>
+          <w:rFonts w:ascii="Times New Roman" w:eastAsia="Times New Roman" w:hAnsi="Times New Roman" w:cs="Times New Roman"/>
+          <w:color w:val="000000"/>
+          <w:kern w:val="0"/>
+          <w:sz w:val="20"/>
+          <w:szCs w:val="20"/>
+          <w14:ligatures w14:val="none"/>
+        </w:rPr>
+        <w:t>.</w:t>
       </w:r>
     </w:p>
     <w:p>
@@ -511,7 +646,103 @@
           <w:szCs w:val="20"/>
           <w14:ligatures w14:val="none"/>
         </w:rPr>
-        <w:t>Association Echange : Inclure les clé primaire des utilisateur (émetteur, destinataire) et du billet, avec ajout des attributs Ejour et Eheure pour tracer la transaction.</w:t>
+        <w:t xml:space="preserve">Association </w:t>
+      </w:r>
+      <w:proofErr w:type="spellStart"/>
+      <w:r>
+        <w:rPr>
+          <w:rFonts w:ascii="Times New Roman" w:eastAsia="Times New Roman" w:hAnsi="Times New Roman" w:cs="Times New Roman"/>
+          <w:color w:val="000000"/>
+          <w:kern w:val="0"/>
+          <w:sz w:val="20"/>
+          <w:szCs w:val="20"/>
+          <w14:ligatures w14:val="none"/>
+        </w:rPr>
+        <w:t>Echange</w:t>
+      </w:r>
+      <w:proofErr w:type="spellEnd"/>
+      <w:r>
+        <w:rPr>
+          <w:rFonts w:ascii="Times New Roman" w:eastAsia="Times New Roman" w:hAnsi="Times New Roman" w:cs="Times New Roman"/>
+          <w:color w:val="000000"/>
+          <w:kern w:val="0"/>
+          <w:sz w:val="20"/>
+          <w:szCs w:val="20"/>
+          <w14:ligatures w14:val="none"/>
+        </w:rPr>
+        <w:t xml:space="preserve"> : Inclure </w:t>
+      </w:r>
+      <w:proofErr w:type="gramStart"/>
+      <w:r>
+        <w:rPr>
+          <w:rFonts w:ascii="Times New Roman" w:eastAsia="Times New Roman" w:hAnsi="Times New Roman" w:cs="Times New Roman"/>
+          <w:color w:val="000000"/>
+          <w:kern w:val="0"/>
+          <w:sz w:val="20"/>
+          <w:szCs w:val="20"/>
+          <w14:ligatures w14:val="none"/>
+        </w:rPr>
+        <w:t>les clé primaire</w:t>
+      </w:r>
+      <w:proofErr w:type="gramEnd"/>
+      <w:r>
+        <w:rPr>
+          <w:rFonts w:ascii="Times New Roman" w:eastAsia="Times New Roman" w:hAnsi="Times New Roman" w:cs="Times New Roman"/>
+          <w:color w:val="000000"/>
+          <w:kern w:val="0"/>
+          <w:sz w:val="20"/>
+          <w:szCs w:val="20"/>
+          <w14:ligatures w14:val="none"/>
+        </w:rPr>
+        <w:t xml:space="preserve"> des utilisateur (émetteur, destinataire) et du billet, avec ajout des attributs </w:t>
+      </w:r>
+      <w:proofErr w:type="spellStart"/>
+      <w:r>
+        <w:rPr>
+          <w:rFonts w:ascii="Times New Roman" w:eastAsia="Times New Roman" w:hAnsi="Times New Roman" w:cs="Times New Roman"/>
+          <w:color w:val="000000"/>
+          <w:kern w:val="0"/>
+          <w:sz w:val="20"/>
+          <w:szCs w:val="20"/>
+          <w14:ligatures w14:val="none"/>
+        </w:rPr>
+        <w:t>Ejour</w:t>
+      </w:r>
+      <w:proofErr w:type="spellEnd"/>
+      <w:r>
+        <w:rPr>
+          <w:rFonts w:ascii="Times New Roman" w:eastAsia="Times New Roman" w:hAnsi="Times New Roman" w:cs="Times New Roman"/>
+          <w:color w:val="000000"/>
+          <w:kern w:val="0"/>
+          <w:sz w:val="20"/>
+          <w:szCs w:val="20"/>
+          <w14:ligatures w14:val="none"/>
+        </w:rPr>
+        <w:t xml:space="preserve"> et </w:t>
+      </w:r>
+      <w:proofErr w:type="spellStart"/>
+      <w:r>
+        <w:rPr>
+          <w:rFonts w:ascii="Times New Roman" w:eastAsia="Times New Roman" w:hAnsi="Times New Roman" w:cs="Times New Roman"/>
+          <w:color w:val="000000"/>
+          <w:kern w:val="0"/>
+          <w:sz w:val="20"/>
+          <w:szCs w:val="20"/>
+          <w14:ligatures w14:val="none"/>
+        </w:rPr>
+        <w:t>Eheure</w:t>
+      </w:r>
+      <w:proofErr w:type="spellEnd"/>
+      <w:r>
+        <w:rPr>
+          <w:rFonts w:ascii="Times New Roman" w:eastAsia="Times New Roman" w:hAnsi="Times New Roman" w:cs="Times New Roman"/>
+          <w:color w:val="000000"/>
+          <w:kern w:val="0"/>
+          <w:sz w:val="20"/>
+          <w:szCs w:val="20"/>
+          <w14:ligatures w14:val="none"/>
+        </w:rPr>
+        <w:t xml:space="preserve"> pour tracer la transaction.</w:t>
       </w:r>
     </w:p>
     <w:p>
@@ -546,16 +777,53 @@
         </w:rPr>
         <w:t> </w:t>
       </w:r>
-      <w:r>
-        <w:rPr>
-          <w:rFonts w:ascii="Times New Roman" w:eastAsia="Times New Roman" w:hAnsi="Times New Roman" w:cs="Times New Roman"/>
-          <w:color w:val="000000"/>
-          <w:kern w:val="0"/>
-          <w:sz w:val="20"/>
-          <w:szCs w:val="20"/>
-          <w14:ligatures w14:val="none"/>
-        </w:rPr>
-        <w:t>Evenement specialises :</w:t>
+      <w:proofErr w:type="spellStart"/>
+      <w:r>
+        <w:rPr>
+          <w:rFonts w:ascii="Times New Roman" w:eastAsia="Times New Roman" w:hAnsi="Times New Roman" w:cs="Times New Roman"/>
+          <w:color w:val="000000"/>
+          <w:kern w:val="0"/>
+          <w:sz w:val="20"/>
+          <w:szCs w:val="20"/>
+          <w14:ligatures w14:val="none"/>
+        </w:rPr>
+        <w:t>Evenement</w:t>
+      </w:r>
+      <w:proofErr w:type="spellEnd"/>
+      <w:r>
+        <w:rPr>
+          <w:rFonts w:ascii="Times New Roman" w:eastAsia="Times New Roman" w:hAnsi="Times New Roman" w:cs="Times New Roman"/>
+          <w:color w:val="000000"/>
+          <w:kern w:val="0"/>
+          <w:sz w:val="20"/>
+          <w:szCs w:val="20"/>
+          <w14:ligatures w14:val="none"/>
+        </w:rPr>
+        <w:t xml:space="preserve"> </w:t>
+      </w:r>
+      <w:proofErr w:type="spellStart"/>
+      <w:r>
+        <w:rPr>
+          <w:rFonts w:ascii="Times New Roman" w:eastAsia="Times New Roman" w:hAnsi="Times New Roman" w:cs="Times New Roman"/>
+          <w:color w:val="000000"/>
+          <w:kern w:val="0"/>
+          <w:sz w:val="20"/>
+          <w:szCs w:val="20"/>
+          <w14:ligatures w14:val="none"/>
+        </w:rPr>
+        <w:t>specialises</w:t>
+      </w:r>
+      <w:proofErr w:type="spellEnd"/>
+      <w:r>
+        <w:rPr>
+          <w:rFonts w:ascii="Times New Roman" w:eastAsia="Times New Roman" w:hAnsi="Times New Roman" w:cs="Times New Roman"/>
+          <w:color w:val="000000"/>
+          <w:kern w:val="0"/>
+          <w:sz w:val="20"/>
+          <w:szCs w:val="20"/>
+          <w14:ligatures w14:val="none"/>
+        </w:rPr>
+        <w:t xml:space="preserve"> :</w:t>
       </w:r>
     </w:p>
     <w:p>
@@ -690,8 +958,21 @@
           <w:szCs w:val="20"/>
           <w14:ligatures w14:val="none"/>
         </w:rPr>
-        <w:t>Sous-Evenement</w:t>
-      </w:r>
+        <w:t>Sous-</w:t>
+      </w:r>
+      <w:proofErr w:type="spellStart"/>
+      <w:r>
+        <w:rPr>
+          <w:rFonts w:ascii="Times New Roman" w:eastAsia="Times New Roman" w:hAnsi="Times New Roman" w:cs="Times New Roman"/>
+          <w:color w:val="000000"/>
+          <w:kern w:val="0"/>
+          <w:sz w:val="20"/>
+          <w:szCs w:val="20"/>
+          <w14:ligatures w14:val="none"/>
+        </w:rPr>
+        <w:t>Evenement</w:t>
+      </w:r>
+      <w:proofErr w:type="spellEnd"/>
     </w:p>
     <w:p>
       <w:pPr>
@@ -715,7 +996,31 @@
           <w:szCs w:val="20"/>
           <w14:ligatures w14:val="none"/>
         </w:rPr>
-        <w:t>Ces sous-types dérivent de l’entité Evenement, conforme au besoin d’hériter des comportement et attributs spécifique.</w:t>
+        <w:t xml:space="preserve">Ces sous-types dérivent de l’entité </w:t>
+      </w:r>
+      <w:proofErr w:type="spellStart"/>
+      <w:r>
+        <w:rPr>
+          <w:rFonts w:ascii="Times New Roman" w:eastAsia="Times New Roman" w:hAnsi="Times New Roman" w:cs="Times New Roman"/>
+          <w:color w:val="000000"/>
+          <w:kern w:val="0"/>
+          <w:sz w:val="20"/>
+          <w:szCs w:val="20"/>
+          <w14:ligatures w14:val="none"/>
+        </w:rPr>
+        <w:t>Evenement</w:t>
+      </w:r>
+      <w:proofErr w:type="spellEnd"/>
+      <w:r>
+        <w:rPr>
+          <w:rFonts w:ascii="Times New Roman" w:eastAsia="Times New Roman" w:hAnsi="Times New Roman" w:cs="Times New Roman"/>
+          <w:color w:val="000000"/>
+          <w:kern w:val="0"/>
+          <w:sz w:val="20"/>
+          <w:szCs w:val="20"/>
+          <w14:ligatures w14:val="none"/>
+        </w:rPr>
+        <w:t>, conforme au besoin d’hériter des comportement et attributs spécifique.</w:t>
       </w:r>
     </w:p>
     <w:p>
@@ -825,6 +1130,7 @@
         </w:rPr>
         <w:t>Utilisateur (</w:t>
       </w:r>
+      <w:proofErr w:type="spellStart"/>
       <w:r>
         <w:rPr>
           <w:rFonts w:ascii="Times New Roman" w:eastAsia="Times New Roman" w:hAnsi="Times New Roman" w:cs="Times New Roman"/>
@@ -837,16 +1143,137 @@
         </w:rPr>
         <w:t>Uemail</w:t>
       </w:r>
-      <w:r>
-        <w:rPr>
-          <w:rFonts w:ascii="Times New Roman" w:eastAsia="Times New Roman" w:hAnsi="Times New Roman" w:cs="Times New Roman"/>
-          <w:color w:val="000000"/>
-          <w:kern w:val="0"/>
-          <w:sz w:val="20"/>
-          <w:szCs w:val="20"/>
-          <w14:ligatures w14:val="none"/>
-        </w:rPr>
-        <w:t>, Unom, Uprenom, Ustatut, Ususpect, Uconnecte)</w:t>
+      <w:proofErr w:type="spellEnd"/>
+      <w:r>
+        <w:rPr>
+          <w:rFonts w:ascii="Times New Roman" w:eastAsia="Times New Roman" w:hAnsi="Times New Roman" w:cs="Times New Roman"/>
+          <w:color w:val="000000"/>
+          <w:kern w:val="0"/>
+          <w:sz w:val="20"/>
+          <w:szCs w:val="20"/>
+          <w14:ligatures w14:val="none"/>
+        </w:rPr>
+        <w:t xml:space="preserve">, </w:t>
+      </w:r>
+      <w:proofErr w:type="spellStart"/>
+      <w:r>
+        <w:rPr>
+          <w:rFonts w:ascii="Times New Roman" w:eastAsia="Times New Roman" w:hAnsi="Times New Roman" w:cs="Times New Roman"/>
+          <w:color w:val="000000"/>
+          <w:kern w:val="0"/>
+          <w:sz w:val="20"/>
+          <w:szCs w:val="20"/>
+          <w14:ligatures w14:val="none"/>
+        </w:rPr>
+        <w:t>Unom</w:t>
+      </w:r>
+      <w:proofErr w:type="spellEnd"/>
+      <w:r>
+        <w:rPr>
+          <w:rFonts w:ascii="Times New Roman" w:eastAsia="Times New Roman" w:hAnsi="Times New Roman" w:cs="Times New Roman"/>
+          <w:color w:val="000000"/>
+          <w:kern w:val="0"/>
+          <w:sz w:val="20"/>
+          <w:szCs w:val="20"/>
+          <w14:ligatures w14:val="none"/>
+        </w:rPr>
+        <w:t xml:space="preserve">, </w:t>
+      </w:r>
+      <w:proofErr w:type="spellStart"/>
+      <w:r>
+        <w:rPr>
+          <w:rFonts w:ascii="Times New Roman" w:eastAsia="Times New Roman" w:hAnsi="Times New Roman" w:cs="Times New Roman"/>
+          <w:color w:val="000000"/>
+          <w:kern w:val="0"/>
+          <w:sz w:val="20"/>
+          <w:szCs w:val="20"/>
+          <w14:ligatures w14:val="none"/>
+        </w:rPr>
+        <w:t>Uprenom</w:t>
+      </w:r>
+      <w:proofErr w:type="spellEnd"/>
+      <w:r>
+        <w:rPr>
+          <w:rFonts w:ascii="Times New Roman" w:eastAsia="Times New Roman" w:hAnsi="Times New Roman" w:cs="Times New Roman"/>
+          <w:color w:val="000000"/>
+          <w:kern w:val="0"/>
+          <w:sz w:val="20"/>
+          <w:szCs w:val="20"/>
+          <w14:ligatures w14:val="none"/>
+        </w:rPr>
+        <w:t xml:space="preserve">, </w:t>
+      </w:r>
+      <w:proofErr w:type="spellStart"/>
+      <w:r>
+        <w:rPr>
+          <w:rFonts w:ascii="Times New Roman" w:eastAsia="Times New Roman" w:hAnsi="Times New Roman" w:cs="Times New Roman"/>
+          <w:color w:val="000000"/>
+          <w:kern w:val="0"/>
+          <w:sz w:val="20"/>
+          <w:szCs w:val="20"/>
+          <w14:ligatures w14:val="none"/>
+        </w:rPr>
+        <w:t>Ustatut</w:t>
+      </w:r>
+      <w:proofErr w:type="spellEnd"/>
+      <w:r>
+        <w:rPr>
+          <w:rFonts w:ascii="Times New Roman" w:eastAsia="Times New Roman" w:hAnsi="Times New Roman" w:cs="Times New Roman"/>
+          <w:color w:val="000000"/>
+          <w:kern w:val="0"/>
+          <w:sz w:val="20"/>
+          <w:szCs w:val="20"/>
+          <w14:ligatures w14:val="none"/>
+        </w:rPr>
+        <w:t xml:space="preserve">, </w:t>
+      </w:r>
+      <w:proofErr w:type="spellStart"/>
+      <w:r>
+        <w:rPr>
+          <w:rFonts w:ascii="Times New Roman" w:eastAsia="Times New Roman" w:hAnsi="Times New Roman" w:cs="Times New Roman"/>
+          <w:color w:val="000000"/>
+          <w:kern w:val="0"/>
+          <w:sz w:val="20"/>
+          <w:szCs w:val="20"/>
+          <w14:ligatures w14:val="none"/>
+        </w:rPr>
+        <w:t>Ususpect</w:t>
+      </w:r>
+      <w:proofErr w:type="spellEnd"/>
+      <w:r>
+        <w:rPr>
+          <w:rFonts w:ascii="Times New Roman" w:eastAsia="Times New Roman" w:hAnsi="Times New Roman" w:cs="Times New Roman"/>
+          <w:color w:val="000000"/>
+          <w:kern w:val="0"/>
+          <w:sz w:val="20"/>
+          <w:szCs w:val="20"/>
+          <w14:ligatures w14:val="none"/>
+        </w:rPr>
+        <w:t xml:space="preserve">, </w:t>
+      </w:r>
+      <w:proofErr w:type="spellStart"/>
+      <w:r>
+        <w:rPr>
+          <w:rFonts w:ascii="Times New Roman" w:eastAsia="Times New Roman" w:hAnsi="Times New Roman" w:cs="Times New Roman"/>
+          <w:color w:val="000000"/>
+          <w:kern w:val="0"/>
+          <w:sz w:val="20"/>
+          <w:szCs w:val="20"/>
+          <w14:ligatures w14:val="none"/>
+        </w:rPr>
+        <w:t>Uconnecte</w:t>
+      </w:r>
+      <w:proofErr w:type="spellEnd"/>
+      <w:r>
+        <w:rPr>
+          <w:rFonts w:ascii="Times New Roman" w:eastAsia="Times New Roman" w:hAnsi="Times New Roman" w:cs="Times New Roman"/>
+          <w:color w:val="000000"/>
+          <w:kern w:val="0"/>
+          <w:sz w:val="20"/>
+          <w:szCs w:val="20"/>
+          <w14:ligatures w14:val="none"/>
+        </w:rPr>
+        <w:t>)</w:t>
       </w:r>
     </w:p>
     <w:p>
@@ -881,17 +1308,31 @@
         </w:rPr>
         <w:t> </w:t>
       </w:r>
-      <w:r>
-        <w:rPr>
-          <w:rFonts w:ascii="Times New Roman" w:eastAsia="Times New Roman" w:hAnsi="Times New Roman" w:cs="Times New Roman"/>
-          <w:color w:val="000000"/>
-          <w:kern w:val="0"/>
-          <w:sz w:val="20"/>
-          <w:szCs w:val="20"/>
-          <w14:ligatures w14:val="none"/>
-        </w:rPr>
-        <w:t>CreneauConnexion (</w:t>
-      </w:r>
+      <w:proofErr w:type="spellStart"/>
+      <w:r>
+        <w:rPr>
+          <w:rFonts w:ascii="Times New Roman" w:eastAsia="Times New Roman" w:hAnsi="Times New Roman" w:cs="Times New Roman"/>
+          <w:color w:val="000000"/>
+          <w:kern w:val="0"/>
+          <w:sz w:val="20"/>
+          <w:szCs w:val="20"/>
+          <w14:ligatures w14:val="none"/>
+        </w:rPr>
+        <w:t>CreneauConnexion</w:t>
+      </w:r>
+      <w:proofErr w:type="spellEnd"/>
+      <w:r>
+        <w:rPr>
+          <w:rFonts w:ascii="Times New Roman" w:eastAsia="Times New Roman" w:hAnsi="Times New Roman" w:cs="Times New Roman"/>
+          <w:color w:val="000000"/>
+          <w:kern w:val="0"/>
+          <w:sz w:val="20"/>
+          <w:szCs w:val="20"/>
+          <w14:ligatures w14:val="none"/>
+        </w:rPr>
+        <w:t xml:space="preserve"> (</w:t>
+      </w:r>
+      <w:proofErr w:type="spellStart"/>
       <w:r>
         <w:rPr>
           <w:rFonts w:ascii="Times New Roman" w:eastAsia="Times New Roman" w:hAnsi="Times New Roman" w:cs="Times New Roman"/>
@@ -902,18 +1343,93 @@
           <w:u w:val="single"/>
           <w14:ligatures w14:val="none"/>
         </w:rPr>
-        <w:t>CCjour_debut, CCheure_debut</w:t>
-      </w:r>
-      <w:r>
-        <w:rPr>
-          <w:rFonts w:ascii="Times New Roman" w:eastAsia="Times New Roman" w:hAnsi="Times New Roman" w:cs="Times New Roman"/>
-          <w:color w:val="000000"/>
-          <w:kern w:val="0"/>
-          <w:sz w:val="20"/>
-          <w:szCs w:val="20"/>
-          <w14:ligatures w14:val="none"/>
-        </w:rPr>
-        <w:t>, CCetat, CCmax_connexions)</w:t>
+        <w:t>CCjour_debut</w:t>
+      </w:r>
+      <w:proofErr w:type="spellEnd"/>
+      <w:r>
+        <w:rPr>
+          <w:rFonts w:ascii="Times New Roman" w:eastAsia="Times New Roman" w:hAnsi="Times New Roman" w:cs="Times New Roman"/>
+          <w:color w:val="000000"/>
+          <w:kern w:val="0"/>
+          <w:sz w:val="20"/>
+          <w:szCs w:val="20"/>
+          <w:u w:val="single"/>
+          <w14:ligatures w14:val="none"/>
+        </w:rPr>
+        <w:t xml:space="preserve">, </w:t>
+      </w:r>
+      <w:proofErr w:type="spellStart"/>
+      <w:r>
+        <w:rPr>
+          <w:rFonts w:ascii="Times New Roman" w:eastAsia="Times New Roman" w:hAnsi="Times New Roman" w:cs="Times New Roman"/>
+          <w:color w:val="000000"/>
+          <w:kern w:val="0"/>
+          <w:sz w:val="20"/>
+          <w:szCs w:val="20"/>
+          <w:u w:val="single"/>
+          <w14:ligatures w14:val="none"/>
+        </w:rPr>
+        <w:t>CCheure_debut</w:t>
+      </w:r>
+      <w:proofErr w:type="spellEnd"/>
+      <w:r>
+        <w:rPr>
+          <w:rFonts w:ascii="Times New Roman" w:eastAsia="Times New Roman" w:hAnsi="Times New Roman" w:cs="Times New Roman"/>
+          <w:color w:val="000000"/>
+          <w:kern w:val="0"/>
+          <w:sz w:val="20"/>
+          <w:szCs w:val="20"/>
+          <w14:ligatures w14:val="none"/>
+        </w:rPr>
+        <w:t xml:space="preserve">, </w:t>
+      </w:r>
+      <w:proofErr w:type="spellStart"/>
+      <w:r>
+        <w:rPr>
+          <w:rFonts w:ascii="Times New Roman" w:eastAsia="Times New Roman" w:hAnsi="Times New Roman" w:cs="Times New Roman"/>
+          <w:color w:val="000000"/>
+          <w:kern w:val="0"/>
+          <w:sz w:val="20"/>
+          <w:szCs w:val="20"/>
+          <w14:ligatures w14:val="none"/>
+        </w:rPr>
+        <w:t>CCetat</w:t>
+      </w:r>
+      <w:proofErr w:type="spellEnd"/>
+      <w:r>
+        <w:rPr>
+          <w:rFonts w:ascii="Times New Roman" w:eastAsia="Times New Roman" w:hAnsi="Times New Roman" w:cs="Times New Roman"/>
+          <w:color w:val="000000"/>
+          <w:kern w:val="0"/>
+          <w:sz w:val="20"/>
+          <w:szCs w:val="20"/>
+          <w14:ligatures w14:val="none"/>
+        </w:rPr>
+        <w:t xml:space="preserve">, </w:t>
+      </w:r>
+      <w:proofErr w:type="spellStart"/>
+      <w:r>
+        <w:rPr>
+          <w:rFonts w:ascii="Times New Roman" w:eastAsia="Times New Roman" w:hAnsi="Times New Roman" w:cs="Times New Roman"/>
+          <w:color w:val="000000"/>
+          <w:kern w:val="0"/>
+          <w:sz w:val="20"/>
+          <w:szCs w:val="20"/>
+          <w14:ligatures w14:val="none"/>
+        </w:rPr>
+        <w:t>CCmax_connexions</w:t>
+      </w:r>
+      <w:proofErr w:type="spellEnd"/>
+      <w:r>
+        <w:rPr>
+          <w:rFonts w:ascii="Times New Roman" w:eastAsia="Times New Roman" w:hAnsi="Times New Roman" w:cs="Times New Roman"/>
+          <w:color w:val="000000"/>
+          <w:kern w:val="0"/>
+          <w:sz w:val="20"/>
+          <w:szCs w:val="20"/>
+          <w14:ligatures w14:val="none"/>
+        </w:rPr>
+        <w:t>)</w:t>
       </w:r>
     </w:p>
     <w:p>
@@ -959,6 +1475,7 @@
         </w:rPr>
         <w:t>Billet (</w:t>
       </w:r>
+      <w:proofErr w:type="spellStart"/>
       <w:r>
         <w:rPr>
           <w:rFonts w:ascii="Times New Roman" w:eastAsia="Times New Roman" w:hAnsi="Times New Roman" w:cs="Times New Roman"/>
@@ -971,16 +1488,185 @@
         </w:rPr>
         <w:t>Bid</w:t>
       </w:r>
-      <w:r>
-        <w:rPr>
-          <w:rFonts w:ascii="Times New Roman" w:eastAsia="Times New Roman" w:hAnsi="Times New Roman" w:cs="Times New Roman"/>
-          <w:color w:val="000000"/>
-          <w:kern w:val="0"/>
-          <w:sz w:val="20"/>
-          <w:szCs w:val="20"/>
-          <w14:ligatures w14:val="none"/>
-        </w:rPr>
-        <w:t>, Bjour_achat, Bheure_acha, Bprix_initial, Bprix_achat, Bpromotion, Bdiponibilite, Bnum_place)</w:t>
+      <w:proofErr w:type="spellEnd"/>
+      <w:r>
+        <w:rPr>
+          <w:rFonts w:ascii="Times New Roman" w:eastAsia="Times New Roman" w:hAnsi="Times New Roman" w:cs="Times New Roman"/>
+          <w:color w:val="000000"/>
+          <w:kern w:val="0"/>
+          <w:sz w:val="20"/>
+          <w:szCs w:val="20"/>
+          <w14:ligatures w14:val="none"/>
+        </w:rPr>
+        <w:t xml:space="preserve">, </w:t>
+      </w:r>
+      <w:proofErr w:type="spellStart"/>
+      <w:r>
+        <w:rPr>
+          <w:rFonts w:ascii="Times New Roman" w:eastAsia="Times New Roman" w:hAnsi="Times New Roman" w:cs="Times New Roman"/>
+          <w:color w:val="000000"/>
+          <w:kern w:val="0"/>
+          <w:sz w:val="20"/>
+          <w:szCs w:val="20"/>
+          <w14:ligatures w14:val="none"/>
+        </w:rPr>
+        <w:t>Bjour_achat</w:t>
+      </w:r>
+      <w:proofErr w:type="spellEnd"/>
+      <w:r>
+        <w:rPr>
+          <w:rFonts w:ascii="Times New Roman" w:eastAsia="Times New Roman" w:hAnsi="Times New Roman" w:cs="Times New Roman"/>
+          <w:color w:val="000000"/>
+          <w:kern w:val="0"/>
+          <w:sz w:val="20"/>
+          <w:szCs w:val="20"/>
+          <w14:ligatures w14:val="none"/>
+        </w:rPr>
+        <w:t xml:space="preserve">, </w:t>
+      </w:r>
+      <w:proofErr w:type="spellStart"/>
+      <w:r>
+        <w:rPr>
+          <w:rFonts w:ascii="Times New Roman" w:eastAsia="Times New Roman" w:hAnsi="Times New Roman" w:cs="Times New Roman"/>
+          <w:color w:val="000000"/>
+          <w:kern w:val="0"/>
+          <w:sz w:val="20"/>
+          <w:szCs w:val="20"/>
+          <w14:ligatures w14:val="none"/>
+        </w:rPr>
+        <w:t>Bheure_acha</w:t>
+      </w:r>
+      <w:proofErr w:type="spellEnd"/>
+      <w:r>
+        <w:rPr>
+          <w:rFonts w:ascii="Times New Roman" w:eastAsia="Times New Roman" w:hAnsi="Times New Roman" w:cs="Times New Roman"/>
+          <w:color w:val="000000"/>
+          <w:kern w:val="0"/>
+          <w:sz w:val="20"/>
+          <w:szCs w:val="20"/>
+          <w14:ligatures w14:val="none"/>
+        </w:rPr>
+        <w:t xml:space="preserve">, </w:t>
+      </w:r>
+      <w:proofErr w:type="spellStart"/>
+      <w:r>
+        <w:rPr>
+          <w:rFonts w:ascii="Times New Roman" w:eastAsia="Times New Roman" w:hAnsi="Times New Roman" w:cs="Times New Roman"/>
+          <w:color w:val="000000"/>
+          <w:kern w:val="0"/>
+          <w:sz w:val="20"/>
+          <w:szCs w:val="20"/>
+          <w14:ligatures w14:val="none"/>
+        </w:rPr>
+        <w:t>Bprix_initial</w:t>
+      </w:r>
+      <w:proofErr w:type="spellEnd"/>
+      <w:r>
+        <w:rPr>
+          <w:rFonts w:ascii="Times New Roman" w:eastAsia="Times New Roman" w:hAnsi="Times New Roman" w:cs="Times New Roman"/>
+          <w:color w:val="000000"/>
+          <w:kern w:val="0"/>
+          <w:sz w:val="20"/>
+          <w:szCs w:val="20"/>
+          <w14:ligatures w14:val="none"/>
+        </w:rPr>
+        <w:t xml:space="preserve">, </w:t>
+      </w:r>
+      <w:proofErr w:type="spellStart"/>
+      <w:r>
+        <w:rPr>
+          <w:rFonts w:ascii="Times New Roman" w:eastAsia="Times New Roman" w:hAnsi="Times New Roman" w:cs="Times New Roman"/>
+          <w:color w:val="000000"/>
+          <w:kern w:val="0"/>
+          <w:sz w:val="20"/>
+          <w:szCs w:val="20"/>
+          <w14:ligatures w14:val="none"/>
+        </w:rPr>
+        <w:t>Bprix_achat</w:t>
+      </w:r>
+      <w:proofErr w:type="spellEnd"/>
+      <w:r>
+        <w:rPr>
+          <w:rFonts w:ascii="Times New Roman" w:eastAsia="Times New Roman" w:hAnsi="Times New Roman" w:cs="Times New Roman"/>
+          <w:color w:val="000000"/>
+          <w:kern w:val="0"/>
+          <w:sz w:val="20"/>
+          <w:szCs w:val="20"/>
+          <w14:ligatures w14:val="none"/>
+        </w:rPr>
+        <w:t xml:space="preserve">, </w:t>
+      </w:r>
+      <w:proofErr w:type="spellStart"/>
+      <w:r>
+        <w:rPr>
+          <w:rFonts w:ascii="Times New Roman" w:eastAsia="Times New Roman" w:hAnsi="Times New Roman" w:cs="Times New Roman"/>
+          <w:color w:val="000000"/>
+          <w:kern w:val="0"/>
+          <w:sz w:val="20"/>
+          <w:szCs w:val="20"/>
+          <w14:ligatures w14:val="none"/>
+        </w:rPr>
+        <w:t>Bpromotion</w:t>
+      </w:r>
+      <w:proofErr w:type="spellEnd"/>
+      <w:r>
+        <w:rPr>
+          <w:rFonts w:ascii="Times New Roman" w:eastAsia="Times New Roman" w:hAnsi="Times New Roman" w:cs="Times New Roman"/>
+          <w:color w:val="000000"/>
+          <w:kern w:val="0"/>
+          <w:sz w:val="20"/>
+          <w:szCs w:val="20"/>
+          <w14:ligatures w14:val="none"/>
+        </w:rPr>
+        <w:t xml:space="preserve">, </w:t>
+      </w:r>
+      <w:proofErr w:type="spellStart"/>
+      <w:r>
+        <w:rPr>
+          <w:rFonts w:ascii="Times New Roman" w:eastAsia="Times New Roman" w:hAnsi="Times New Roman" w:cs="Times New Roman"/>
+          <w:color w:val="000000"/>
+          <w:kern w:val="0"/>
+          <w:sz w:val="20"/>
+          <w:szCs w:val="20"/>
+          <w14:ligatures w14:val="none"/>
+        </w:rPr>
+        <w:t>Bdiponibilite</w:t>
+      </w:r>
+      <w:proofErr w:type="spellEnd"/>
+      <w:r>
+        <w:rPr>
+          <w:rFonts w:ascii="Times New Roman" w:eastAsia="Times New Roman" w:hAnsi="Times New Roman" w:cs="Times New Roman"/>
+          <w:color w:val="000000"/>
+          <w:kern w:val="0"/>
+          <w:sz w:val="20"/>
+          <w:szCs w:val="20"/>
+          <w14:ligatures w14:val="none"/>
+        </w:rPr>
+        <w:t xml:space="preserve">, </w:t>
+      </w:r>
+      <w:proofErr w:type="spellStart"/>
+      <w:r>
+        <w:rPr>
+          <w:rFonts w:ascii="Times New Roman" w:eastAsia="Times New Roman" w:hAnsi="Times New Roman" w:cs="Times New Roman"/>
+          <w:color w:val="000000"/>
+          <w:kern w:val="0"/>
+          <w:sz w:val="20"/>
+          <w:szCs w:val="20"/>
+          <w14:ligatures w14:val="none"/>
+        </w:rPr>
+        <w:t>Bnum_place</w:t>
+      </w:r>
+      <w:proofErr w:type="spellEnd"/>
+      <w:r>
+        <w:rPr>
+          <w:rFonts w:ascii="Times New Roman" w:eastAsia="Times New Roman" w:hAnsi="Times New Roman" w:cs="Times New Roman"/>
+          <w:color w:val="000000"/>
+          <w:kern w:val="0"/>
+          <w:sz w:val="20"/>
+          <w:szCs w:val="20"/>
+          <w14:ligatures w14:val="none"/>
+        </w:rPr>
+        <w:t>)</w:t>
       </w:r>
     </w:p>
     <w:p>
@@ -1015,17 +1701,33 @@
         </w:rPr>
         <w:t> </w:t>
       </w:r>
-      <w:r>
-        <w:rPr>
-          <w:rFonts w:ascii="Times New Roman" w:eastAsia="Times New Roman" w:hAnsi="Times New Roman" w:cs="Times New Roman"/>
-          <w:color w:val="000000"/>
-          <w:kern w:val="0"/>
-          <w:sz w:val="20"/>
-          <w:szCs w:val="20"/>
-          <w14:ligatures w14:val="none"/>
-        </w:rPr>
-        <w:t>PolitiqueEtablissement(</w:t>
-      </w:r>
+      <w:proofErr w:type="spellStart"/>
+      <w:proofErr w:type="gramStart"/>
+      <w:r>
+        <w:rPr>
+          <w:rFonts w:ascii="Times New Roman" w:eastAsia="Times New Roman" w:hAnsi="Times New Roman" w:cs="Times New Roman"/>
+          <w:color w:val="000000"/>
+          <w:kern w:val="0"/>
+          <w:sz w:val="20"/>
+          <w:szCs w:val="20"/>
+          <w14:ligatures w14:val="none"/>
+        </w:rPr>
+        <w:t>PolitiqueEtablissement</w:t>
+      </w:r>
+      <w:proofErr w:type="spellEnd"/>
+      <w:r>
+        <w:rPr>
+          <w:rFonts w:ascii="Times New Roman" w:eastAsia="Times New Roman" w:hAnsi="Times New Roman" w:cs="Times New Roman"/>
+          <w:color w:val="000000"/>
+          <w:kern w:val="0"/>
+          <w:sz w:val="20"/>
+          <w:szCs w:val="20"/>
+          <w14:ligatures w14:val="none"/>
+        </w:rPr>
+        <w:t>(</w:t>
+      </w:r>
+      <w:proofErr w:type="spellStart"/>
+      <w:proofErr w:type="gramEnd"/>
       <w:r>
         <w:rPr>
           <w:rFonts w:ascii="Times New Roman" w:eastAsia="Times New Roman" w:hAnsi="Times New Roman" w:cs="Times New Roman"/>
@@ -1039,6 +1741,7 @@
         </w:rPr>
         <w:t>PEtitre</w:t>
       </w:r>
+      <w:proofErr w:type="spellEnd"/>
       <w:r>
         <w:rPr>
           <w:rFonts w:ascii="Times New Roman" w:eastAsia="Times New Roman" w:hAnsi="Times New Roman" w:cs="Times New Roman"/>
@@ -1083,16 +1786,77 @@
         </w:rPr>
         <w:t> </w:t>
       </w:r>
-      <w:r>
-        <w:rPr>
-          <w:rFonts w:ascii="Times New Roman" w:eastAsia="Times New Roman" w:hAnsi="Times New Roman" w:cs="Times New Roman"/>
-          <w:color w:val="000000"/>
-          <w:kern w:val="0"/>
-          <w:sz w:val="20"/>
-          <w:szCs w:val="20"/>
-          <w14:ligatures w14:val="none"/>
-        </w:rPr>
-        <w:t>Etablissement (ETAadresse, ETAnom)</w:t>
+      <w:proofErr w:type="spellStart"/>
+      <w:r>
+        <w:rPr>
+          <w:rFonts w:ascii="Times New Roman" w:eastAsia="Times New Roman" w:hAnsi="Times New Roman" w:cs="Times New Roman"/>
+          <w:color w:val="000000"/>
+          <w:kern w:val="0"/>
+          <w:sz w:val="20"/>
+          <w:szCs w:val="20"/>
+          <w14:ligatures w14:val="none"/>
+        </w:rPr>
+        <w:t>Etablissement</w:t>
+      </w:r>
+      <w:proofErr w:type="spellEnd"/>
+      <w:r>
+        <w:rPr>
+          <w:rFonts w:ascii="Times New Roman" w:eastAsia="Times New Roman" w:hAnsi="Times New Roman" w:cs="Times New Roman"/>
+          <w:color w:val="000000"/>
+          <w:kern w:val="0"/>
+          <w:sz w:val="20"/>
+          <w:szCs w:val="20"/>
+          <w14:ligatures w14:val="none"/>
+        </w:rPr>
+        <w:t xml:space="preserve"> (</w:t>
+      </w:r>
+      <w:proofErr w:type="spellStart"/>
+      <w:r>
+        <w:rPr>
+          <w:rFonts w:ascii="Times New Roman" w:eastAsia="Times New Roman" w:hAnsi="Times New Roman" w:cs="Times New Roman"/>
+          <w:color w:val="000000"/>
+          <w:kern w:val="0"/>
+          <w:sz w:val="20"/>
+          <w:szCs w:val="20"/>
+          <w14:ligatures w14:val="none"/>
+        </w:rPr>
+        <w:t>ETAadresse</w:t>
+      </w:r>
+      <w:proofErr w:type="spellEnd"/>
+      <w:r>
+        <w:rPr>
+          <w:rFonts w:ascii="Times New Roman" w:eastAsia="Times New Roman" w:hAnsi="Times New Roman" w:cs="Times New Roman"/>
+          <w:color w:val="000000"/>
+          <w:kern w:val="0"/>
+          <w:sz w:val="20"/>
+          <w:szCs w:val="20"/>
+          <w14:ligatures w14:val="none"/>
+        </w:rPr>
+        <w:t xml:space="preserve">, </w:t>
+      </w:r>
+      <w:proofErr w:type="spellStart"/>
+      <w:r>
+        <w:rPr>
+          <w:rFonts w:ascii="Times New Roman" w:eastAsia="Times New Roman" w:hAnsi="Times New Roman" w:cs="Times New Roman"/>
+          <w:color w:val="000000"/>
+          <w:kern w:val="0"/>
+          <w:sz w:val="20"/>
+          <w:szCs w:val="20"/>
+          <w14:ligatures w14:val="none"/>
+        </w:rPr>
+        <w:t>ETAnom</w:t>
+      </w:r>
+      <w:proofErr w:type="spellEnd"/>
+      <w:r>
+        <w:rPr>
+          <w:rFonts w:ascii="Times New Roman" w:eastAsia="Times New Roman" w:hAnsi="Times New Roman" w:cs="Times New Roman"/>
+          <w:color w:val="000000"/>
+          <w:kern w:val="0"/>
+          <w:sz w:val="20"/>
+          <w:szCs w:val="20"/>
+          <w14:ligatures w14:val="none"/>
+        </w:rPr>
+        <w:t>)</w:t>
       </w:r>
     </w:p>
     <w:p>
@@ -1127,17 +1891,33 @@
         </w:rPr>
         <w:t> </w:t>
       </w:r>
-      <w:r>
-        <w:rPr>
-          <w:rFonts w:ascii="Times New Roman" w:eastAsia="Times New Roman" w:hAnsi="Times New Roman" w:cs="Times New Roman"/>
-          <w:color w:val="000000"/>
-          <w:kern w:val="0"/>
-          <w:sz w:val="20"/>
-          <w:szCs w:val="20"/>
-          <w14:ligatures w14:val="none"/>
-        </w:rPr>
-        <w:t>Evenement(</w:t>
-      </w:r>
+      <w:proofErr w:type="spellStart"/>
+      <w:proofErr w:type="gramStart"/>
+      <w:r>
+        <w:rPr>
+          <w:rFonts w:ascii="Times New Roman" w:eastAsia="Times New Roman" w:hAnsi="Times New Roman" w:cs="Times New Roman"/>
+          <w:color w:val="000000"/>
+          <w:kern w:val="0"/>
+          <w:sz w:val="20"/>
+          <w:szCs w:val="20"/>
+          <w14:ligatures w14:val="none"/>
+        </w:rPr>
+        <w:t>Evenement</w:t>
+      </w:r>
+      <w:proofErr w:type="spellEnd"/>
+      <w:r>
+        <w:rPr>
+          <w:rFonts w:ascii="Times New Roman" w:eastAsia="Times New Roman" w:hAnsi="Times New Roman" w:cs="Times New Roman"/>
+          <w:color w:val="000000"/>
+          <w:kern w:val="0"/>
+          <w:sz w:val="20"/>
+          <w:szCs w:val="20"/>
+          <w14:ligatures w14:val="none"/>
+        </w:rPr>
+        <w:t>(</w:t>
+      </w:r>
+      <w:proofErr w:type="spellStart"/>
+      <w:proofErr w:type="gramEnd"/>
       <w:r>
         <w:rPr>
           <w:rFonts w:ascii="Times New Roman" w:eastAsia="Times New Roman" w:hAnsi="Times New Roman" w:cs="Times New Roman"/>
@@ -1162,6 +1942,7 @@
         </w:rPr>
         <w:t>nom_complet</w:t>
       </w:r>
+      <w:proofErr w:type="spellEnd"/>
       <w:r>
         <w:rPr>
           <w:rFonts w:ascii="Times New Roman" w:eastAsia="Times New Roman" w:hAnsi="Times New Roman" w:cs="Times New Roman"/>
@@ -1172,18 +1953,158 @@
           <w:u w:val="single"/>
           <w14:ligatures w14:val="none"/>
         </w:rPr>
-        <w:t>, Enom, Ejour, Eheure, Enum_salle</w:t>
-      </w:r>
-      <w:r>
-        <w:rPr>
-          <w:rFonts w:ascii="Times New Roman" w:eastAsia="Times New Roman" w:hAnsi="Times New Roman" w:cs="Times New Roman"/>
-          <w:color w:val="000000"/>
-          <w:kern w:val="0"/>
-          <w:sz w:val="20"/>
-          <w:szCs w:val="20"/>
-          <w14:ligatures w14:val="none"/>
-        </w:rPr>
-        <w:t>, Edescription, Etype)</w:t>
+        <w:t xml:space="preserve">, </w:t>
+      </w:r>
+      <w:proofErr w:type="spellStart"/>
+      <w:r>
+        <w:rPr>
+          <w:rFonts w:ascii="Times New Roman" w:eastAsia="Times New Roman" w:hAnsi="Times New Roman" w:cs="Times New Roman"/>
+          <w:color w:val="000000"/>
+          <w:kern w:val="0"/>
+          <w:sz w:val="20"/>
+          <w:szCs w:val="20"/>
+          <w:u w:val="single"/>
+          <w14:ligatures w14:val="none"/>
+        </w:rPr>
+        <w:t>Enom</w:t>
+      </w:r>
+      <w:proofErr w:type="spellEnd"/>
+      <w:r>
+        <w:rPr>
+          <w:rFonts w:ascii="Times New Roman" w:eastAsia="Times New Roman" w:hAnsi="Times New Roman" w:cs="Times New Roman"/>
+          <w:color w:val="000000"/>
+          <w:kern w:val="0"/>
+          <w:sz w:val="20"/>
+          <w:szCs w:val="20"/>
+          <w:u w:val="single"/>
+          <w14:ligatures w14:val="none"/>
+        </w:rPr>
+        <w:t xml:space="preserve">, </w:t>
+      </w:r>
+      <w:proofErr w:type="spellStart"/>
+      <w:r>
+        <w:rPr>
+          <w:rFonts w:ascii="Times New Roman" w:eastAsia="Times New Roman" w:hAnsi="Times New Roman" w:cs="Times New Roman"/>
+          <w:color w:val="000000"/>
+          <w:kern w:val="0"/>
+          <w:sz w:val="20"/>
+          <w:szCs w:val="20"/>
+          <w:u w:val="single"/>
+          <w14:ligatures w14:val="none"/>
+        </w:rPr>
+        <w:t>Ejour</w:t>
+      </w:r>
+      <w:proofErr w:type="spellEnd"/>
+      <w:r>
+        <w:rPr>
+          <w:rFonts w:ascii="Times New Roman" w:eastAsia="Times New Roman" w:hAnsi="Times New Roman" w:cs="Times New Roman"/>
+          <w:color w:val="000000"/>
+          <w:kern w:val="0"/>
+          <w:sz w:val="20"/>
+          <w:szCs w:val="20"/>
+          <w:u w:val="single"/>
+          <w14:ligatures w14:val="none"/>
+        </w:rPr>
+        <w:t xml:space="preserve">, </w:t>
+      </w:r>
+      <w:proofErr w:type="spellStart"/>
+      <w:r>
+        <w:rPr>
+          <w:rFonts w:ascii="Times New Roman" w:eastAsia="Times New Roman" w:hAnsi="Times New Roman" w:cs="Times New Roman"/>
+          <w:color w:val="000000"/>
+          <w:kern w:val="0"/>
+          <w:sz w:val="20"/>
+          <w:szCs w:val="20"/>
+          <w:u w:val="single"/>
+          <w14:ligatures w14:val="none"/>
+        </w:rPr>
+        <w:t>Eheure</w:t>
+      </w:r>
+      <w:proofErr w:type="spellEnd"/>
+      <w:r>
+        <w:rPr>
+          <w:rFonts w:ascii="Times New Roman" w:eastAsia="Times New Roman" w:hAnsi="Times New Roman" w:cs="Times New Roman"/>
+          <w:color w:val="000000"/>
+          <w:kern w:val="0"/>
+          <w:sz w:val="20"/>
+          <w:szCs w:val="20"/>
+          <w:u w:val="single"/>
+          <w14:ligatures w14:val="none"/>
+        </w:rPr>
+        <w:t xml:space="preserve">, </w:t>
+      </w:r>
+      <w:proofErr w:type="spellStart"/>
+      <w:r>
+        <w:rPr>
+          <w:rFonts w:ascii="Times New Roman" w:eastAsia="Times New Roman" w:hAnsi="Times New Roman" w:cs="Times New Roman"/>
+          <w:color w:val="000000"/>
+          <w:kern w:val="0"/>
+          <w:sz w:val="20"/>
+          <w:szCs w:val="20"/>
+          <w:u w:val="single"/>
+          <w14:ligatures w14:val="none"/>
+        </w:rPr>
+        <w:t>Enum_salle</w:t>
+      </w:r>
+      <w:proofErr w:type="spellEnd"/>
+      <w:r>
+        <w:rPr>
+          <w:rFonts w:ascii="Times New Roman" w:eastAsia="Times New Roman" w:hAnsi="Times New Roman" w:cs="Times New Roman"/>
+          <w:color w:val="000000"/>
+          <w:kern w:val="0"/>
+          <w:sz w:val="20"/>
+          <w:szCs w:val="20"/>
+          <w14:ligatures w14:val="none"/>
+        </w:rPr>
+        <w:t xml:space="preserve">, </w:t>
+      </w:r>
+      <w:proofErr w:type="spellStart"/>
+      <w:r>
+        <w:rPr>
+          <w:rFonts w:ascii="Times New Roman" w:eastAsia="Times New Roman" w:hAnsi="Times New Roman" w:cs="Times New Roman"/>
+          <w:color w:val="000000"/>
+          <w:kern w:val="0"/>
+          <w:sz w:val="20"/>
+          <w:szCs w:val="20"/>
+          <w14:ligatures w14:val="none"/>
+        </w:rPr>
+        <w:t>Edescription</w:t>
+      </w:r>
+      <w:proofErr w:type="spellEnd"/>
+      <w:r>
+        <w:rPr>
+          <w:rFonts w:ascii="Times New Roman" w:eastAsia="Times New Roman" w:hAnsi="Times New Roman" w:cs="Times New Roman"/>
+          <w:color w:val="000000"/>
+          <w:kern w:val="0"/>
+          <w:sz w:val="20"/>
+          <w:szCs w:val="20"/>
+          <w14:ligatures w14:val="none"/>
+        </w:rPr>
+        <w:t xml:space="preserve">, </w:t>
+      </w:r>
+      <w:proofErr w:type="spellStart"/>
+      <w:r>
+        <w:rPr>
+          <w:rFonts w:ascii="Times New Roman" w:eastAsia="Times New Roman" w:hAnsi="Times New Roman" w:cs="Times New Roman"/>
+          <w:color w:val="000000"/>
+          <w:kern w:val="0"/>
+          <w:sz w:val="20"/>
+          <w:szCs w:val="20"/>
+          <w14:ligatures w14:val="none"/>
+        </w:rPr>
+        <w:t>Etype</w:t>
+      </w:r>
+      <w:proofErr w:type="spellEnd"/>
+      <w:r>
+        <w:rPr>
+          <w:rFonts w:ascii="Times New Roman" w:eastAsia="Times New Roman" w:hAnsi="Times New Roman" w:cs="Times New Roman"/>
+          <w:color w:val="000000"/>
+          <w:kern w:val="0"/>
+          <w:sz w:val="20"/>
+          <w:szCs w:val="20"/>
+          <w14:ligatures w14:val="none"/>
+        </w:rPr>
+        <w:t>)</w:t>
       </w:r>
     </w:p>
     <w:p>
@@ -1218,17 +2139,33 @@
         </w:rPr>
         <w:t> </w:t>
       </w:r>
-      <w:r>
-        <w:rPr>
-          <w:rFonts w:ascii="Times New Roman" w:eastAsia="Times New Roman" w:hAnsi="Times New Roman" w:cs="Times New Roman"/>
-          <w:color w:val="000000"/>
-          <w:kern w:val="0"/>
-          <w:sz w:val="20"/>
-          <w:szCs w:val="20"/>
-          <w14:ligatures w14:val="none"/>
-        </w:rPr>
-        <w:t>Echange(</w:t>
-      </w:r>
+      <w:proofErr w:type="spellStart"/>
+      <w:proofErr w:type="gramStart"/>
+      <w:r>
+        <w:rPr>
+          <w:rFonts w:ascii="Times New Roman" w:eastAsia="Times New Roman" w:hAnsi="Times New Roman" w:cs="Times New Roman"/>
+          <w:color w:val="000000"/>
+          <w:kern w:val="0"/>
+          <w:sz w:val="20"/>
+          <w:szCs w:val="20"/>
+          <w14:ligatures w14:val="none"/>
+        </w:rPr>
+        <w:t>Echange</w:t>
+      </w:r>
+      <w:proofErr w:type="spellEnd"/>
+      <w:r>
+        <w:rPr>
+          <w:rFonts w:ascii="Times New Roman" w:eastAsia="Times New Roman" w:hAnsi="Times New Roman" w:cs="Times New Roman"/>
+          <w:color w:val="000000"/>
+          <w:kern w:val="0"/>
+          <w:sz w:val="20"/>
+          <w:szCs w:val="20"/>
+          <w14:ligatures w14:val="none"/>
+        </w:rPr>
+        <w:t>(</w:t>
+      </w:r>
+      <w:proofErr w:type="spellStart"/>
+      <w:proofErr w:type="gramEnd"/>
       <w:r>
         <w:rPr>
           <w:rFonts w:ascii="Times New Roman" w:eastAsia="Times New Roman" w:hAnsi="Times New Roman" w:cs="Times New Roman"/>
@@ -1239,18 +2176,117 @@
           <w:u w:val="single"/>
           <w14:ligatures w14:val="none"/>
         </w:rPr>
-        <w:t>Uemail_emetteur, Uemail_destinataire</w:t>
-      </w:r>
-      <w:r>
-        <w:rPr>
-          <w:rFonts w:ascii="Times New Roman" w:eastAsia="Times New Roman" w:hAnsi="Times New Roman" w:cs="Times New Roman"/>
-          <w:color w:val="000000"/>
-          <w:kern w:val="0"/>
-          <w:sz w:val="20"/>
-          <w:szCs w:val="20"/>
-          <w14:ligatures w14:val="none"/>
-        </w:rPr>
-        <w:t>, Bid, Ejour, Eheure)</w:t>
+        <w:t>Uemail_emetteur</w:t>
+      </w:r>
+      <w:proofErr w:type="spellEnd"/>
+      <w:r>
+        <w:rPr>
+          <w:rFonts w:ascii="Times New Roman" w:eastAsia="Times New Roman" w:hAnsi="Times New Roman" w:cs="Times New Roman"/>
+          <w:color w:val="000000"/>
+          <w:kern w:val="0"/>
+          <w:sz w:val="20"/>
+          <w:szCs w:val="20"/>
+          <w:u w:val="single"/>
+          <w14:ligatures w14:val="none"/>
+        </w:rPr>
+        <w:t xml:space="preserve">, </w:t>
+      </w:r>
+      <w:proofErr w:type="spellStart"/>
+      <w:r>
+        <w:rPr>
+          <w:rFonts w:ascii="Times New Roman" w:eastAsia="Times New Roman" w:hAnsi="Times New Roman" w:cs="Times New Roman"/>
+          <w:color w:val="000000"/>
+          <w:kern w:val="0"/>
+          <w:sz w:val="20"/>
+          <w:szCs w:val="20"/>
+          <w:u w:val="single"/>
+          <w14:ligatures w14:val="none"/>
+        </w:rPr>
+        <w:t>Uemail_destinataire</w:t>
+      </w:r>
+      <w:proofErr w:type="spellEnd"/>
+      <w:r>
+        <w:rPr>
+          <w:rFonts w:ascii="Times New Roman" w:eastAsia="Times New Roman" w:hAnsi="Times New Roman" w:cs="Times New Roman"/>
+          <w:color w:val="000000"/>
+          <w:kern w:val="0"/>
+          <w:sz w:val="20"/>
+          <w:szCs w:val="20"/>
+          <w14:ligatures w14:val="none"/>
+        </w:rPr>
+        <w:t xml:space="preserve">, </w:t>
+      </w:r>
+      <w:proofErr w:type="spellStart"/>
+      <w:r>
+        <w:rPr>
+          <w:rFonts w:ascii="Times New Roman" w:eastAsia="Times New Roman" w:hAnsi="Times New Roman" w:cs="Times New Roman"/>
+          <w:color w:val="000000"/>
+          <w:kern w:val="0"/>
+          <w:sz w:val="20"/>
+          <w:szCs w:val="20"/>
+          <w14:ligatures w14:val="none"/>
+        </w:rPr>
+        <w:t>Bid</w:t>
+      </w:r>
+      <w:proofErr w:type="spellEnd"/>
+      <w:r>
+        <w:rPr>
+          <w:rFonts w:ascii="Times New Roman" w:eastAsia="Times New Roman" w:hAnsi="Times New Roman" w:cs="Times New Roman"/>
+          <w:color w:val="000000"/>
+          <w:kern w:val="0"/>
+          <w:sz w:val="20"/>
+          <w:szCs w:val="20"/>
+          <w14:ligatures w14:val="none"/>
+        </w:rPr>
+        <w:t xml:space="preserve">, </w:t>
+      </w:r>
+      <w:proofErr w:type="spellStart"/>
+      <w:r>
+        <w:rPr>
+          <w:rFonts w:ascii="Times New Roman" w:eastAsia="Times New Roman" w:hAnsi="Times New Roman" w:cs="Times New Roman"/>
+          <w:color w:val="000000"/>
+          <w:kern w:val="0"/>
+          <w:sz w:val="20"/>
+          <w:szCs w:val="20"/>
+          <w14:ligatures w14:val="none"/>
+        </w:rPr>
+        <w:t>Ejour</w:t>
+      </w:r>
+      <w:proofErr w:type="spellEnd"/>
+      <w:r>
+        <w:rPr>
+          <w:rFonts w:ascii="Times New Roman" w:eastAsia="Times New Roman" w:hAnsi="Times New Roman" w:cs="Times New Roman"/>
+          <w:color w:val="000000"/>
+          <w:kern w:val="0"/>
+          <w:sz w:val="20"/>
+          <w:szCs w:val="20"/>
+          <w14:ligatures w14:val="none"/>
+        </w:rPr>
+        <w:t xml:space="preserve">, </w:t>
+      </w:r>
+      <w:proofErr w:type="spellStart"/>
+      <w:r>
+        <w:rPr>
+          <w:rFonts w:ascii="Times New Roman" w:eastAsia="Times New Roman" w:hAnsi="Times New Roman" w:cs="Times New Roman"/>
+          <w:color w:val="000000"/>
+          <w:kern w:val="0"/>
+          <w:sz w:val="20"/>
+          <w:szCs w:val="20"/>
+          <w14:ligatures w14:val="none"/>
+        </w:rPr>
+        <w:t>Eheure</w:t>
+      </w:r>
+      <w:proofErr w:type="spellEnd"/>
+      <w:r>
+        <w:rPr>
+          <w:rFonts w:ascii="Times New Roman" w:eastAsia="Times New Roman" w:hAnsi="Times New Roman" w:cs="Times New Roman"/>
+          <w:color w:val="000000"/>
+          <w:kern w:val="0"/>
+          <w:sz w:val="20"/>
+          <w:szCs w:val="20"/>
+          <w14:ligatures w14:val="none"/>
+        </w:rPr>
+        <w:t>)</w:t>
       </w:r>
     </w:p>
     <w:p>
@@ -1285,16 +2321,90 @@
         </w:rPr>
         <w:t> </w:t>
       </w:r>
-      <w:r>
-        <w:rPr>
-          <w:rFonts w:ascii="Times New Roman" w:eastAsia="Times New Roman" w:hAnsi="Times New Roman" w:cs="Times New Roman"/>
-          <w:color w:val="000000"/>
-          <w:kern w:val="0"/>
-          <w:sz w:val="20"/>
-          <w:szCs w:val="20"/>
-          <w14:ligatures w14:val="none"/>
-        </w:rPr>
-        <w:t>Achat(Uemail, Bid, Ajour, Aheure)</w:t>
+      <w:proofErr w:type="gramStart"/>
+      <w:r>
+        <w:rPr>
+          <w:rFonts w:ascii="Times New Roman" w:eastAsia="Times New Roman" w:hAnsi="Times New Roman" w:cs="Times New Roman"/>
+          <w:color w:val="000000"/>
+          <w:kern w:val="0"/>
+          <w:sz w:val="20"/>
+          <w:szCs w:val="20"/>
+          <w14:ligatures w14:val="none"/>
+        </w:rPr>
+        <w:t>Achat(</w:t>
+      </w:r>
+      <w:proofErr w:type="spellStart"/>
+      <w:proofErr w:type="gramEnd"/>
+      <w:r>
+        <w:rPr>
+          <w:rFonts w:ascii="Times New Roman" w:eastAsia="Times New Roman" w:hAnsi="Times New Roman" w:cs="Times New Roman"/>
+          <w:color w:val="000000"/>
+          <w:kern w:val="0"/>
+          <w:sz w:val="20"/>
+          <w:szCs w:val="20"/>
+          <w14:ligatures w14:val="none"/>
+        </w:rPr>
+        <w:t>Uemail</w:t>
+      </w:r>
+      <w:proofErr w:type="spellEnd"/>
+      <w:r>
+        <w:rPr>
+          <w:rFonts w:ascii="Times New Roman" w:eastAsia="Times New Roman" w:hAnsi="Times New Roman" w:cs="Times New Roman"/>
+          <w:color w:val="000000"/>
+          <w:kern w:val="0"/>
+          <w:sz w:val="20"/>
+          <w:szCs w:val="20"/>
+          <w14:ligatures w14:val="none"/>
+        </w:rPr>
+        <w:t xml:space="preserve">, </w:t>
+      </w:r>
+      <w:proofErr w:type="spellStart"/>
+      <w:r>
+        <w:rPr>
+          <w:rFonts w:ascii="Times New Roman" w:eastAsia="Times New Roman" w:hAnsi="Times New Roman" w:cs="Times New Roman"/>
+          <w:color w:val="000000"/>
+          <w:kern w:val="0"/>
+          <w:sz w:val="20"/>
+          <w:szCs w:val="20"/>
+          <w14:ligatures w14:val="none"/>
+        </w:rPr>
+        <w:t>Bid</w:t>
+      </w:r>
+      <w:proofErr w:type="spellEnd"/>
+      <w:r>
+        <w:rPr>
+          <w:rFonts w:ascii="Times New Roman" w:eastAsia="Times New Roman" w:hAnsi="Times New Roman" w:cs="Times New Roman"/>
+          <w:color w:val="000000"/>
+          <w:kern w:val="0"/>
+          <w:sz w:val="20"/>
+          <w:szCs w:val="20"/>
+          <w14:ligatures w14:val="none"/>
+        </w:rPr>
+        <w:t xml:space="preserve">, Ajour, </w:t>
+      </w:r>
+      <w:proofErr w:type="spellStart"/>
+      <w:r>
+        <w:rPr>
+          <w:rFonts w:ascii="Times New Roman" w:eastAsia="Times New Roman" w:hAnsi="Times New Roman" w:cs="Times New Roman"/>
+          <w:color w:val="000000"/>
+          <w:kern w:val="0"/>
+          <w:sz w:val="20"/>
+          <w:szCs w:val="20"/>
+          <w14:ligatures w14:val="none"/>
+        </w:rPr>
+        <w:t>Aheure</w:t>
+      </w:r>
+      <w:proofErr w:type="spellEnd"/>
+      <w:r>
+        <w:rPr>
+          <w:rFonts w:ascii="Times New Roman" w:eastAsia="Times New Roman" w:hAnsi="Times New Roman" w:cs="Times New Roman"/>
+          <w:color w:val="000000"/>
+          <w:kern w:val="0"/>
+          <w:sz w:val="20"/>
+          <w:szCs w:val="20"/>
+          <w14:ligatures w14:val="none"/>
+        </w:rPr>
+        <w:t>)</w:t>
       </w:r>
     </w:p>
     <w:p>
@@ -1329,17 +2439,33 @@
         </w:rPr>
         <w:t> </w:t>
       </w:r>
-      <w:r>
-        <w:rPr>
-          <w:rFonts w:ascii="Times New Roman" w:eastAsia="Times New Roman" w:hAnsi="Times New Roman" w:cs="Times New Roman"/>
-          <w:color w:val="000000"/>
-          <w:kern w:val="0"/>
-          <w:sz w:val="20"/>
-          <w:szCs w:val="20"/>
-          <w14:ligatures w14:val="none"/>
-        </w:rPr>
-        <w:t>Reservation(</w:t>
-      </w:r>
+      <w:proofErr w:type="spellStart"/>
+      <w:proofErr w:type="gramStart"/>
+      <w:r>
+        <w:rPr>
+          <w:rFonts w:ascii="Times New Roman" w:eastAsia="Times New Roman" w:hAnsi="Times New Roman" w:cs="Times New Roman"/>
+          <w:color w:val="000000"/>
+          <w:kern w:val="0"/>
+          <w:sz w:val="20"/>
+          <w:szCs w:val="20"/>
+          <w14:ligatures w14:val="none"/>
+        </w:rPr>
+        <w:t>Reservation</w:t>
+      </w:r>
+      <w:proofErr w:type="spellEnd"/>
+      <w:r>
+        <w:rPr>
+          <w:rFonts w:ascii="Times New Roman" w:eastAsia="Times New Roman" w:hAnsi="Times New Roman" w:cs="Times New Roman"/>
+          <w:color w:val="000000"/>
+          <w:kern w:val="0"/>
+          <w:sz w:val="20"/>
+          <w:szCs w:val="20"/>
+          <w14:ligatures w14:val="none"/>
+        </w:rPr>
+        <w:t>(</w:t>
+      </w:r>
+      <w:proofErr w:type="spellStart"/>
+      <w:proofErr w:type="gramEnd"/>
       <w:r>
         <w:rPr>
           <w:rFonts w:ascii="Times New Roman" w:eastAsia="Times New Roman" w:hAnsi="Times New Roman" w:cs="Times New Roman"/>
@@ -1350,18 +2476,132 @@
           <w:u w:val="single"/>
           <w14:ligatures w14:val="none"/>
         </w:rPr>
-        <w:t>Umail, Bid, Rjour_debut, Rheure</w:t>
-      </w:r>
-      <w:r>
-        <w:rPr>
-          <w:rFonts w:ascii="Times New Roman" w:eastAsia="Times New Roman" w:hAnsi="Times New Roman" w:cs="Times New Roman"/>
-          <w:color w:val="000000"/>
-          <w:kern w:val="0"/>
-          <w:sz w:val="20"/>
-          <w:szCs w:val="20"/>
-          <w14:ligatures w14:val="none"/>
-        </w:rPr>
-        <w:t>_debut, Rstatut)</w:t>
+        <w:t>Umail</w:t>
+      </w:r>
+      <w:proofErr w:type="spellEnd"/>
+      <w:r>
+        <w:rPr>
+          <w:rFonts w:ascii="Times New Roman" w:eastAsia="Times New Roman" w:hAnsi="Times New Roman" w:cs="Times New Roman"/>
+          <w:color w:val="000000"/>
+          <w:kern w:val="0"/>
+          <w:sz w:val="20"/>
+          <w:szCs w:val="20"/>
+          <w:u w:val="single"/>
+          <w14:ligatures w14:val="none"/>
+        </w:rPr>
+        <w:t xml:space="preserve">, </w:t>
+      </w:r>
+      <w:proofErr w:type="spellStart"/>
+      <w:r>
+        <w:rPr>
+          <w:rFonts w:ascii="Times New Roman" w:eastAsia="Times New Roman" w:hAnsi="Times New Roman" w:cs="Times New Roman"/>
+          <w:color w:val="000000"/>
+          <w:kern w:val="0"/>
+          <w:sz w:val="20"/>
+          <w:szCs w:val="20"/>
+          <w:u w:val="single"/>
+          <w14:ligatures w14:val="none"/>
+        </w:rPr>
+        <w:t>Bid</w:t>
+      </w:r>
+      <w:proofErr w:type="spellEnd"/>
+      <w:r>
+        <w:rPr>
+          <w:rFonts w:ascii="Times New Roman" w:eastAsia="Times New Roman" w:hAnsi="Times New Roman" w:cs="Times New Roman"/>
+          <w:color w:val="000000"/>
+          <w:kern w:val="0"/>
+          <w:sz w:val="20"/>
+          <w:szCs w:val="20"/>
+          <w:u w:val="single"/>
+          <w14:ligatures w14:val="none"/>
+        </w:rPr>
+        <w:t xml:space="preserve">, </w:t>
+      </w:r>
+      <w:proofErr w:type="spellStart"/>
+      <w:r>
+        <w:rPr>
+          <w:rFonts w:ascii="Times New Roman" w:eastAsia="Times New Roman" w:hAnsi="Times New Roman" w:cs="Times New Roman"/>
+          <w:color w:val="000000"/>
+          <w:kern w:val="0"/>
+          <w:sz w:val="20"/>
+          <w:szCs w:val="20"/>
+          <w:u w:val="single"/>
+          <w14:ligatures w14:val="none"/>
+        </w:rPr>
+        <w:t>Rjour_debut</w:t>
+      </w:r>
+      <w:proofErr w:type="spellEnd"/>
+      <w:r>
+        <w:rPr>
+          <w:rFonts w:ascii="Times New Roman" w:eastAsia="Times New Roman" w:hAnsi="Times New Roman" w:cs="Times New Roman"/>
+          <w:color w:val="000000"/>
+          <w:kern w:val="0"/>
+          <w:sz w:val="20"/>
+          <w:szCs w:val="20"/>
+          <w:u w:val="single"/>
+          <w14:ligatures w14:val="none"/>
+        </w:rPr>
+        <w:t xml:space="preserve">, </w:t>
+      </w:r>
+      <w:proofErr w:type="spellStart"/>
+      <w:r>
+        <w:rPr>
+          <w:rFonts w:ascii="Times New Roman" w:eastAsia="Times New Roman" w:hAnsi="Times New Roman" w:cs="Times New Roman"/>
+          <w:color w:val="000000"/>
+          <w:kern w:val="0"/>
+          <w:sz w:val="20"/>
+          <w:szCs w:val="20"/>
+          <w:u w:val="single"/>
+          <w14:ligatures w14:val="none"/>
+        </w:rPr>
+        <w:t>Rheure</w:t>
+      </w:r>
+      <w:r>
+        <w:rPr>
+          <w:rFonts w:ascii="Times New Roman" w:eastAsia="Times New Roman" w:hAnsi="Times New Roman" w:cs="Times New Roman"/>
+          <w:color w:val="000000"/>
+          <w:kern w:val="0"/>
+          <w:sz w:val="20"/>
+          <w:szCs w:val="20"/>
+          <w14:ligatures w14:val="none"/>
+        </w:rPr>
+        <w:t>_debut</w:t>
+      </w:r>
+      <w:proofErr w:type="spellEnd"/>
+      <w:r>
+        <w:rPr>
+          <w:rFonts w:ascii="Times New Roman" w:eastAsia="Times New Roman" w:hAnsi="Times New Roman" w:cs="Times New Roman"/>
+          <w:color w:val="000000"/>
+          <w:kern w:val="0"/>
+          <w:sz w:val="20"/>
+          <w:szCs w:val="20"/>
+          <w14:ligatures w14:val="none"/>
+        </w:rPr>
+        <w:t xml:space="preserve">, </w:t>
+      </w:r>
+      <w:proofErr w:type="spellStart"/>
+      <w:r>
+        <w:rPr>
+          <w:rFonts w:ascii="Times New Roman" w:eastAsia="Times New Roman" w:hAnsi="Times New Roman" w:cs="Times New Roman"/>
+          <w:color w:val="000000"/>
+          <w:kern w:val="0"/>
+          <w:sz w:val="20"/>
+          <w:szCs w:val="20"/>
+          <w14:ligatures w14:val="none"/>
+        </w:rPr>
+        <w:t>Rstatut</w:t>
+      </w:r>
+      <w:proofErr w:type="spellEnd"/>
+      <w:r>
+        <w:rPr>
+          <w:rFonts w:ascii="Times New Roman" w:eastAsia="Times New Roman" w:hAnsi="Times New Roman" w:cs="Times New Roman"/>
+          <w:color w:val="000000"/>
+          <w:kern w:val="0"/>
+          <w:sz w:val="20"/>
+          <w:szCs w:val="20"/>
+          <w14:ligatures w14:val="none"/>
+        </w:rPr>
+        <w:t>)</w:t>
       </w:r>
     </w:p>
     <w:p>
@@ -1396,17 +2636,31 @@
         </w:rPr>
         <w:t> </w:t>
       </w:r>
-      <w:r>
-        <w:rPr>
-          <w:rFonts w:ascii="Times New Roman" w:eastAsia="Times New Roman" w:hAnsi="Times New Roman" w:cs="Times New Roman"/>
-          <w:color w:val="000000"/>
-          <w:kern w:val="0"/>
-          <w:sz w:val="20"/>
-          <w:szCs w:val="20"/>
-          <w14:ligatures w14:val="none"/>
-        </w:rPr>
-        <w:t>CategorieBillet (</w:t>
-      </w:r>
+      <w:proofErr w:type="spellStart"/>
+      <w:r>
+        <w:rPr>
+          <w:rFonts w:ascii="Times New Roman" w:eastAsia="Times New Roman" w:hAnsi="Times New Roman" w:cs="Times New Roman"/>
+          <w:color w:val="000000"/>
+          <w:kern w:val="0"/>
+          <w:sz w:val="20"/>
+          <w:szCs w:val="20"/>
+          <w14:ligatures w14:val="none"/>
+        </w:rPr>
+        <w:t>CategorieBillet</w:t>
+      </w:r>
+      <w:proofErr w:type="spellEnd"/>
+      <w:r>
+        <w:rPr>
+          <w:rFonts w:ascii="Times New Roman" w:eastAsia="Times New Roman" w:hAnsi="Times New Roman" w:cs="Times New Roman"/>
+          <w:color w:val="000000"/>
+          <w:kern w:val="0"/>
+          <w:sz w:val="20"/>
+          <w:szCs w:val="20"/>
+          <w14:ligatures w14:val="none"/>
+        </w:rPr>
+        <w:t xml:space="preserve"> (</w:t>
+      </w:r>
+      <w:proofErr w:type="spellStart"/>
       <w:r>
         <w:rPr>
           <w:rFonts w:ascii="Times New Roman" w:eastAsia="Times New Roman" w:hAnsi="Times New Roman" w:cs="Times New Roman"/>
@@ -1417,8 +2671,35 @@
           <w:u w:val="single"/>
           <w14:ligatures w14:val="none"/>
         </w:rPr>
-        <w:t>CATnom, Bid</w:t>
-      </w:r>
+        <w:t>CATnom</w:t>
+      </w:r>
+      <w:proofErr w:type="spellEnd"/>
+      <w:r>
+        <w:rPr>
+          <w:rFonts w:ascii="Times New Roman" w:eastAsia="Times New Roman" w:hAnsi="Times New Roman" w:cs="Times New Roman"/>
+          <w:color w:val="000000"/>
+          <w:kern w:val="0"/>
+          <w:sz w:val="20"/>
+          <w:szCs w:val="20"/>
+          <w:u w:val="single"/>
+          <w14:ligatures w14:val="none"/>
+        </w:rPr>
+        <w:t xml:space="preserve">, </w:t>
+      </w:r>
+      <w:proofErr w:type="spellStart"/>
+      <w:r>
+        <w:rPr>
+          <w:rFonts w:ascii="Times New Roman" w:eastAsia="Times New Roman" w:hAnsi="Times New Roman" w:cs="Times New Roman"/>
+          <w:color w:val="000000"/>
+          <w:kern w:val="0"/>
+          <w:sz w:val="20"/>
+          <w:szCs w:val="20"/>
+          <w:u w:val="single"/>
+          <w14:ligatures w14:val="none"/>
+        </w:rPr>
+        <w:t>Bid</w:t>
+      </w:r>
+      <w:proofErr w:type="spellEnd"/>
       <w:r>
         <w:rPr>
           <w:rFonts w:ascii="Times New Roman" w:eastAsia="Times New Roman" w:hAnsi="Times New Roman" w:cs="Times New Roman"/>
@@ -1465,17 +2746,33 @@
         </w:rPr>
         <w:t> </w:t>
       </w:r>
-      <w:r>
-        <w:rPr>
-          <w:rFonts w:ascii="Times New Roman" w:eastAsia="Times New Roman" w:hAnsi="Times New Roman" w:cs="Times New Roman"/>
-          <w:color w:val="000000"/>
-          <w:kern w:val="0"/>
-          <w:sz w:val="20"/>
-          <w:szCs w:val="20"/>
-          <w14:ligatures w14:val="none"/>
-        </w:rPr>
-        <w:t>CategorieEvenement(</w:t>
-      </w:r>
+      <w:proofErr w:type="spellStart"/>
+      <w:proofErr w:type="gramStart"/>
+      <w:r>
+        <w:rPr>
+          <w:rFonts w:ascii="Times New Roman" w:eastAsia="Times New Roman" w:hAnsi="Times New Roman" w:cs="Times New Roman"/>
+          <w:color w:val="000000"/>
+          <w:kern w:val="0"/>
+          <w:sz w:val="20"/>
+          <w:szCs w:val="20"/>
+          <w14:ligatures w14:val="none"/>
+        </w:rPr>
+        <w:t>CategorieEvenement</w:t>
+      </w:r>
+      <w:proofErr w:type="spellEnd"/>
+      <w:r>
+        <w:rPr>
+          <w:rFonts w:ascii="Times New Roman" w:eastAsia="Times New Roman" w:hAnsi="Times New Roman" w:cs="Times New Roman"/>
+          <w:color w:val="000000"/>
+          <w:kern w:val="0"/>
+          <w:sz w:val="20"/>
+          <w:szCs w:val="20"/>
+          <w14:ligatures w14:val="none"/>
+        </w:rPr>
+        <w:t>(</w:t>
+      </w:r>
+      <w:proofErr w:type="spellStart"/>
+      <w:proofErr w:type="gramEnd"/>
       <w:r>
         <w:rPr>
           <w:rFonts w:ascii="Times New Roman" w:eastAsia="Times New Roman" w:hAnsi="Times New Roman" w:cs="Times New Roman"/>
@@ -1486,7 +2783,20 @@
           <w:u w:val="single"/>
           <w14:ligatures w14:val="none"/>
         </w:rPr>
-        <w:t>CATnom, Eid</w:t>
+        <w:t>CATnom</w:t>
+      </w:r>
+      <w:proofErr w:type="spellEnd"/>
+      <w:r>
+        <w:rPr>
+          <w:rFonts w:ascii="Times New Roman" w:eastAsia="Times New Roman" w:hAnsi="Times New Roman" w:cs="Times New Roman"/>
+          <w:color w:val="000000"/>
+          <w:kern w:val="0"/>
+          <w:sz w:val="20"/>
+          <w:szCs w:val="20"/>
+          <w:u w:val="single"/>
+          <w14:ligatures w14:val="none"/>
+        </w:rPr>
+        <w:t>, Eid</w:t>
       </w:r>
       <w:r>
         <w:rPr>
@@ -1546,8 +2856,6 @@
           <w:rFonts w:ascii="Times New Roman" w:eastAsia="Times New Roman" w:hAnsi="Times New Roman" w:cs="Times New Roman"/>
           <w:color w:val="000000"/>
           <w:kern w:val="0"/>
-          <w:sz w:val="20"/>
-          <w:szCs w:val="20"/>
           <w14:ligatures w14:val="none"/>
         </w:rPr>
       </w:pPr>
@@ -1557,30 +2865,6 @@
         <w:spacing w:before="100" w:beforeAutospacing="1" w:after="100" w:afterAutospacing="1" w:line="240" w:lineRule="auto"/>
         <w:rPr>
           <w:rFonts w:ascii="Times New Roman" w:eastAsia="Times New Roman" w:hAnsi="Times New Roman" w:cs="Times New Roman"/>
-          <w:color w:val="000000"/>
-          <w:kern w:val="0"/>
-          <w:sz w:val="20"/>
-          <w:szCs w:val="20"/>
-          <w14:ligatures w14:val="none"/>
-        </w:rPr>
-      </w:pPr>
-    </w:p>
-    <w:p>
-      <w:pPr>
-        <w:spacing w:before="100" w:beforeAutospacing="1" w:after="100" w:afterAutospacing="1" w:line="240" w:lineRule="auto"/>
-        <w:rPr>
-          <w:rFonts w:ascii="Times New Roman" w:eastAsia="Times New Roman" w:hAnsi="Times New Roman" w:cs="Times New Roman"/>
-          <w:color w:val="000000"/>
-          <w:kern w:val="0"/>
-          <w14:ligatures w14:val="none"/>
-        </w:rPr>
-      </w:pPr>
-    </w:p>
-    <w:p>
-      <w:pPr>
-        <w:spacing w:before="100" w:beforeAutospacing="1" w:after="100" w:afterAutospacing="1" w:line="240" w:lineRule="auto"/>
-        <w:rPr>
-          <w:rFonts w:ascii="Times New Roman" w:eastAsia="Times New Roman" w:hAnsi="Times New Roman" w:cs="Times New Roman"/>
           <w:b/>
           <w:bCs/>
           <w:color w:val="000000"/>
@@ -1601,7 +2885,6 @@
           <w:szCs w:val="22"/>
           <w14:ligatures w14:val="none"/>
         </w:rPr>
-        <w:lastRenderedPageBreak/>
         <w:t>Contraintes :</w:t>
       </w:r>
     </w:p>
@@ -1634,9 +2917,9 @@
         <w:tblLook w:val="04A0" w:firstRow="1" w:lastRow="0" w:firstColumn="1" w:lastColumn="0" w:noHBand="0" w:noVBand="1"/>
       </w:tblPr>
       <w:tblGrid>
-        <w:gridCol w:w="4206"/>
+        <w:gridCol w:w="3880"/>
         <w:gridCol w:w="1128"/>
-        <w:gridCol w:w="3682"/>
+        <w:gridCol w:w="4008"/>
       </w:tblGrid>
       <w:tr>
         <w:trPr>
@@ -1667,6 +2950,7 @@
                 <w:szCs w:val="20"/>
                 <w14:ligatures w14:val="none"/>
               </w:rPr>
+              <w:lastRenderedPageBreak/>
               <w:t>Contrainte</w:t>
             </w:r>
           </w:p>
@@ -1759,7 +3043,31 @@
                 <w:szCs w:val="20"/>
                 <w14:ligatures w14:val="none"/>
               </w:rPr>
-              <w:t>Un utilisateur doit avoir un email unique</w:t>
+              <w:t xml:space="preserve">Un utilisateur doit avoir un </w:t>
+            </w:r>
+            <w:proofErr w:type="gramStart"/>
+            <w:r>
+              <w:rPr>
+                <w:rFonts w:ascii="Arial" w:eastAsia="Times New Roman" w:hAnsi="Arial" w:cs="Arial"/>
+                <w:color w:val="000000"/>
+                <w:kern w:val="0"/>
+                <w:sz w:val="20"/>
+                <w:szCs w:val="20"/>
+                <w14:ligatures w14:val="none"/>
+              </w:rPr>
+              <w:t>email</w:t>
+            </w:r>
+            <w:proofErr w:type="gramEnd"/>
+            <w:r>
+              <w:rPr>
+                <w:rFonts w:ascii="Arial" w:eastAsia="Times New Roman" w:hAnsi="Arial" w:cs="Arial"/>
+                <w:color w:val="000000"/>
+                <w:kern w:val="0"/>
+                <w:sz w:val="20"/>
+                <w:szCs w:val="20"/>
+                <w14:ligatures w14:val="none"/>
+              </w:rPr>
+              <w:t xml:space="preserve"> unique</w:t>
             </w:r>
           </w:p>
         </w:tc>
@@ -1808,16 +3116,29 @@
                 <w14:ligatures w14:val="none"/>
               </w:rPr>
             </w:pPr>
-            <w:r>
-              <w:rPr>
-                <w:rFonts w:ascii="Arial" w:eastAsia="Times New Roman" w:hAnsi="Arial" w:cs="Arial"/>
-                <w:color w:val="000000"/>
-                <w:kern w:val="0"/>
-                <w:sz w:val="20"/>
-                <w:szCs w:val="20"/>
-                <w14:ligatures w14:val="none"/>
-              </w:rPr>
-              <w:t>Email VARCHAR (255) UNIQUE</w:t>
+            <w:proofErr w:type="gramStart"/>
+            <w:r>
+              <w:rPr>
+                <w:rFonts w:ascii="Arial" w:eastAsia="Times New Roman" w:hAnsi="Arial" w:cs="Arial"/>
+                <w:color w:val="000000"/>
+                <w:kern w:val="0"/>
+                <w:sz w:val="20"/>
+                <w:szCs w:val="20"/>
+                <w14:ligatures w14:val="none"/>
+              </w:rPr>
+              <w:t>Email</w:t>
+            </w:r>
+            <w:proofErr w:type="gramEnd"/>
+            <w:r>
+              <w:rPr>
+                <w:rFonts w:ascii="Arial" w:eastAsia="Times New Roman" w:hAnsi="Arial" w:cs="Arial"/>
+                <w:color w:val="000000"/>
+                <w:kern w:val="0"/>
+                <w:sz w:val="20"/>
+                <w:szCs w:val="20"/>
+                <w14:ligatures w14:val="none"/>
+              </w:rPr>
+              <w:t xml:space="preserve"> VARCHAR (255) UNIQUE</w:t>
             </w:r>
           </w:p>
         </w:tc>
@@ -2038,7 +3359,31 @@
                 <w:szCs w:val="20"/>
                 <w14:ligatures w14:val="none"/>
               </w:rPr>
-              <w:t>CHECK (CCetat IN</w:t>
+              <w:t>CHECK (</w:t>
+            </w:r>
+            <w:proofErr w:type="spellStart"/>
+            <w:r>
+              <w:rPr>
+                <w:rFonts w:ascii="Arial" w:eastAsia="Times New Roman" w:hAnsi="Arial" w:cs="Arial"/>
+                <w:color w:val="000000"/>
+                <w:kern w:val="0"/>
+                <w:sz w:val="20"/>
+                <w:szCs w:val="20"/>
+                <w14:ligatures w14:val="none"/>
+              </w:rPr>
+              <w:t>CCetat</w:t>
+            </w:r>
+            <w:proofErr w:type="spellEnd"/>
+            <w:r>
+              <w:rPr>
+                <w:rFonts w:ascii="Arial" w:eastAsia="Times New Roman" w:hAnsi="Arial" w:cs="Arial"/>
+                <w:color w:val="000000"/>
+                <w:kern w:val="0"/>
+                <w:sz w:val="20"/>
+                <w:szCs w:val="20"/>
+                <w14:ligatures w14:val="none"/>
+              </w:rPr>
+              <w:t xml:space="preserve"> IN</w:t>
             </w:r>
           </w:p>
           <w:p>
@@ -2153,7 +3498,55 @@
                 <w:szCs w:val="20"/>
                 <w14:ligatures w14:val="none"/>
               </w:rPr>
-              <w:t>CHECK (CCjour_debut &gt;= 0 AND CCheure_debut &gt;= 0)</w:t>
+              <w:t>CHECK (</w:t>
+            </w:r>
+            <w:proofErr w:type="spellStart"/>
+            <w:r>
+              <w:rPr>
+                <w:rFonts w:ascii="Arial" w:eastAsia="Times New Roman" w:hAnsi="Arial" w:cs="Arial"/>
+                <w:color w:val="000000"/>
+                <w:kern w:val="0"/>
+                <w:sz w:val="20"/>
+                <w:szCs w:val="20"/>
+                <w14:ligatures w14:val="none"/>
+              </w:rPr>
+              <w:t>CCjour_debut</w:t>
+            </w:r>
+            <w:proofErr w:type="spellEnd"/>
+            <w:r>
+              <w:rPr>
+                <w:rFonts w:ascii="Arial" w:eastAsia="Times New Roman" w:hAnsi="Arial" w:cs="Arial"/>
+                <w:color w:val="000000"/>
+                <w:kern w:val="0"/>
+                <w:sz w:val="20"/>
+                <w:szCs w:val="20"/>
+                <w14:ligatures w14:val="none"/>
+              </w:rPr>
+              <w:t xml:space="preserve"> &gt;= 0 AND </w:t>
+            </w:r>
+            <w:proofErr w:type="spellStart"/>
+            <w:r>
+              <w:rPr>
+                <w:rFonts w:ascii="Arial" w:eastAsia="Times New Roman" w:hAnsi="Arial" w:cs="Arial"/>
+                <w:color w:val="000000"/>
+                <w:kern w:val="0"/>
+                <w:sz w:val="20"/>
+                <w:szCs w:val="20"/>
+                <w14:ligatures w14:val="none"/>
+              </w:rPr>
+              <w:t>CCheure_debut</w:t>
+            </w:r>
+            <w:proofErr w:type="spellEnd"/>
+            <w:r>
+              <w:rPr>
+                <w:rFonts w:ascii="Arial" w:eastAsia="Times New Roman" w:hAnsi="Arial" w:cs="Arial"/>
+                <w:color w:val="000000"/>
+                <w:kern w:val="0"/>
+                <w:sz w:val="20"/>
+                <w:szCs w:val="20"/>
+                <w14:ligatures w14:val="none"/>
+              </w:rPr>
+              <w:t xml:space="preserve"> &gt;= 0)</w:t>
             </w:r>
           </w:p>
         </w:tc>
@@ -2242,7 +3635,31 @@
                 <w:szCs w:val="20"/>
                 <w14:ligatures w14:val="none"/>
               </w:rPr>
-              <w:t>CHECK (Bprix_achat &gt; 0)</w:t>
+              <w:t>CHECK (</w:t>
+            </w:r>
+            <w:proofErr w:type="spellStart"/>
+            <w:r>
+              <w:rPr>
+                <w:rFonts w:ascii="Arial" w:eastAsia="Times New Roman" w:hAnsi="Arial" w:cs="Arial"/>
+                <w:color w:val="000000"/>
+                <w:kern w:val="0"/>
+                <w:sz w:val="20"/>
+                <w:szCs w:val="20"/>
+                <w14:ligatures w14:val="none"/>
+              </w:rPr>
+              <w:t>Bprix_achat</w:t>
+            </w:r>
+            <w:proofErr w:type="spellEnd"/>
+            <w:r>
+              <w:rPr>
+                <w:rFonts w:ascii="Arial" w:eastAsia="Times New Roman" w:hAnsi="Arial" w:cs="Arial"/>
+                <w:color w:val="000000"/>
+                <w:kern w:val="0"/>
+                <w:sz w:val="20"/>
+                <w:szCs w:val="20"/>
+                <w14:ligatures w14:val="none"/>
+              </w:rPr>
+              <w:t xml:space="preserve"> &gt; 0)</w:t>
             </w:r>
           </w:p>
         </w:tc>
@@ -2334,7 +3751,31 @@
                 <w:szCs w:val="20"/>
                 <w14:ligatures w14:val="none"/>
               </w:rPr>
-              <w:t>CHECK (Bprix_initial &gt; 0)</w:t>
+              <w:t>CHECK (</w:t>
+            </w:r>
+            <w:proofErr w:type="spellStart"/>
+            <w:r>
+              <w:rPr>
+                <w:rFonts w:ascii="Arial" w:eastAsia="Times New Roman" w:hAnsi="Arial" w:cs="Arial"/>
+                <w:color w:val="000000"/>
+                <w:kern w:val="0"/>
+                <w:sz w:val="20"/>
+                <w:szCs w:val="20"/>
+                <w14:ligatures w14:val="none"/>
+              </w:rPr>
+              <w:t>Bprix_initial</w:t>
+            </w:r>
+            <w:proofErr w:type="spellEnd"/>
+            <w:r>
+              <w:rPr>
+                <w:rFonts w:ascii="Arial" w:eastAsia="Times New Roman" w:hAnsi="Arial" w:cs="Arial"/>
+                <w:color w:val="000000"/>
+                <w:kern w:val="0"/>
+                <w:sz w:val="20"/>
+                <w:szCs w:val="20"/>
+                <w14:ligatures w14:val="none"/>
+              </w:rPr>
+              <w:t xml:space="preserve"> &gt; 0)</w:t>
             </w:r>
           </w:p>
         </w:tc>
@@ -2423,7 +3864,55 @@
                 <w:szCs w:val="20"/>
                 <w14:ligatures w14:val="none"/>
               </w:rPr>
-              <w:t>CHECK (Bpromotion &gt;= 0 AND Bpromotion &lt;= 100)</w:t>
+              <w:t>CHECK (</w:t>
+            </w:r>
+            <w:proofErr w:type="spellStart"/>
+            <w:r>
+              <w:rPr>
+                <w:rFonts w:ascii="Arial" w:eastAsia="Times New Roman" w:hAnsi="Arial" w:cs="Arial"/>
+                <w:color w:val="000000"/>
+                <w:kern w:val="0"/>
+                <w:sz w:val="20"/>
+                <w:szCs w:val="20"/>
+                <w14:ligatures w14:val="none"/>
+              </w:rPr>
+              <w:t>Bpromotion</w:t>
+            </w:r>
+            <w:proofErr w:type="spellEnd"/>
+            <w:r>
+              <w:rPr>
+                <w:rFonts w:ascii="Arial" w:eastAsia="Times New Roman" w:hAnsi="Arial" w:cs="Arial"/>
+                <w:color w:val="000000"/>
+                <w:kern w:val="0"/>
+                <w:sz w:val="20"/>
+                <w:szCs w:val="20"/>
+                <w14:ligatures w14:val="none"/>
+              </w:rPr>
+              <w:t xml:space="preserve"> &gt;= 0 AND </w:t>
+            </w:r>
+            <w:proofErr w:type="spellStart"/>
+            <w:r>
+              <w:rPr>
+                <w:rFonts w:ascii="Arial" w:eastAsia="Times New Roman" w:hAnsi="Arial" w:cs="Arial"/>
+                <w:color w:val="000000"/>
+                <w:kern w:val="0"/>
+                <w:sz w:val="20"/>
+                <w:szCs w:val="20"/>
+                <w14:ligatures w14:val="none"/>
+              </w:rPr>
+              <w:t>Bpromotion</w:t>
+            </w:r>
+            <w:proofErr w:type="spellEnd"/>
+            <w:r>
+              <w:rPr>
+                <w:rFonts w:ascii="Arial" w:eastAsia="Times New Roman" w:hAnsi="Arial" w:cs="Arial"/>
+                <w:color w:val="000000"/>
+                <w:kern w:val="0"/>
+                <w:sz w:val="20"/>
+                <w:szCs w:val="20"/>
+                <w14:ligatures w14:val="none"/>
+              </w:rPr>
+              <w:t xml:space="preserve"> &lt;= 100)</w:t>
             </w:r>
           </w:p>
         </w:tc>
@@ -2457,8 +3946,93 @@
                 <w:szCs w:val="20"/>
                 <w14:ligatures w14:val="none"/>
               </w:rPr>
-              <w:t>Le prix par categorie ne peuvent pas etre negative</w:t>
-            </w:r>
+              <w:t xml:space="preserve">Le prix par </w:t>
+            </w:r>
+            <w:proofErr w:type="spellStart"/>
+            <w:r>
+              <w:rPr>
+                <w:rFonts w:ascii="Arial" w:eastAsia="Times New Roman" w:hAnsi="Arial" w:cs="Arial"/>
+                <w:color w:val="000000"/>
+                <w:kern w:val="0"/>
+                <w:sz w:val="20"/>
+                <w:szCs w:val="20"/>
+                <w14:ligatures w14:val="none"/>
+              </w:rPr>
+              <w:t>categorie</w:t>
+            </w:r>
+            <w:proofErr w:type="spellEnd"/>
+            <w:r>
+              <w:rPr>
+                <w:rFonts w:ascii="Arial" w:eastAsia="Times New Roman" w:hAnsi="Arial" w:cs="Arial"/>
+                <w:color w:val="000000"/>
+                <w:kern w:val="0"/>
+                <w:sz w:val="20"/>
+                <w:szCs w:val="20"/>
+                <w14:ligatures w14:val="none"/>
+              </w:rPr>
+              <w:t xml:space="preserve"> ne </w:t>
+            </w:r>
+            <w:proofErr w:type="gramStart"/>
+            <w:r>
+              <w:rPr>
+                <w:rFonts w:ascii="Arial" w:eastAsia="Times New Roman" w:hAnsi="Arial" w:cs="Arial"/>
+                <w:color w:val="000000"/>
+                <w:kern w:val="0"/>
+                <w:sz w:val="20"/>
+                <w:szCs w:val="20"/>
+                <w14:ligatures w14:val="none"/>
+              </w:rPr>
+              <w:t>peuvent</w:t>
+            </w:r>
+            <w:proofErr w:type="gramEnd"/>
+            <w:r>
+              <w:rPr>
+                <w:rFonts w:ascii="Arial" w:eastAsia="Times New Roman" w:hAnsi="Arial" w:cs="Arial"/>
+                <w:color w:val="000000"/>
+                <w:kern w:val="0"/>
+                <w:sz w:val="20"/>
+                <w:szCs w:val="20"/>
+                <w14:ligatures w14:val="none"/>
+              </w:rPr>
+              <w:t xml:space="preserve"> pas </w:t>
+            </w:r>
+            <w:proofErr w:type="spellStart"/>
+            <w:r>
+              <w:rPr>
+                <w:rFonts w:ascii="Arial" w:eastAsia="Times New Roman" w:hAnsi="Arial" w:cs="Arial"/>
+                <w:color w:val="000000"/>
+                <w:kern w:val="0"/>
+                <w:sz w:val="20"/>
+                <w:szCs w:val="20"/>
+                <w14:ligatures w14:val="none"/>
+              </w:rPr>
+              <w:t>etre</w:t>
+            </w:r>
+            <w:proofErr w:type="spellEnd"/>
+            <w:r>
+              <w:rPr>
+                <w:rFonts w:ascii="Arial" w:eastAsia="Times New Roman" w:hAnsi="Arial" w:cs="Arial"/>
+                <w:color w:val="000000"/>
+                <w:kern w:val="0"/>
+                <w:sz w:val="20"/>
+                <w:szCs w:val="20"/>
+                <w14:ligatures w14:val="none"/>
+              </w:rPr>
+              <w:t xml:space="preserve"> </w:t>
+            </w:r>
+            <w:proofErr w:type="spellStart"/>
+            <w:r>
+              <w:rPr>
+                <w:rFonts w:ascii="Arial" w:eastAsia="Times New Roman" w:hAnsi="Arial" w:cs="Arial"/>
+                <w:color w:val="000000"/>
+                <w:kern w:val="0"/>
+                <w:sz w:val="20"/>
+                <w:szCs w:val="20"/>
+                <w14:ligatures w14:val="none"/>
+              </w:rPr>
+              <w:t>negative</w:t>
+            </w:r>
+            <w:proofErr w:type="spellEnd"/>
           </w:p>
         </w:tc>
         <w:tc>
@@ -2515,7 +4089,31 @@
                 <w:szCs w:val="20"/>
                 <w14:ligatures w14:val="none"/>
               </w:rPr>
-              <w:t>CHECK (CATprix &gt; 0)</w:t>
+              <w:t>CHECK (</w:t>
+            </w:r>
+            <w:proofErr w:type="spellStart"/>
+            <w:r>
+              <w:rPr>
+                <w:rFonts w:ascii="Arial" w:eastAsia="Times New Roman" w:hAnsi="Arial" w:cs="Arial"/>
+                <w:color w:val="000000"/>
+                <w:kern w:val="0"/>
+                <w:sz w:val="20"/>
+                <w:szCs w:val="20"/>
+                <w14:ligatures w14:val="none"/>
+              </w:rPr>
+              <w:t>CATprix</w:t>
+            </w:r>
+            <w:proofErr w:type="spellEnd"/>
+            <w:r>
+              <w:rPr>
+                <w:rFonts w:ascii="Arial" w:eastAsia="Times New Roman" w:hAnsi="Arial" w:cs="Arial"/>
+                <w:color w:val="000000"/>
+                <w:kern w:val="0"/>
+                <w:sz w:val="20"/>
+                <w:szCs w:val="20"/>
+                <w14:ligatures w14:val="none"/>
+              </w:rPr>
+              <w:t xml:space="preserve"> &gt; 0)</w:t>
             </w:r>
           </w:p>
         </w:tc>
@@ -2546,7 +4144,103 @@
                 <w:szCs w:val="20"/>
                 <w14:ligatures w14:val="none"/>
               </w:rPr>
-              <w:t>Le numero de place du categorie ne peut pas etre negative </w:t>
+              <w:t xml:space="preserve">Le </w:t>
+            </w:r>
+            <w:proofErr w:type="spellStart"/>
+            <w:r>
+              <w:rPr>
+                <w:rFonts w:ascii="Arial" w:eastAsia="Times New Roman" w:hAnsi="Arial" w:cs="Arial"/>
+                <w:color w:val="000000"/>
+                <w:kern w:val="0"/>
+                <w:sz w:val="20"/>
+                <w:szCs w:val="20"/>
+                <w14:ligatures w14:val="none"/>
+              </w:rPr>
+              <w:t>numero</w:t>
+            </w:r>
+            <w:proofErr w:type="spellEnd"/>
+            <w:r>
+              <w:rPr>
+                <w:rFonts w:ascii="Arial" w:eastAsia="Times New Roman" w:hAnsi="Arial" w:cs="Arial"/>
+                <w:color w:val="000000"/>
+                <w:kern w:val="0"/>
+                <w:sz w:val="20"/>
+                <w:szCs w:val="20"/>
+                <w14:ligatures w14:val="none"/>
+              </w:rPr>
+              <w:t xml:space="preserve"> de place du </w:t>
+            </w:r>
+            <w:proofErr w:type="spellStart"/>
+            <w:r>
+              <w:rPr>
+                <w:rFonts w:ascii="Arial" w:eastAsia="Times New Roman" w:hAnsi="Arial" w:cs="Arial"/>
+                <w:color w:val="000000"/>
+                <w:kern w:val="0"/>
+                <w:sz w:val="20"/>
+                <w:szCs w:val="20"/>
+                <w14:ligatures w14:val="none"/>
+              </w:rPr>
+              <w:t>categorie</w:t>
+            </w:r>
+            <w:proofErr w:type="spellEnd"/>
+            <w:r>
+              <w:rPr>
+                <w:rFonts w:ascii="Arial" w:eastAsia="Times New Roman" w:hAnsi="Arial" w:cs="Arial"/>
+                <w:color w:val="000000"/>
+                <w:kern w:val="0"/>
+                <w:sz w:val="20"/>
+                <w:szCs w:val="20"/>
+                <w14:ligatures w14:val="none"/>
+              </w:rPr>
+              <w:t xml:space="preserve"> ne peut pas </w:t>
+            </w:r>
+            <w:proofErr w:type="spellStart"/>
+            <w:r>
+              <w:rPr>
+                <w:rFonts w:ascii="Arial" w:eastAsia="Times New Roman" w:hAnsi="Arial" w:cs="Arial"/>
+                <w:color w:val="000000"/>
+                <w:kern w:val="0"/>
+                <w:sz w:val="20"/>
+                <w:szCs w:val="20"/>
+                <w14:ligatures w14:val="none"/>
+              </w:rPr>
+              <w:t>etre</w:t>
+            </w:r>
+            <w:proofErr w:type="spellEnd"/>
+            <w:r>
+              <w:rPr>
+                <w:rFonts w:ascii="Arial" w:eastAsia="Times New Roman" w:hAnsi="Arial" w:cs="Arial"/>
+                <w:color w:val="000000"/>
+                <w:kern w:val="0"/>
+                <w:sz w:val="20"/>
+                <w:szCs w:val="20"/>
+                <w14:ligatures w14:val="none"/>
+              </w:rPr>
+              <w:t xml:space="preserve"> </w:t>
+            </w:r>
+            <w:proofErr w:type="spellStart"/>
+            <w:r>
+              <w:rPr>
+                <w:rFonts w:ascii="Arial" w:eastAsia="Times New Roman" w:hAnsi="Arial" w:cs="Arial"/>
+                <w:color w:val="000000"/>
+                <w:kern w:val="0"/>
+                <w:sz w:val="20"/>
+                <w:szCs w:val="20"/>
+                <w14:ligatures w14:val="none"/>
+              </w:rPr>
+              <w:t>negative</w:t>
+            </w:r>
+            <w:proofErr w:type="spellEnd"/>
+            <w:r>
+              <w:rPr>
+                <w:rFonts w:ascii="Arial" w:eastAsia="Times New Roman" w:hAnsi="Arial" w:cs="Arial"/>
+                <w:color w:val="000000"/>
+                <w:kern w:val="0"/>
+                <w:sz w:val="20"/>
+                <w:szCs w:val="20"/>
+                <w14:ligatures w14:val="none"/>
+              </w:rPr>
+              <w:t> </w:t>
             </w:r>
           </w:p>
         </w:tc>
@@ -2604,7 +4298,31 @@
                 <w:szCs w:val="20"/>
                 <w14:ligatures w14:val="none"/>
               </w:rPr>
-              <w:t>CHECK (CATnb_place &gt; 0)</w:t>
+              <w:t>CHECK (</w:t>
+            </w:r>
+            <w:proofErr w:type="spellStart"/>
+            <w:r>
+              <w:rPr>
+                <w:rFonts w:ascii="Arial" w:eastAsia="Times New Roman" w:hAnsi="Arial" w:cs="Arial"/>
+                <w:color w:val="000000"/>
+                <w:kern w:val="0"/>
+                <w:sz w:val="20"/>
+                <w:szCs w:val="20"/>
+                <w14:ligatures w14:val="none"/>
+              </w:rPr>
+              <w:t>CATnb_place</w:t>
+            </w:r>
+            <w:proofErr w:type="spellEnd"/>
+            <w:r>
+              <w:rPr>
+                <w:rFonts w:ascii="Arial" w:eastAsia="Times New Roman" w:hAnsi="Arial" w:cs="Arial"/>
+                <w:color w:val="000000"/>
+                <w:kern w:val="0"/>
+                <w:sz w:val="20"/>
+                <w:szCs w:val="20"/>
+                <w14:ligatures w14:val="none"/>
+              </w:rPr>
+              <w:t xml:space="preserve"> &gt; 0)</w:t>
             </w:r>
           </w:p>
         </w:tc>
@@ -2638,7 +4356,31 @@
                 <w:szCs w:val="20"/>
                 <w14:ligatures w14:val="none"/>
               </w:rPr>
-              <w:t>Le type de evenement est parmi : </w:t>
+              <w:t xml:space="preserve">Le type de </w:t>
+            </w:r>
+            <w:proofErr w:type="spellStart"/>
+            <w:r>
+              <w:rPr>
+                <w:rFonts w:ascii="Arial" w:eastAsia="Times New Roman" w:hAnsi="Arial" w:cs="Arial"/>
+                <w:color w:val="000000"/>
+                <w:kern w:val="0"/>
+                <w:sz w:val="20"/>
+                <w:szCs w:val="20"/>
+                <w14:ligatures w14:val="none"/>
+              </w:rPr>
+              <w:t>evenement</w:t>
+            </w:r>
+            <w:proofErr w:type="spellEnd"/>
+            <w:r>
+              <w:rPr>
+                <w:rFonts w:ascii="Arial" w:eastAsia="Times New Roman" w:hAnsi="Arial" w:cs="Arial"/>
+                <w:color w:val="000000"/>
+                <w:kern w:val="0"/>
+                <w:sz w:val="20"/>
+                <w:szCs w:val="20"/>
+                <w14:ligatures w14:val="none"/>
+              </w:rPr>
+              <w:t xml:space="preserve"> est parmi : </w:t>
             </w:r>
           </w:p>
           <w:p>
@@ -2761,6 +4503,7 @@
               </w:rPr>
               <w:t> </w:t>
             </w:r>
+            <w:proofErr w:type="spellStart"/>
             <w:r>
               <w:rPr>
                 <w:rFonts w:ascii="Arial" w:eastAsia="Times New Roman" w:hAnsi="Arial" w:cs="Arial"/>
@@ -2772,6 +4515,7 @@
               </w:rPr>
               <w:t>SousEvenement</w:t>
             </w:r>
+            <w:proofErr w:type="spellEnd"/>
           </w:p>
         </w:tc>
         <w:tc>
@@ -2828,7 +4572,55 @@
                 <w:szCs w:val="20"/>
                 <w14:ligatures w14:val="none"/>
               </w:rPr>
-              <w:t>CHECK (Etype IN (‘Concert’, ‘SousEvenement’, ‘Film’))</w:t>
+              <w:t>CHECK (</w:t>
+            </w:r>
+            <w:proofErr w:type="spellStart"/>
+            <w:r>
+              <w:rPr>
+                <w:rFonts w:ascii="Arial" w:eastAsia="Times New Roman" w:hAnsi="Arial" w:cs="Arial"/>
+                <w:color w:val="000000"/>
+                <w:kern w:val="0"/>
+                <w:sz w:val="20"/>
+                <w:szCs w:val="20"/>
+                <w14:ligatures w14:val="none"/>
+              </w:rPr>
+              <w:t>Etype</w:t>
+            </w:r>
+            <w:proofErr w:type="spellEnd"/>
+            <w:r>
+              <w:rPr>
+                <w:rFonts w:ascii="Arial" w:eastAsia="Times New Roman" w:hAnsi="Arial" w:cs="Arial"/>
+                <w:color w:val="000000"/>
+                <w:kern w:val="0"/>
+                <w:sz w:val="20"/>
+                <w:szCs w:val="20"/>
+                <w14:ligatures w14:val="none"/>
+              </w:rPr>
+              <w:t xml:space="preserve"> IN (‘Concert’, ‘</w:t>
+            </w:r>
+            <w:proofErr w:type="spellStart"/>
+            <w:r>
+              <w:rPr>
+                <w:rFonts w:ascii="Arial" w:eastAsia="Times New Roman" w:hAnsi="Arial" w:cs="Arial"/>
+                <w:color w:val="000000"/>
+                <w:kern w:val="0"/>
+                <w:sz w:val="20"/>
+                <w:szCs w:val="20"/>
+                <w14:ligatures w14:val="none"/>
+              </w:rPr>
+              <w:t>SousEvenement</w:t>
+            </w:r>
+            <w:proofErr w:type="spellEnd"/>
+            <w:r>
+              <w:rPr>
+                <w:rFonts w:ascii="Arial" w:eastAsia="Times New Roman" w:hAnsi="Arial" w:cs="Arial"/>
+                <w:color w:val="000000"/>
+                <w:kern w:val="0"/>
+                <w:sz w:val="20"/>
+                <w:szCs w:val="20"/>
+                <w14:ligatures w14:val="none"/>
+              </w:rPr>
+              <w:t>’, ‘Film’))</w:t>
             </w:r>
           </w:p>
         </w:tc>
@@ -2859,7 +4651,31 @@
                 <w:szCs w:val="20"/>
                 <w14:ligatures w14:val="none"/>
               </w:rPr>
-              <w:t>Le statut de reservation est parmi :</w:t>
+              <w:t xml:space="preserve">Le statut de </w:t>
+            </w:r>
+            <w:proofErr w:type="spellStart"/>
+            <w:r>
+              <w:rPr>
+                <w:rFonts w:ascii="Arial" w:eastAsia="Times New Roman" w:hAnsi="Arial" w:cs="Arial"/>
+                <w:color w:val="000000"/>
+                <w:kern w:val="0"/>
+                <w:sz w:val="20"/>
+                <w:szCs w:val="20"/>
+                <w14:ligatures w14:val="none"/>
+              </w:rPr>
+              <w:t>reservation</w:t>
+            </w:r>
+            <w:proofErr w:type="spellEnd"/>
+            <w:r>
+              <w:rPr>
+                <w:rFonts w:ascii="Arial" w:eastAsia="Times New Roman" w:hAnsi="Arial" w:cs="Arial"/>
+                <w:color w:val="000000"/>
+                <w:kern w:val="0"/>
+                <w:sz w:val="20"/>
+                <w:szCs w:val="20"/>
+                <w14:ligatures w14:val="none"/>
+              </w:rPr>
+              <w:t xml:space="preserve"> est parmi :</w:t>
             </w:r>
           </w:p>
           <w:p>
@@ -2903,8 +4719,21 @@
                 <w:szCs w:val="20"/>
                 <w14:ligatures w14:val="none"/>
               </w:rPr>
-              <w:t>Pre-reserve</w:t>
-            </w:r>
+              <w:t>Pre-</w:t>
+            </w:r>
+            <w:proofErr w:type="spellStart"/>
+            <w:r>
+              <w:rPr>
+                <w:rFonts w:ascii="Arial" w:eastAsia="Times New Roman" w:hAnsi="Arial" w:cs="Arial"/>
+                <w:color w:val="000000"/>
+                <w:kern w:val="0"/>
+                <w:sz w:val="20"/>
+                <w:szCs w:val="20"/>
+                <w14:ligatures w14:val="none"/>
+              </w:rPr>
+              <w:t>reserve</w:t>
+            </w:r>
+            <w:proofErr w:type="spellEnd"/>
           </w:p>
           <w:p>
             <w:pPr>
@@ -3093,7 +4922,55 @@
                 <w:szCs w:val="20"/>
                 <w14:ligatures w14:val="none"/>
               </w:rPr>
-              <w:t>CHECK (Rstatut IN (‘Pre-reserve’, ‘Reserve’, ‘Annule’, ‘Confirme’))</w:t>
+              <w:t>CHECK (</w:t>
+            </w:r>
+            <w:proofErr w:type="spellStart"/>
+            <w:r>
+              <w:rPr>
+                <w:rFonts w:ascii="Arial" w:eastAsia="Times New Roman" w:hAnsi="Arial" w:cs="Arial"/>
+                <w:color w:val="000000"/>
+                <w:kern w:val="0"/>
+                <w:sz w:val="20"/>
+                <w:szCs w:val="20"/>
+                <w14:ligatures w14:val="none"/>
+              </w:rPr>
+              <w:t>Rstatut</w:t>
+            </w:r>
+            <w:proofErr w:type="spellEnd"/>
+            <w:r>
+              <w:rPr>
+                <w:rFonts w:ascii="Arial" w:eastAsia="Times New Roman" w:hAnsi="Arial" w:cs="Arial"/>
+                <w:color w:val="000000"/>
+                <w:kern w:val="0"/>
+                <w:sz w:val="20"/>
+                <w:szCs w:val="20"/>
+                <w14:ligatures w14:val="none"/>
+              </w:rPr>
+              <w:t xml:space="preserve"> IN (‘Pre-</w:t>
+            </w:r>
+            <w:proofErr w:type="spellStart"/>
+            <w:r>
+              <w:rPr>
+                <w:rFonts w:ascii="Arial" w:eastAsia="Times New Roman" w:hAnsi="Arial" w:cs="Arial"/>
+                <w:color w:val="000000"/>
+                <w:kern w:val="0"/>
+                <w:sz w:val="20"/>
+                <w:szCs w:val="20"/>
+                <w14:ligatures w14:val="none"/>
+              </w:rPr>
+              <w:t>reserve</w:t>
+            </w:r>
+            <w:proofErr w:type="spellEnd"/>
+            <w:r>
+              <w:rPr>
+                <w:rFonts w:ascii="Arial" w:eastAsia="Times New Roman" w:hAnsi="Arial" w:cs="Arial"/>
+                <w:color w:val="000000"/>
+                <w:kern w:val="0"/>
+                <w:sz w:val="20"/>
+                <w:szCs w:val="20"/>
+                <w14:ligatures w14:val="none"/>
+              </w:rPr>
+              <w:t>’, ‘Reserve’, ‘Annule’, ‘Confirme’))</w:t>
             </w:r>
           </w:p>
         </w:tc>
@@ -3127,7 +5004,103 @@
                 <w:szCs w:val="20"/>
                 <w14:ligatures w14:val="none"/>
               </w:rPr>
-              <w:t>Le nombre maximum de billet que un utilisateur peut achete pour un evenement, depend du statut de l’utilisateur</w:t>
+              <w:t xml:space="preserve">Le nombre maximum de billet </w:t>
+            </w:r>
+            <w:proofErr w:type="gramStart"/>
+            <w:r>
+              <w:rPr>
+                <w:rFonts w:ascii="Arial" w:eastAsia="Times New Roman" w:hAnsi="Arial" w:cs="Arial"/>
+                <w:color w:val="000000"/>
+                <w:kern w:val="0"/>
+                <w:sz w:val="20"/>
+                <w:szCs w:val="20"/>
+                <w14:ligatures w14:val="none"/>
+              </w:rPr>
+              <w:t>que un</w:t>
+            </w:r>
+            <w:proofErr w:type="gramEnd"/>
+            <w:r>
+              <w:rPr>
+                <w:rFonts w:ascii="Arial" w:eastAsia="Times New Roman" w:hAnsi="Arial" w:cs="Arial"/>
+                <w:color w:val="000000"/>
+                <w:kern w:val="0"/>
+                <w:sz w:val="20"/>
+                <w:szCs w:val="20"/>
+                <w14:ligatures w14:val="none"/>
+              </w:rPr>
+              <w:t xml:space="preserve"> utilisateur peut </w:t>
+            </w:r>
+            <w:proofErr w:type="spellStart"/>
+            <w:r>
+              <w:rPr>
+                <w:rFonts w:ascii="Arial" w:eastAsia="Times New Roman" w:hAnsi="Arial" w:cs="Arial"/>
+                <w:color w:val="000000"/>
+                <w:kern w:val="0"/>
+                <w:sz w:val="20"/>
+                <w:szCs w:val="20"/>
+                <w14:ligatures w14:val="none"/>
+              </w:rPr>
+              <w:t>achete</w:t>
+            </w:r>
+            <w:proofErr w:type="spellEnd"/>
+            <w:r>
+              <w:rPr>
+                <w:rFonts w:ascii="Arial" w:eastAsia="Times New Roman" w:hAnsi="Arial" w:cs="Arial"/>
+                <w:color w:val="000000"/>
+                <w:kern w:val="0"/>
+                <w:sz w:val="20"/>
+                <w:szCs w:val="20"/>
+                <w14:ligatures w14:val="none"/>
+              </w:rPr>
+              <w:t xml:space="preserve"> pour un </w:t>
+            </w:r>
+            <w:proofErr w:type="spellStart"/>
+            <w:r>
+              <w:rPr>
+                <w:rFonts w:ascii="Arial" w:eastAsia="Times New Roman" w:hAnsi="Arial" w:cs="Arial"/>
+                <w:color w:val="000000"/>
+                <w:kern w:val="0"/>
+                <w:sz w:val="20"/>
+                <w:szCs w:val="20"/>
+                <w14:ligatures w14:val="none"/>
+              </w:rPr>
+              <w:t>evenement</w:t>
+            </w:r>
+            <w:proofErr w:type="spellEnd"/>
+            <w:r>
+              <w:rPr>
+                <w:rFonts w:ascii="Arial" w:eastAsia="Times New Roman" w:hAnsi="Arial" w:cs="Arial"/>
+                <w:color w:val="000000"/>
+                <w:kern w:val="0"/>
+                <w:sz w:val="20"/>
+                <w:szCs w:val="20"/>
+                <w14:ligatures w14:val="none"/>
+              </w:rPr>
+              <w:t xml:space="preserve">, </w:t>
+            </w:r>
+            <w:proofErr w:type="spellStart"/>
+            <w:r>
+              <w:rPr>
+                <w:rFonts w:ascii="Arial" w:eastAsia="Times New Roman" w:hAnsi="Arial" w:cs="Arial"/>
+                <w:color w:val="000000"/>
+                <w:kern w:val="0"/>
+                <w:sz w:val="20"/>
+                <w:szCs w:val="20"/>
+                <w14:ligatures w14:val="none"/>
+              </w:rPr>
+              <w:t>depend</w:t>
+            </w:r>
+            <w:proofErr w:type="spellEnd"/>
+            <w:r>
+              <w:rPr>
+                <w:rFonts w:ascii="Arial" w:eastAsia="Times New Roman" w:hAnsi="Arial" w:cs="Arial"/>
+                <w:color w:val="000000"/>
+                <w:kern w:val="0"/>
+                <w:sz w:val="20"/>
+                <w:szCs w:val="20"/>
+                <w14:ligatures w14:val="none"/>
+              </w:rPr>
+              <w:t xml:space="preserve"> du statut de l’utilisateur</w:t>
             </w:r>
           </w:p>
         </w:tc>
@@ -3176,17 +5149,32 @@
                 <w14:ligatures w14:val="none"/>
               </w:rPr>
             </w:pPr>
-            <w:r>
-              <w:rPr>
-                <w:rFonts w:ascii="Arial" w:eastAsia="Times New Roman" w:hAnsi="Arial" w:cs="Arial"/>
-                <w:color w:val="000000"/>
-                <w:kern w:val="0"/>
-                <w:sz w:val="20"/>
-                <w:szCs w:val="20"/>
-                <w14:ligatures w14:val="none"/>
-              </w:rPr>
-              <w:t>calcul_nb_max_billets_trigger</w:t>
-            </w:r>
+            <w:proofErr w:type="spellStart"/>
+            <w:proofErr w:type="gramStart"/>
+            <w:r>
+              <w:rPr>
+                <w:rFonts w:ascii="Arial" w:eastAsia="Times New Roman" w:hAnsi="Arial" w:cs="Arial"/>
+                <w:color w:val="000000"/>
+                <w:kern w:val="0"/>
+                <w:sz w:val="20"/>
+                <w:szCs w:val="20"/>
+                <w14:ligatures w14:val="none"/>
+              </w:rPr>
+              <w:t>calcul</w:t>
+            </w:r>
+            <w:proofErr w:type="gramEnd"/>
+            <w:r>
+              <w:rPr>
+                <w:rFonts w:ascii="Arial" w:eastAsia="Times New Roman" w:hAnsi="Arial" w:cs="Arial"/>
+                <w:color w:val="000000"/>
+                <w:kern w:val="0"/>
+                <w:sz w:val="20"/>
+                <w:szCs w:val="20"/>
+                <w14:ligatures w14:val="none"/>
+              </w:rPr>
+              <w:t>_nb_max_billets_trigger</w:t>
+            </w:r>
+            <w:proofErr w:type="spellEnd"/>
           </w:p>
         </w:tc>
       </w:tr>
@@ -3207,16 +5195,53 @@
                 <w14:ligatures w14:val="none"/>
               </w:rPr>
             </w:pPr>
-            <w:r>
-              <w:rPr>
-                <w:rFonts w:ascii="Arial" w:eastAsia="Times New Roman" w:hAnsi="Arial" w:cs="Arial"/>
-                <w:color w:val="000000"/>
-                <w:kern w:val="0"/>
-                <w:sz w:val="20"/>
-                <w:szCs w:val="20"/>
-                <w14:ligatures w14:val="none"/>
-              </w:rPr>
-              <w:t>Creation d’un identifiant de billet coherent et unique</w:t>
+            <w:proofErr w:type="spellStart"/>
+            <w:r>
+              <w:rPr>
+                <w:rFonts w:ascii="Arial" w:eastAsia="Times New Roman" w:hAnsi="Arial" w:cs="Arial"/>
+                <w:color w:val="000000"/>
+                <w:kern w:val="0"/>
+                <w:sz w:val="20"/>
+                <w:szCs w:val="20"/>
+                <w14:ligatures w14:val="none"/>
+              </w:rPr>
+              <w:t>Creation</w:t>
+            </w:r>
+            <w:proofErr w:type="spellEnd"/>
+            <w:r>
+              <w:rPr>
+                <w:rFonts w:ascii="Arial" w:eastAsia="Times New Roman" w:hAnsi="Arial" w:cs="Arial"/>
+                <w:color w:val="000000"/>
+                <w:kern w:val="0"/>
+                <w:sz w:val="20"/>
+                <w:szCs w:val="20"/>
+                <w14:ligatures w14:val="none"/>
+              </w:rPr>
+              <w:t xml:space="preserve"> d’un identifiant de billet </w:t>
+            </w:r>
+            <w:proofErr w:type="spellStart"/>
+            <w:r>
+              <w:rPr>
+                <w:rFonts w:ascii="Arial" w:eastAsia="Times New Roman" w:hAnsi="Arial" w:cs="Arial"/>
+                <w:color w:val="000000"/>
+                <w:kern w:val="0"/>
+                <w:sz w:val="20"/>
+                <w:szCs w:val="20"/>
+                <w14:ligatures w14:val="none"/>
+              </w:rPr>
+              <w:t>coherent</w:t>
+            </w:r>
+            <w:proofErr w:type="spellEnd"/>
+            <w:r>
+              <w:rPr>
+                <w:rFonts w:ascii="Arial" w:eastAsia="Times New Roman" w:hAnsi="Arial" w:cs="Arial"/>
+                <w:color w:val="000000"/>
+                <w:kern w:val="0"/>
+                <w:sz w:val="20"/>
+                <w:szCs w:val="20"/>
+                <w14:ligatures w14:val="none"/>
+              </w:rPr>
+              <w:t xml:space="preserve"> et unique</w:t>
             </w:r>
           </w:p>
         </w:tc>
@@ -3265,17 +5290,32 @@
                 <w14:ligatures w14:val="none"/>
               </w:rPr>
             </w:pPr>
-            <w:r>
-              <w:rPr>
-                <w:rFonts w:ascii="Arial" w:eastAsia="Times New Roman" w:hAnsi="Arial" w:cs="Arial"/>
-                <w:color w:val="000000"/>
-                <w:kern w:val="0"/>
-                <w:sz w:val="20"/>
-                <w:szCs w:val="20"/>
-                <w14:ligatures w14:val="none"/>
-              </w:rPr>
-              <w:t>creer_billets_trigger</w:t>
-            </w:r>
+            <w:proofErr w:type="spellStart"/>
+            <w:proofErr w:type="gramStart"/>
+            <w:r>
+              <w:rPr>
+                <w:rFonts w:ascii="Arial" w:eastAsia="Times New Roman" w:hAnsi="Arial" w:cs="Arial"/>
+                <w:color w:val="000000"/>
+                <w:kern w:val="0"/>
+                <w:sz w:val="20"/>
+                <w:szCs w:val="20"/>
+                <w14:ligatures w14:val="none"/>
+              </w:rPr>
+              <w:t>creer</w:t>
+            </w:r>
+            <w:proofErr w:type="gramEnd"/>
+            <w:r>
+              <w:rPr>
+                <w:rFonts w:ascii="Arial" w:eastAsia="Times New Roman" w:hAnsi="Arial" w:cs="Arial"/>
+                <w:color w:val="000000"/>
+                <w:kern w:val="0"/>
+                <w:sz w:val="20"/>
+                <w:szCs w:val="20"/>
+                <w14:ligatures w14:val="none"/>
+              </w:rPr>
+              <w:t>_billets_trigger</w:t>
+            </w:r>
+            <w:proofErr w:type="spellEnd"/>
           </w:p>
         </w:tc>
       </w:tr>
@@ -3299,16 +5339,53 @@
                 <w14:ligatures w14:val="none"/>
               </w:rPr>
             </w:pPr>
-            <w:r>
-              <w:rPr>
-                <w:rFonts w:ascii="Arial" w:eastAsia="Times New Roman" w:hAnsi="Arial" w:cs="Arial"/>
-                <w:color w:val="000000"/>
-                <w:kern w:val="0"/>
-                <w:sz w:val="20"/>
-                <w:szCs w:val="20"/>
-                <w14:ligatures w14:val="none"/>
-              </w:rPr>
-              <w:t>Determier la categorie d’un billet en fonction de l’identifient du billet</w:t>
+            <w:proofErr w:type="spellStart"/>
+            <w:r>
+              <w:rPr>
+                <w:rFonts w:ascii="Arial" w:eastAsia="Times New Roman" w:hAnsi="Arial" w:cs="Arial"/>
+                <w:color w:val="000000"/>
+                <w:kern w:val="0"/>
+                <w:sz w:val="20"/>
+                <w:szCs w:val="20"/>
+                <w14:ligatures w14:val="none"/>
+              </w:rPr>
+              <w:t>Determier</w:t>
+            </w:r>
+            <w:proofErr w:type="spellEnd"/>
+            <w:r>
+              <w:rPr>
+                <w:rFonts w:ascii="Arial" w:eastAsia="Times New Roman" w:hAnsi="Arial" w:cs="Arial"/>
+                <w:color w:val="000000"/>
+                <w:kern w:val="0"/>
+                <w:sz w:val="20"/>
+                <w:szCs w:val="20"/>
+                <w14:ligatures w14:val="none"/>
+              </w:rPr>
+              <w:t xml:space="preserve"> la </w:t>
+            </w:r>
+            <w:proofErr w:type="spellStart"/>
+            <w:r>
+              <w:rPr>
+                <w:rFonts w:ascii="Arial" w:eastAsia="Times New Roman" w:hAnsi="Arial" w:cs="Arial"/>
+                <w:color w:val="000000"/>
+                <w:kern w:val="0"/>
+                <w:sz w:val="20"/>
+                <w:szCs w:val="20"/>
+                <w14:ligatures w14:val="none"/>
+              </w:rPr>
+              <w:t>categorie</w:t>
+            </w:r>
+            <w:proofErr w:type="spellEnd"/>
+            <w:r>
+              <w:rPr>
+                <w:rFonts w:ascii="Arial" w:eastAsia="Times New Roman" w:hAnsi="Arial" w:cs="Arial"/>
+                <w:color w:val="000000"/>
+                <w:kern w:val="0"/>
+                <w:sz w:val="20"/>
+                <w:szCs w:val="20"/>
+                <w14:ligatures w14:val="none"/>
+              </w:rPr>
+              <w:t xml:space="preserve"> d’un billet en fonction de l’identifient du billet</w:t>
             </w:r>
           </w:p>
         </w:tc>
@@ -3357,17 +5434,32 @@
                 <w14:ligatures w14:val="none"/>
               </w:rPr>
             </w:pPr>
-            <w:r>
-              <w:rPr>
-                <w:rFonts w:ascii="Arial" w:eastAsia="Times New Roman" w:hAnsi="Arial" w:cs="Arial"/>
-                <w:color w:val="000000"/>
-                <w:kern w:val="0"/>
-                <w:sz w:val="20"/>
-                <w:szCs w:val="20"/>
-                <w14:ligatures w14:val="none"/>
-              </w:rPr>
-              <w:t>ajout_categorie_billet_trigger</w:t>
-            </w:r>
+            <w:proofErr w:type="spellStart"/>
+            <w:proofErr w:type="gramStart"/>
+            <w:r>
+              <w:rPr>
+                <w:rFonts w:ascii="Arial" w:eastAsia="Times New Roman" w:hAnsi="Arial" w:cs="Arial"/>
+                <w:color w:val="000000"/>
+                <w:kern w:val="0"/>
+                <w:sz w:val="20"/>
+                <w:szCs w:val="20"/>
+                <w14:ligatures w14:val="none"/>
+              </w:rPr>
+              <w:t>ajout</w:t>
+            </w:r>
+            <w:proofErr w:type="gramEnd"/>
+            <w:r>
+              <w:rPr>
+                <w:rFonts w:ascii="Arial" w:eastAsia="Times New Roman" w:hAnsi="Arial" w:cs="Arial"/>
+                <w:color w:val="000000"/>
+                <w:kern w:val="0"/>
+                <w:sz w:val="20"/>
+                <w:szCs w:val="20"/>
+                <w14:ligatures w14:val="none"/>
+              </w:rPr>
+              <w:t>_categorie_billet_trigger</w:t>
+            </w:r>
+            <w:proofErr w:type="spellEnd"/>
           </w:p>
         </w:tc>
       </w:tr>
@@ -3388,17 +5480,91 @@
                 <w14:ligatures w14:val="none"/>
               </w:rPr>
             </w:pPr>
-            <w:r>
-              <w:rPr>
-                <w:rFonts w:ascii="Arial" w:eastAsia="Times New Roman" w:hAnsi="Arial" w:cs="Arial"/>
-                <w:color w:val="000000"/>
-                <w:kern w:val="0"/>
-                <w:sz w:val="20"/>
-                <w:szCs w:val="20"/>
-                <w14:ligatures w14:val="none"/>
-              </w:rPr>
-              <w:t>Determier la categorie d’un evenement en fonction de l’identifient de l’evenement</w:t>
-            </w:r>
+            <w:proofErr w:type="spellStart"/>
+            <w:r>
+              <w:rPr>
+                <w:rFonts w:ascii="Arial" w:eastAsia="Times New Roman" w:hAnsi="Arial" w:cs="Arial"/>
+                <w:color w:val="000000"/>
+                <w:kern w:val="0"/>
+                <w:sz w:val="20"/>
+                <w:szCs w:val="20"/>
+                <w14:ligatures w14:val="none"/>
+              </w:rPr>
+              <w:t>Determier</w:t>
+            </w:r>
+            <w:proofErr w:type="spellEnd"/>
+            <w:r>
+              <w:rPr>
+                <w:rFonts w:ascii="Arial" w:eastAsia="Times New Roman" w:hAnsi="Arial" w:cs="Arial"/>
+                <w:color w:val="000000"/>
+                <w:kern w:val="0"/>
+                <w:sz w:val="20"/>
+                <w:szCs w:val="20"/>
+                <w14:ligatures w14:val="none"/>
+              </w:rPr>
+              <w:t xml:space="preserve"> la </w:t>
+            </w:r>
+            <w:proofErr w:type="spellStart"/>
+            <w:r>
+              <w:rPr>
+                <w:rFonts w:ascii="Arial" w:eastAsia="Times New Roman" w:hAnsi="Arial" w:cs="Arial"/>
+                <w:color w:val="000000"/>
+                <w:kern w:val="0"/>
+                <w:sz w:val="20"/>
+                <w:szCs w:val="20"/>
+                <w14:ligatures w14:val="none"/>
+              </w:rPr>
+              <w:t>categorie</w:t>
+            </w:r>
+            <w:proofErr w:type="spellEnd"/>
+            <w:r>
+              <w:rPr>
+                <w:rFonts w:ascii="Arial" w:eastAsia="Times New Roman" w:hAnsi="Arial" w:cs="Arial"/>
+                <w:color w:val="000000"/>
+                <w:kern w:val="0"/>
+                <w:sz w:val="20"/>
+                <w:szCs w:val="20"/>
+                <w14:ligatures w14:val="none"/>
+              </w:rPr>
+              <w:t xml:space="preserve"> d’un </w:t>
+            </w:r>
+            <w:proofErr w:type="spellStart"/>
+            <w:r>
+              <w:rPr>
+                <w:rFonts w:ascii="Arial" w:eastAsia="Times New Roman" w:hAnsi="Arial" w:cs="Arial"/>
+                <w:color w:val="000000"/>
+                <w:kern w:val="0"/>
+                <w:sz w:val="20"/>
+                <w:szCs w:val="20"/>
+                <w14:ligatures w14:val="none"/>
+              </w:rPr>
+              <w:t>evenement</w:t>
+            </w:r>
+            <w:proofErr w:type="spellEnd"/>
+            <w:r>
+              <w:rPr>
+                <w:rFonts w:ascii="Arial" w:eastAsia="Times New Roman" w:hAnsi="Arial" w:cs="Arial"/>
+                <w:color w:val="000000"/>
+                <w:kern w:val="0"/>
+                <w:sz w:val="20"/>
+                <w:szCs w:val="20"/>
+                <w14:ligatures w14:val="none"/>
+              </w:rPr>
+              <w:t xml:space="preserve"> en fonction de l’identifient de l’</w:t>
+            </w:r>
+            <w:proofErr w:type="spellStart"/>
+            <w:r>
+              <w:rPr>
+                <w:rFonts w:ascii="Arial" w:eastAsia="Times New Roman" w:hAnsi="Arial" w:cs="Arial"/>
+                <w:color w:val="000000"/>
+                <w:kern w:val="0"/>
+                <w:sz w:val="20"/>
+                <w:szCs w:val="20"/>
+                <w14:ligatures w14:val="none"/>
+              </w:rPr>
+              <w:t>evenement</w:t>
+            </w:r>
+            <w:proofErr w:type="spellEnd"/>
           </w:p>
         </w:tc>
         <w:tc>
@@ -3446,17 +5612,32 @@
                 <w14:ligatures w14:val="none"/>
               </w:rPr>
             </w:pPr>
-            <w:r>
-              <w:rPr>
-                <w:rFonts w:ascii="Arial" w:eastAsia="Times New Roman" w:hAnsi="Arial" w:cs="Arial"/>
-                <w:color w:val="000000"/>
-                <w:kern w:val="0"/>
-                <w:sz w:val="20"/>
-                <w:szCs w:val="20"/>
-                <w14:ligatures w14:val="none"/>
-              </w:rPr>
-              <w:t>lien_categorie_evenement</w:t>
-            </w:r>
+            <w:proofErr w:type="spellStart"/>
+            <w:proofErr w:type="gramStart"/>
+            <w:r>
+              <w:rPr>
+                <w:rFonts w:ascii="Arial" w:eastAsia="Times New Roman" w:hAnsi="Arial" w:cs="Arial"/>
+                <w:color w:val="000000"/>
+                <w:kern w:val="0"/>
+                <w:sz w:val="20"/>
+                <w:szCs w:val="20"/>
+                <w14:ligatures w14:val="none"/>
+              </w:rPr>
+              <w:t>lien</w:t>
+            </w:r>
+            <w:proofErr w:type="gramEnd"/>
+            <w:r>
+              <w:rPr>
+                <w:rFonts w:ascii="Arial" w:eastAsia="Times New Roman" w:hAnsi="Arial" w:cs="Arial"/>
+                <w:color w:val="000000"/>
+                <w:kern w:val="0"/>
+                <w:sz w:val="20"/>
+                <w:szCs w:val="20"/>
+                <w14:ligatures w14:val="none"/>
+              </w:rPr>
+              <w:t>_categorie_evenement</w:t>
+            </w:r>
+            <w:proofErr w:type="spellEnd"/>
           </w:p>
         </w:tc>
       </w:tr>
@@ -3489,7 +5670,55 @@
                 <w:szCs w:val="20"/>
                 <w14:ligatures w14:val="none"/>
               </w:rPr>
-              <w:t>La suppression de evenement doit supprimer les billets assossier </w:t>
+              <w:t xml:space="preserve">La suppression de </w:t>
+            </w:r>
+            <w:proofErr w:type="spellStart"/>
+            <w:r>
+              <w:rPr>
+                <w:rFonts w:ascii="Arial" w:eastAsia="Times New Roman" w:hAnsi="Arial" w:cs="Arial"/>
+                <w:color w:val="000000"/>
+                <w:kern w:val="0"/>
+                <w:sz w:val="20"/>
+                <w:szCs w:val="20"/>
+                <w14:ligatures w14:val="none"/>
+              </w:rPr>
+              <w:t>evenement</w:t>
+            </w:r>
+            <w:proofErr w:type="spellEnd"/>
+            <w:r>
+              <w:rPr>
+                <w:rFonts w:ascii="Arial" w:eastAsia="Times New Roman" w:hAnsi="Arial" w:cs="Arial"/>
+                <w:color w:val="000000"/>
+                <w:kern w:val="0"/>
+                <w:sz w:val="20"/>
+                <w:szCs w:val="20"/>
+                <w14:ligatures w14:val="none"/>
+              </w:rPr>
+              <w:t xml:space="preserve"> doit supprimer les billets </w:t>
+            </w:r>
+            <w:proofErr w:type="spellStart"/>
+            <w:r>
+              <w:rPr>
+                <w:rFonts w:ascii="Arial" w:eastAsia="Times New Roman" w:hAnsi="Arial" w:cs="Arial"/>
+                <w:color w:val="000000"/>
+                <w:kern w:val="0"/>
+                <w:sz w:val="20"/>
+                <w:szCs w:val="20"/>
+                <w14:ligatures w14:val="none"/>
+              </w:rPr>
+              <w:t>assossier</w:t>
+            </w:r>
+            <w:proofErr w:type="spellEnd"/>
+            <w:r>
+              <w:rPr>
+                <w:rFonts w:ascii="Arial" w:eastAsia="Times New Roman" w:hAnsi="Arial" w:cs="Arial"/>
+                <w:color w:val="000000"/>
+                <w:kern w:val="0"/>
+                <w:sz w:val="20"/>
+                <w:szCs w:val="20"/>
+                <w14:ligatures w14:val="none"/>
+              </w:rPr>
+              <w:t> </w:t>
             </w:r>
           </w:p>
         </w:tc>
@@ -3538,17 +5767,150 @@
                 <w14:ligatures w14:val="none"/>
               </w:rPr>
             </w:pPr>
-            <w:r>
-              <w:rPr>
-                <w:rFonts w:ascii="Arial" w:eastAsia="Times New Roman" w:hAnsi="Arial" w:cs="Arial"/>
-                <w:color w:val="000000"/>
-                <w:kern w:val="0"/>
-                <w:sz w:val="20"/>
-                <w:szCs w:val="20"/>
-                <w14:ligatures w14:val="none"/>
-              </w:rPr>
-              <w:t>check_after_time</w:t>
-            </w:r>
+            <w:proofErr w:type="spellStart"/>
+            <w:proofErr w:type="gramStart"/>
+            <w:r>
+              <w:rPr>
+                <w:rFonts w:ascii="Arial" w:eastAsia="Times New Roman" w:hAnsi="Arial" w:cs="Arial"/>
+                <w:color w:val="000000"/>
+                <w:kern w:val="0"/>
+                <w:sz w:val="20"/>
+                <w:szCs w:val="20"/>
+                <w14:ligatures w14:val="none"/>
+              </w:rPr>
+              <w:t>check</w:t>
+            </w:r>
+            <w:proofErr w:type="gramEnd"/>
+            <w:r>
+              <w:rPr>
+                <w:rFonts w:ascii="Arial" w:eastAsia="Times New Roman" w:hAnsi="Arial" w:cs="Arial"/>
+                <w:color w:val="000000"/>
+                <w:kern w:val="0"/>
+                <w:sz w:val="20"/>
+                <w:szCs w:val="20"/>
+                <w14:ligatures w14:val="none"/>
+              </w:rPr>
+              <w:t>_after_time</w:t>
+            </w:r>
+            <w:proofErr w:type="spellEnd"/>
+          </w:p>
+        </w:tc>
+      </w:tr>
+      <w:tr>
+        <w:tc>
+          <w:tcPr>
+            <w:cnfStyle w:val="001000000000" w:firstRow="0" w:lastRow="0" w:firstColumn="1" w:lastColumn="0" w:oddVBand="0" w:evenVBand="0" w:oddHBand="0" w:evenHBand="0" w:firstRowFirstColumn="0" w:firstRowLastColumn="0" w:lastRowFirstColumn="0" w:lastRowLastColumn="0"/>
+            <w:tcW w:w="0" w:type="auto"/>
+          </w:tcPr>
+          <w:p>
+            <w:pPr>
+              <w:spacing w:before="100" w:beforeAutospacing="1" w:after="100" w:afterAutospacing="1"/>
+              <w:rPr>
+                <w:rFonts w:ascii="Arial" w:eastAsia="Times New Roman" w:hAnsi="Arial" w:cs="Arial"/>
+                <w:color w:val="000000"/>
+                <w:kern w:val="0"/>
+                <w:sz w:val="20"/>
+                <w:szCs w:val="20"/>
+                <w14:ligatures w14:val="none"/>
+              </w:rPr>
+            </w:pPr>
+            <w:r>
+              <w:rPr>
+                <w:rFonts w:ascii="Arial" w:eastAsia="Times New Roman" w:hAnsi="Arial" w:cs="Arial"/>
+                <w:color w:val="000000"/>
+                <w:kern w:val="0"/>
+                <w:sz w:val="20"/>
+                <w:szCs w:val="20"/>
+                <w14:ligatures w14:val="none"/>
+              </w:rPr>
+              <w:t>L’</w:t>
+            </w:r>
+            <w:proofErr w:type="spellStart"/>
+            <w:r>
+              <w:rPr>
+                <w:rFonts w:ascii="Arial" w:eastAsia="Times New Roman" w:hAnsi="Arial" w:cs="Arial"/>
+                <w:color w:val="000000"/>
+                <w:kern w:val="0"/>
+                <w:sz w:val="20"/>
+                <w:szCs w:val="20"/>
+                <w14:ligatures w14:val="none"/>
+              </w:rPr>
+              <w:t>existance</w:t>
+            </w:r>
+            <w:proofErr w:type="spellEnd"/>
+            <w:r>
+              <w:rPr>
+                <w:rFonts w:ascii="Arial" w:eastAsia="Times New Roman" w:hAnsi="Arial" w:cs="Arial"/>
+                <w:color w:val="000000"/>
+                <w:kern w:val="0"/>
+                <w:sz w:val="20"/>
+                <w:szCs w:val="20"/>
+                <w14:ligatures w14:val="none"/>
+              </w:rPr>
+              <w:t xml:space="preserve"> de l’utilisateur de destinataire</w:t>
+            </w:r>
+          </w:p>
+        </w:tc>
+        <w:tc>
+          <w:tcPr>
+            <w:tcW w:w="0" w:type="auto"/>
+          </w:tcPr>
+          <w:p>
+            <w:pPr>
+              <w:spacing w:before="100" w:beforeAutospacing="1" w:after="100" w:afterAutospacing="1"/>
+              <w:cnfStyle w:val="000000000000" w:firstRow="0" w:lastRow="0" w:firstColumn="0" w:lastColumn="0" w:oddVBand="0" w:evenVBand="0" w:oddHBand="0" w:evenHBand="0" w:firstRowFirstColumn="0" w:firstRowLastColumn="0" w:lastRowFirstColumn="0" w:lastRowLastColumn="0"/>
+              <w:rPr>
+                <w:rFonts w:ascii="Arial" w:eastAsia="Times New Roman" w:hAnsi="Arial" w:cs="Arial"/>
+                <w:color w:val="000000"/>
+                <w:kern w:val="0"/>
+                <w:sz w:val="20"/>
+                <w:szCs w:val="20"/>
+                <w14:ligatures w14:val="none"/>
+              </w:rPr>
+            </w:pPr>
+            <w:r>
+              <w:rPr>
+                <w:rFonts w:ascii="Arial" w:eastAsia="Times New Roman" w:hAnsi="Arial" w:cs="Arial"/>
+                <w:color w:val="000000"/>
+                <w:kern w:val="0"/>
+                <w:sz w:val="20"/>
+                <w:szCs w:val="20"/>
+                <w14:ligatures w14:val="none"/>
+              </w:rPr>
+              <w:t>TRIGGER</w:t>
+            </w:r>
+          </w:p>
+        </w:tc>
+        <w:tc>
+          <w:tcPr>
+            <w:tcW w:w="0" w:type="auto"/>
+          </w:tcPr>
+          <w:p>
+            <w:pPr>
+              <w:spacing w:before="100" w:beforeAutospacing="1" w:after="100" w:afterAutospacing="1"/>
+              <w:cnfStyle w:val="000000000000" w:firstRow="0" w:lastRow="0" w:firstColumn="0" w:lastColumn="0" w:oddVBand="0" w:evenVBand="0" w:oddHBand="0" w:evenHBand="0" w:firstRowFirstColumn="0" w:firstRowLastColumn="0" w:lastRowFirstColumn="0" w:lastRowLastColumn="0"/>
+              <w:rPr>
+                <w:rFonts w:ascii="Arial" w:eastAsia="Times New Roman" w:hAnsi="Arial" w:cs="Arial"/>
+                <w:color w:val="000000"/>
+                <w:kern w:val="0"/>
+                <w:sz w:val="20"/>
+                <w:szCs w:val="20"/>
+                <w14:ligatures w14:val="none"/>
+              </w:rPr>
+            </w:pPr>
+            <w:proofErr w:type="spellStart"/>
+            <w:r>
+              <w:rPr>
+                <w:rFonts w:ascii="Arial" w:eastAsia="Times New Roman" w:hAnsi="Arial" w:cs="Arial"/>
+                <w:color w:val="000000"/>
+                <w:kern w:val="0"/>
+                <w:sz w:val="20"/>
+                <w:szCs w:val="20"/>
+                <w14:ligatures w14:val="none"/>
+              </w:rPr>
+              <w:t>Verif_utilisateur_destinataire_trigger</w:t>
+            </w:r>
+            <w:proofErr w:type="spellEnd"/>
           </w:p>
         </w:tc>
       </w:tr>
@@ -3564,7 +5926,10 @@
           <w14:ligatures w14:val="none"/>
         </w:rPr>
       </w:pPr>
-      <w:r>
+    </w:p>
+    <w:p>
+      <w:pPr>
+        <w:spacing w:before="100" w:beforeAutospacing="1" w:after="100" w:afterAutospacing="1" w:line="240" w:lineRule="auto"/>
         <w:rPr>
           <w:rFonts w:ascii="Times New Roman" w:eastAsia="Times New Roman" w:hAnsi="Times New Roman" w:cs="Times New Roman"/>
           <w:b/>
@@ -3572,6 +5937,15 @@
           <w:kern w:val="0"/>
           <w14:ligatures w14:val="none"/>
         </w:rPr>
+      </w:pPr>
+      <w:r>
+        <w:rPr>
+          <w:rFonts w:ascii="Times New Roman" w:eastAsia="Times New Roman" w:hAnsi="Times New Roman" w:cs="Times New Roman"/>
+          <w:b/>
+          <w:bCs/>
+          <w:kern w:val="0"/>
+          <w14:ligatures w14:val="none"/>
+        </w:rPr>
         <w:lastRenderedPageBreak/>
         <w:t>Scenarios d’utilisation et démonstration</w:t>
       </w:r>
@@ -3749,7 +6123,31 @@
           <w:szCs w:val="20"/>
           <w14:ligatures w14:val="none"/>
         </w:rPr>
-        <w:t>Comportement : Insertion uniquement si l’email est unique. Possibilité d’ajouter une vérification du mot de passe (non implémentée ici).</w:t>
+        <w:t xml:space="preserve">Comportement : Insertion uniquement si </w:t>
+      </w:r>
+      <w:proofErr w:type="gramStart"/>
+      <w:r>
+        <w:rPr>
+          <w:rFonts w:ascii="Times New Roman" w:eastAsia="Times New Roman" w:hAnsi="Times New Roman" w:cs="Times New Roman"/>
+          <w:color w:val="000000"/>
+          <w:kern w:val="0"/>
+          <w:sz w:val="20"/>
+          <w:szCs w:val="20"/>
+          <w14:ligatures w14:val="none"/>
+        </w:rPr>
+        <w:t>l’email</w:t>
+      </w:r>
+      <w:proofErr w:type="gramEnd"/>
+      <w:r>
+        <w:rPr>
+          <w:rFonts w:ascii="Times New Roman" w:eastAsia="Times New Roman" w:hAnsi="Times New Roman" w:cs="Times New Roman"/>
+          <w:color w:val="000000"/>
+          <w:kern w:val="0"/>
+          <w:sz w:val="20"/>
+          <w:szCs w:val="20"/>
+          <w14:ligatures w14:val="none"/>
+        </w:rPr>
+        <w:t xml:space="preserve"> est unique. Possibilité d’ajouter une vérification du mot de passe (non implémentée ici).</w:t>
       </w:r>
     </w:p>
     <w:p>
@@ -3793,7 +6191,31 @@
           <w:szCs w:val="20"/>
           <w14:ligatures w14:val="none"/>
         </w:rPr>
-        <w:t>Résultat attendu : Nouvel utilisateur ajouté ; en cas d’email en doublon → rejet par contrainte UNIQUE.</w:t>
+        <w:t xml:space="preserve">Résultat attendu : Nouvel utilisateur ajouté ; en cas </w:t>
+      </w:r>
+      <w:proofErr w:type="gramStart"/>
+      <w:r>
+        <w:rPr>
+          <w:rFonts w:ascii="Times New Roman" w:eastAsia="Times New Roman" w:hAnsi="Times New Roman" w:cs="Times New Roman"/>
+          <w:color w:val="000000"/>
+          <w:kern w:val="0"/>
+          <w:sz w:val="20"/>
+          <w:szCs w:val="20"/>
+          <w14:ligatures w14:val="none"/>
+        </w:rPr>
+        <w:t>d’email</w:t>
+      </w:r>
+      <w:proofErr w:type="gramEnd"/>
+      <w:r>
+        <w:rPr>
+          <w:rFonts w:ascii="Times New Roman" w:eastAsia="Times New Roman" w:hAnsi="Times New Roman" w:cs="Times New Roman"/>
+          <w:color w:val="000000"/>
+          <w:kern w:val="0"/>
+          <w:sz w:val="20"/>
+          <w:szCs w:val="20"/>
+          <w14:ligatures w14:val="none"/>
+        </w:rPr>
+        <w:t xml:space="preserve"> en doublon → rejet par contrainte UNIQUE.</w:t>
       </w:r>
     </w:p>
     <w:p>
@@ -3903,8 +6325,21 @@
           <w:szCs w:val="20"/>
           <w14:ligatures w14:val="none"/>
         </w:rPr>
-        <w:t>Tables impliquées : Utilisateur, CreneauConnexion</w:t>
-      </w:r>
+        <w:t xml:space="preserve">Tables impliquées : Utilisateur, </w:t>
+      </w:r>
+      <w:proofErr w:type="spellStart"/>
+      <w:r>
+        <w:rPr>
+          <w:rFonts w:ascii="Times New Roman" w:eastAsia="Times New Roman" w:hAnsi="Times New Roman" w:cs="Times New Roman"/>
+          <w:color w:val="000000"/>
+          <w:kern w:val="0"/>
+          <w:sz w:val="20"/>
+          <w:szCs w:val="20"/>
+          <w14:ligatures w14:val="none"/>
+        </w:rPr>
+        <w:t>CreneauConnexion</w:t>
+      </w:r>
+      <w:proofErr w:type="spellEnd"/>
     </w:p>
     <w:p>
       <w:pPr>
@@ -3947,7 +6382,55 @@
           <w:szCs w:val="20"/>
           <w14:ligatures w14:val="none"/>
         </w:rPr>
-        <w:t>Comportement : Mise à jour du champ Uconnecte à true si un créneau est ouvert et encore disponible.</w:t>
+        <w:t xml:space="preserve">Comportement : Mise à jour du champ </w:t>
+      </w:r>
+      <w:proofErr w:type="spellStart"/>
+      <w:r>
+        <w:rPr>
+          <w:rFonts w:ascii="Times New Roman" w:eastAsia="Times New Roman" w:hAnsi="Times New Roman" w:cs="Times New Roman"/>
+          <w:color w:val="000000"/>
+          <w:kern w:val="0"/>
+          <w:sz w:val="20"/>
+          <w:szCs w:val="20"/>
+          <w14:ligatures w14:val="none"/>
+        </w:rPr>
+        <w:t>Uconnecte</w:t>
+      </w:r>
+      <w:proofErr w:type="spellEnd"/>
+      <w:r>
+        <w:rPr>
+          <w:rFonts w:ascii="Times New Roman" w:eastAsia="Times New Roman" w:hAnsi="Times New Roman" w:cs="Times New Roman"/>
+          <w:color w:val="000000"/>
+          <w:kern w:val="0"/>
+          <w:sz w:val="20"/>
+          <w:szCs w:val="20"/>
+          <w14:ligatures w14:val="none"/>
+        </w:rPr>
+        <w:t xml:space="preserve"> à </w:t>
+      </w:r>
+      <w:proofErr w:type="spellStart"/>
+      <w:r>
+        <w:rPr>
+          <w:rFonts w:ascii="Times New Roman" w:eastAsia="Times New Roman" w:hAnsi="Times New Roman" w:cs="Times New Roman"/>
+          <w:color w:val="000000"/>
+          <w:kern w:val="0"/>
+          <w:sz w:val="20"/>
+          <w:szCs w:val="20"/>
+          <w14:ligatures w14:val="none"/>
+        </w:rPr>
+        <w:t>true</w:t>
+      </w:r>
+      <w:proofErr w:type="spellEnd"/>
+      <w:r>
+        <w:rPr>
+          <w:rFonts w:ascii="Times New Roman" w:eastAsia="Times New Roman" w:hAnsi="Times New Roman" w:cs="Times New Roman"/>
+          <w:color w:val="000000"/>
+          <w:kern w:val="0"/>
+          <w:sz w:val="20"/>
+          <w:szCs w:val="20"/>
+          <w14:ligatures w14:val="none"/>
+        </w:rPr>
+        <w:t xml:space="preserve"> si un créneau est ouvert et encore disponible.</w:t>
       </w:r>
     </w:p>
     <w:p>
@@ -4101,8 +6584,21 @@
           <w:szCs w:val="20"/>
           <w14:ligatures w14:val="none"/>
         </w:rPr>
-        <w:t>Tables impliquées : Utilisateur, CreneauConnexion</w:t>
-      </w:r>
+        <w:t xml:space="preserve">Tables impliquées : Utilisateur, </w:t>
+      </w:r>
+      <w:proofErr w:type="spellStart"/>
+      <w:r>
+        <w:rPr>
+          <w:rFonts w:ascii="Times New Roman" w:eastAsia="Times New Roman" w:hAnsi="Times New Roman" w:cs="Times New Roman"/>
+          <w:color w:val="000000"/>
+          <w:kern w:val="0"/>
+          <w:sz w:val="20"/>
+          <w:szCs w:val="20"/>
+          <w14:ligatures w14:val="none"/>
+        </w:rPr>
+        <w:t>CreneauConnexion</w:t>
+      </w:r>
+      <w:proofErr w:type="spellEnd"/>
     </w:p>
     <w:p>
       <w:pPr>
@@ -4145,7 +6641,31 @@
           <w:szCs w:val="20"/>
           <w14:ligatures w14:val="none"/>
         </w:rPr>
-        <w:t>Comportement : Statut Uconnecte mis à false, incrément du compteur de connexions restantes dans le créneau.</w:t>
+        <w:t xml:space="preserve">Comportement : Statut </w:t>
+      </w:r>
+      <w:proofErr w:type="spellStart"/>
+      <w:r>
+        <w:rPr>
+          <w:rFonts w:ascii="Times New Roman" w:eastAsia="Times New Roman" w:hAnsi="Times New Roman" w:cs="Times New Roman"/>
+          <w:color w:val="000000"/>
+          <w:kern w:val="0"/>
+          <w:sz w:val="20"/>
+          <w:szCs w:val="20"/>
+          <w14:ligatures w14:val="none"/>
+        </w:rPr>
+        <w:t>Uconnecte</w:t>
+      </w:r>
+      <w:proofErr w:type="spellEnd"/>
+      <w:r>
+        <w:rPr>
+          <w:rFonts w:ascii="Times New Roman" w:eastAsia="Times New Roman" w:hAnsi="Times New Roman" w:cs="Times New Roman"/>
+          <w:color w:val="000000"/>
+          <w:kern w:val="0"/>
+          <w:sz w:val="20"/>
+          <w:szCs w:val="20"/>
+          <w14:ligatures w14:val="none"/>
+        </w:rPr>
+        <w:t xml:space="preserve"> mis à false, incrément du compteur de connexions restantes dans le créneau.</w:t>
       </w:r>
     </w:p>
     <w:p>
@@ -4299,8 +6819,69 @@
           <w:szCs w:val="20"/>
           <w14:ligatures w14:val="none"/>
         </w:rPr>
-        <w:t>Tables impliquées : Evenement, Etablissement, EvenementEtablissement</w:t>
-      </w:r>
+        <w:t xml:space="preserve">Tables impliquées : </w:t>
+      </w:r>
+      <w:proofErr w:type="spellStart"/>
+      <w:r>
+        <w:rPr>
+          <w:rFonts w:ascii="Times New Roman" w:eastAsia="Times New Roman" w:hAnsi="Times New Roman" w:cs="Times New Roman"/>
+          <w:color w:val="000000"/>
+          <w:kern w:val="0"/>
+          <w:sz w:val="20"/>
+          <w:szCs w:val="20"/>
+          <w14:ligatures w14:val="none"/>
+        </w:rPr>
+        <w:t>Evenement</w:t>
+      </w:r>
+      <w:proofErr w:type="spellEnd"/>
+      <w:r>
+        <w:rPr>
+          <w:rFonts w:ascii="Times New Roman" w:eastAsia="Times New Roman" w:hAnsi="Times New Roman" w:cs="Times New Roman"/>
+          <w:color w:val="000000"/>
+          <w:kern w:val="0"/>
+          <w:sz w:val="20"/>
+          <w:szCs w:val="20"/>
+          <w14:ligatures w14:val="none"/>
+        </w:rPr>
+        <w:t xml:space="preserve">, </w:t>
+      </w:r>
+      <w:proofErr w:type="spellStart"/>
+      <w:r>
+        <w:rPr>
+          <w:rFonts w:ascii="Times New Roman" w:eastAsia="Times New Roman" w:hAnsi="Times New Roman" w:cs="Times New Roman"/>
+          <w:color w:val="000000"/>
+          <w:kern w:val="0"/>
+          <w:sz w:val="20"/>
+          <w:szCs w:val="20"/>
+          <w14:ligatures w14:val="none"/>
+        </w:rPr>
+        <w:t>Etablissement</w:t>
+      </w:r>
+      <w:proofErr w:type="spellEnd"/>
+      <w:r>
+        <w:rPr>
+          <w:rFonts w:ascii="Times New Roman" w:eastAsia="Times New Roman" w:hAnsi="Times New Roman" w:cs="Times New Roman"/>
+          <w:color w:val="000000"/>
+          <w:kern w:val="0"/>
+          <w:sz w:val="20"/>
+          <w:szCs w:val="20"/>
+          <w14:ligatures w14:val="none"/>
+        </w:rPr>
+        <w:t xml:space="preserve">, </w:t>
+      </w:r>
+      <w:proofErr w:type="spellStart"/>
+      <w:r>
+        <w:rPr>
+          <w:rFonts w:ascii="Times New Roman" w:eastAsia="Times New Roman" w:hAnsi="Times New Roman" w:cs="Times New Roman"/>
+          <w:color w:val="000000"/>
+          <w:kern w:val="0"/>
+          <w:sz w:val="20"/>
+          <w:szCs w:val="20"/>
+          <w14:ligatures w14:val="none"/>
+        </w:rPr>
+        <w:t>EvenementEtablissement</w:t>
+      </w:r>
+      <w:proofErr w:type="spellEnd"/>
     </w:p>
     <w:p>
       <w:pPr>
@@ -4541,7 +7122,31 @@
           <w:szCs w:val="20"/>
           <w14:ligatures w14:val="none"/>
         </w:rPr>
-        <w:t>Comportement : Vérifie la disponibilité du billet. Crée une réservation avec le statut Pre-reserve et met à jour le billet.</w:t>
+        <w:t>Comportement : Vérifie la disponibilité du billet. Crée une réservation avec le statut Pre-</w:t>
+      </w:r>
+      <w:proofErr w:type="spellStart"/>
+      <w:r>
+        <w:rPr>
+          <w:rFonts w:ascii="Times New Roman" w:eastAsia="Times New Roman" w:hAnsi="Times New Roman" w:cs="Times New Roman"/>
+          <w:color w:val="000000"/>
+          <w:kern w:val="0"/>
+          <w:sz w:val="20"/>
+          <w:szCs w:val="20"/>
+          <w14:ligatures w14:val="none"/>
+        </w:rPr>
+        <w:t>reserve</w:t>
+      </w:r>
+      <w:proofErr w:type="spellEnd"/>
+      <w:r>
+        <w:rPr>
+          <w:rFonts w:ascii="Times New Roman" w:eastAsia="Times New Roman" w:hAnsi="Times New Roman" w:cs="Times New Roman"/>
+          <w:color w:val="000000"/>
+          <w:kern w:val="0"/>
+          <w:sz w:val="20"/>
+          <w:szCs w:val="20"/>
+          <w14:ligatures w14:val="none"/>
+        </w:rPr>
+        <w:t xml:space="preserve"> et met à jour le billet.</w:t>
       </w:r>
     </w:p>
     <w:p>
@@ -4586,7 +7191,31 @@
           <w:szCs w:val="20"/>
           <w14:ligatures w14:val="none"/>
         </w:rPr>
-        <w:t>Résultat attendu : Billet marqué comme pré-réservé.</w:t>
+        <w:t xml:space="preserve">Résultat attendu : Billet marqué comme </w:t>
+      </w:r>
+      <w:proofErr w:type="spellStart"/>
+      <w:r>
+        <w:rPr>
+          <w:rFonts w:ascii="Times New Roman" w:eastAsia="Times New Roman" w:hAnsi="Times New Roman" w:cs="Times New Roman"/>
+          <w:color w:val="000000"/>
+          <w:kern w:val="0"/>
+          <w:sz w:val="20"/>
+          <w:szCs w:val="20"/>
+          <w14:ligatures w14:val="none"/>
+        </w:rPr>
+        <w:t>pré-réservé</w:t>
+      </w:r>
+      <w:proofErr w:type="spellEnd"/>
+      <w:r>
+        <w:rPr>
+          <w:rFonts w:ascii="Times New Roman" w:eastAsia="Times New Roman" w:hAnsi="Times New Roman" w:cs="Times New Roman"/>
+          <w:color w:val="000000"/>
+          <w:kern w:val="0"/>
+          <w:sz w:val="20"/>
+          <w:szCs w:val="20"/>
+          <w14:ligatures w14:val="none"/>
+        </w:rPr>
+        <w:t>.</w:t>
       </w:r>
     </w:p>
     <w:p>
@@ -5136,7 +7765,31 @@
           <w:szCs w:val="20"/>
           <w14:ligatures w14:val="none"/>
         </w:rPr>
-        <w:t>Comportement : Statut de la réservation mis à Annule, et disponibilité du billet remise à true.</w:t>
+        <w:t xml:space="preserve">Comportement : Statut de la réservation mis à Annule, et disponibilité du billet remise à </w:t>
+      </w:r>
+      <w:proofErr w:type="spellStart"/>
+      <w:r>
+        <w:rPr>
+          <w:rFonts w:ascii="Times New Roman" w:eastAsia="Times New Roman" w:hAnsi="Times New Roman" w:cs="Times New Roman"/>
+          <w:color w:val="000000"/>
+          <w:kern w:val="0"/>
+          <w:sz w:val="20"/>
+          <w:szCs w:val="20"/>
+          <w14:ligatures w14:val="none"/>
+        </w:rPr>
+        <w:t>true</w:t>
+      </w:r>
+      <w:proofErr w:type="spellEnd"/>
+      <w:r>
+        <w:rPr>
+          <w:rFonts w:ascii="Times New Roman" w:eastAsia="Times New Roman" w:hAnsi="Times New Roman" w:cs="Times New Roman"/>
+          <w:color w:val="000000"/>
+          <w:kern w:val="0"/>
+          <w:sz w:val="20"/>
+          <w:szCs w:val="20"/>
+          <w14:ligatures w14:val="none"/>
+        </w:rPr>
+        <w:t>.</w:t>
       </w:r>
     </w:p>
     <w:p>
@@ -5378,7 +8031,55 @@
           <w:szCs w:val="20"/>
           <w14:ligatures w14:val="none"/>
         </w:rPr>
-        <w:t>Résultat attendu : Liste des utilisateurs marqués comme suspects (Ususpect = true).</w:t>
+        <w:t>Résultat attendu : Liste des utilisateurs marqués comme suspects (</w:t>
+      </w:r>
+      <w:proofErr w:type="spellStart"/>
+      <w:r>
+        <w:rPr>
+          <w:rFonts w:ascii="Times New Roman" w:eastAsia="Times New Roman" w:hAnsi="Times New Roman" w:cs="Times New Roman"/>
+          <w:color w:val="000000"/>
+          <w:kern w:val="0"/>
+          <w:sz w:val="20"/>
+          <w:szCs w:val="20"/>
+          <w14:ligatures w14:val="none"/>
+        </w:rPr>
+        <w:t>Ususpect</w:t>
+      </w:r>
+      <w:proofErr w:type="spellEnd"/>
+      <w:r>
+        <w:rPr>
+          <w:rFonts w:ascii="Times New Roman" w:eastAsia="Times New Roman" w:hAnsi="Times New Roman" w:cs="Times New Roman"/>
+          <w:color w:val="000000"/>
+          <w:kern w:val="0"/>
+          <w:sz w:val="20"/>
+          <w:szCs w:val="20"/>
+          <w14:ligatures w14:val="none"/>
+        </w:rPr>
+        <w:t xml:space="preserve"> = </w:t>
+      </w:r>
+      <w:proofErr w:type="spellStart"/>
+      <w:r>
+        <w:rPr>
+          <w:rFonts w:ascii="Times New Roman" w:eastAsia="Times New Roman" w:hAnsi="Times New Roman" w:cs="Times New Roman"/>
+          <w:color w:val="000000"/>
+          <w:kern w:val="0"/>
+          <w:sz w:val="20"/>
+          <w:szCs w:val="20"/>
+          <w14:ligatures w14:val="none"/>
+        </w:rPr>
+        <w:t>true</w:t>
+      </w:r>
+      <w:proofErr w:type="spellEnd"/>
+      <w:r>
+        <w:rPr>
+          <w:rFonts w:ascii="Times New Roman" w:eastAsia="Times New Roman" w:hAnsi="Times New Roman" w:cs="Times New Roman"/>
+          <w:color w:val="000000"/>
+          <w:kern w:val="0"/>
+          <w:sz w:val="20"/>
+          <w:szCs w:val="20"/>
+          <w14:ligatures w14:val="none"/>
+        </w:rPr>
+        <w:t>).</w:t>
       </w:r>
     </w:p>
     <w:p>
@@ -5488,7 +8189,31 @@
           <w:szCs w:val="20"/>
           <w14:ligatures w14:val="none"/>
         </w:rPr>
-        <w:t>Tables impliquées : CreneauConnexion, Utilisateur</w:t>
+        <w:t xml:space="preserve">Tables impliquées : </w:t>
+      </w:r>
+      <w:proofErr w:type="spellStart"/>
+      <w:r>
+        <w:rPr>
+          <w:rFonts w:ascii="Times New Roman" w:eastAsia="Times New Roman" w:hAnsi="Times New Roman" w:cs="Times New Roman"/>
+          <w:color w:val="000000"/>
+          <w:kern w:val="0"/>
+          <w:sz w:val="20"/>
+          <w:szCs w:val="20"/>
+          <w14:ligatures w14:val="none"/>
+        </w:rPr>
+        <w:t>CreneauConnexion</w:t>
+      </w:r>
+      <w:proofErr w:type="spellEnd"/>
+      <w:r>
+        <w:rPr>
+          <w:rFonts w:ascii="Times New Roman" w:eastAsia="Times New Roman" w:hAnsi="Times New Roman" w:cs="Times New Roman"/>
+          <w:color w:val="000000"/>
+          <w:kern w:val="0"/>
+          <w:sz w:val="20"/>
+          <w:szCs w:val="20"/>
+          <w14:ligatures w14:val="none"/>
+        </w:rPr>
+        <w:t>, Utilisateur</w:t>
       </w:r>
     </w:p>
     <w:p>
@@ -5687,8 +8412,69 @@
           <w:szCs w:val="20"/>
           <w14:ligatures w14:val="none"/>
         </w:rPr>
-        <w:t>Tables impliquées : Evenement, CreneauConnexion, CreneauConnexionEvenement</w:t>
-      </w:r>
+        <w:t xml:space="preserve">Tables impliquées : </w:t>
+      </w:r>
+      <w:proofErr w:type="spellStart"/>
+      <w:r>
+        <w:rPr>
+          <w:rFonts w:ascii="Times New Roman" w:eastAsia="Times New Roman" w:hAnsi="Times New Roman" w:cs="Times New Roman"/>
+          <w:color w:val="000000"/>
+          <w:kern w:val="0"/>
+          <w:sz w:val="20"/>
+          <w:szCs w:val="20"/>
+          <w14:ligatures w14:val="none"/>
+        </w:rPr>
+        <w:t>Evenement</w:t>
+      </w:r>
+      <w:proofErr w:type="spellEnd"/>
+      <w:r>
+        <w:rPr>
+          <w:rFonts w:ascii="Times New Roman" w:eastAsia="Times New Roman" w:hAnsi="Times New Roman" w:cs="Times New Roman"/>
+          <w:color w:val="000000"/>
+          <w:kern w:val="0"/>
+          <w:sz w:val="20"/>
+          <w:szCs w:val="20"/>
+          <w14:ligatures w14:val="none"/>
+        </w:rPr>
+        <w:t xml:space="preserve">, </w:t>
+      </w:r>
+      <w:proofErr w:type="spellStart"/>
+      <w:r>
+        <w:rPr>
+          <w:rFonts w:ascii="Times New Roman" w:eastAsia="Times New Roman" w:hAnsi="Times New Roman" w:cs="Times New Roman"/>
+          <w:color w:val="000000"/>
+          <w:kern w:val="0"/>
+          <w:sz w:val="20"/>
+          <w:szCs w:val="20"/>
+          <w14:ligatures w14:val="none"/>
+        </w:rPr>
+        <w:t>CreneauConnexion</w:t>
+      </w:r>
+      <w:proofErr w:type="spellEnd"/>
+      <w:r>
+        <w:rPr>
+          <w:rFonts w:ascii="Times New Roman" w:eastAsia="Times New Roman" w:hAnsi="Times New Roman" w:cs="Times New Roman"/>
+          <w:color w:val="000000"/>
+          <w:kern w:val="0"/>
+          <w:sz w:val="20"/>
+          <w:szCs w:val="20"/>
+          <w14:ligatures w14:val="none"/>
+        </w:rPr>
+        <w:t xml:space="preserve">, </w:t>
+      </w:r>
+      <w:proofErr w:type="spellStart"/>
+      <w:r>
+        <w:rPr>
+          <w:rFonts w:ascii="Times New Roman" w:eastAsia="Times New Roman" w:hAnsi="Times New Roman" w:cs="Times New Roman"/>
+          <w:color w:val="000000"/>
+          <w:kern w:val="0"/>
+          <w:sz w:val="20"/>
+          <w:szCs w:val="20"/>
+          <w14:ligatures w14:val="none"/>
+        </w:rPr>
+        <w:t>CreneauConnexionEvenement</w:t>
+      </w:r>
+      <w:proofErr w:type="spellEnd"/>
     </w:p>
     <w:p>
       <w:pPr>
@@ -5778,6 +8564,549 @@
           <w14:ligatures w14:val="none"/>
         </w:rPr>
         <w:t>Résultat attendu : Événement accessible uniquement à travers un créneau préconfiguré.</w:t>
+      </w:r>
+    </w:p>
+    <w:p>
+      <w:pPr>
+        <w:spacing w:before="100" w:beforeAutospacing="1" w:after="100" w:afterAutospacing="1" w:line="240" w:lineRule="auto"/>
+        <w:rPr>
+          <w:rFonts w:ascii="Times New Roman" w:eastAsia="Times New Roman" w:hAnsi="Times New Roman" w:cs="Times New Roman"/>
+          <w:color w:val="000000"/>
+          <w:kern w:val="0"/>
+          <w:sz w:val="20"/>
+          <w:szCs w:val="20"/>
+          <w14:ligatures w14:val="none"/>
+        </w:rPr>
+      </w:pPr>
+      <w:r>
+        <w:rPr>
+          <w:rFonts w:ascii="Times New Roman" w:eastAsia="Times New Roman" w:hAnsi="Times New Roman" w:cs="Times New Roman"/>
+          <w:color w:val="000000"/>
+          <w:kern w:val="0"/>
+          <w:sz w:val="20"/>
+          <w:szCs w:val="20"/>
+          <w14:ligatures w14:val="none"/>
+        </w:rPr>
+        <w:t>Initier</w:t>
+      </w:r>
+      <w:r>
+        <w:rPr>
+          <w:rFonts w:ascii="Times New Roman" w:eastAsia="Times New Roman" w:hAnsi="Times New Roman" w:cs="Times New Roman"/>
+          <w:color w:val="000000"/>
+          <w:kern w:val="0"/>
+          <w:sz w:val="20"/>
+          <w:szCs w:val="20"/>
+          <w14:ligatures w14:val="none"/>
+        </w:rPr>
+        <w:t xml:space="preserve"> échange</w:t>
+      </w:r>
+      <w:r>
+        <w:rPr>
+          <w:rFonts w:ascii="Times New Roman" w:eastAsia="Times New Roman" w:hAnsi="Times New Roman" w:cs="Times New Roman"/>
+          <w:color w:val="000000"/>
+          <w:kern w:val="0"/>
+          <w:sz w:val="20"/>
+          <w:szCs w:val="20"/>
+          <w14:ligatures w14:val="none"/>
+        </w:rPr>
+        <w:t xml:space="preserve"> de billet</w:t>
+      </w:r>
+    </w:p>
+    <w:p>
+      <w:pPr>
+        <w:spacing w:before="100" w:beforeAutospacing="1" w:after="100" w:afterAutospacing="1" w:line="240" w:lineRule="auto"/>
+        <w:rPr>
+          <w:rFonts w:ascii="Times New Roman" w:eastAsia="Times New Roman" w:hAnsi="Times New Roman" w:cs="Times New Roman"/>
+          <w:color w:val="000000"/>
+          <w:kern w:val="0"/>
+          <w:sz w:val="20"/>
+          <w:szCs w:val="20"/>
+          <w14:ligatures w14:val="none"/>
+        </w:rPr>
+      </w:pPr>
+      <w:r>
+        <w:rPr>
+          <w:rFonts w:ascii="Times New Roman" w:eastAsia="Times New Roman" w:hAnsi="Times New Roman" w:cs="Times New Roman"/>
+          <w:color w:val="000000"/>
+          <w:kern w:val="0"/>
+          <w:sz w:val="20"/>
+          <w:szCs w:val="20"/>
+          <w14:ligatures w14:val="none"/>
+        </w:rPr>
+        <w:t>·</w:t>
+      </w:r>
+      <w:r>
+        <w:rPr>
+          <w:rFonts w:ascii="Times New Roman" w:eastAsia="Times New Roman" w:hAnsi="Times New Roman" w:cs="Times New Roman"/>
+          <w:color w:val="000000"/>
+          <w:kern w:val="0"/>
+          <w:sz w:val="14"/>
+          <w:szCs w:val="14"/>
+          <w14:ligatures w14:val="none"/>
+        </w:rPr>
+        <w:t> </w:t>
+      </w:r>
+      <w:r>
+        <w:rPr>
+          <w:rFonts w:ascii="Times New Roman" w:eastAsia="Times New Roman" w:hAnsi="Times New Roman" w:cs="Times New Roman"/>
+          <w:color w:val="000000"/>
+          <w:kern w:val="0"/>
+          <w:sz w:val="20"/>
+          <w:szCs w:val="20"/>
+          <w14:ligatures w14:val="none"/>
+        </w:rPr>
+        <w:t>Objectif : Créer une annonce d’échange d’un utilisateur sur un billet qu’il possède.</w:t>
+      </w:r>
+    </w:p>
+    <w:p>
+      <w:pPr>
+        <w:spacing w:before="100" w:beforeAutospacing="1" w:after="100" w:afterAutospacing="1" w:line="240" w:lineRule="auto"/>
+        <w:rPr>
+          <w:rFonts w:ascii="Times New Roman" w:eastAsia="Times New Roman" w:hAnsi="Times New Roman" w:cs="Times New Roman"/>
+          <w:color w:val="000000"/>
+          <w:kern w:val="0"/>
+          <w:sz w:val="20"/>
+          <w:szCs w:val="20"/>
+          <w14:ligatures w14:val="none"/>
+        </w:rPr>
+      </w:pPr>
+      <w:r>
+        <w:rPr>
+          <w:rFonts w:ascii="Times New Roman" w:eastAsia="Times New Roman" w:hAnsi="Times New Roman" w:cs="Times New Roman"/>
+          <w:color w:val="000000"/>
+          <w:kern w:val="0"/>
+          <w:sz w:val="20"/>
+          <w:szCs w:val="20"/>
+          <w14:ligatures w14:val="none"/>
+        </w:rPr>
+        <w:t>·</w:t>
+      </w:r>
+      <w:r>
+        <w:rPr>
+          <w:rFonts w:ascii="Times New Roman" w:eastAsia="Times New Roman" w:hAnsi="Times New Roman" w:cs="Times New Roman"/>
+          <w:color w:val="000000"/>
+          <w:kern w:val="0"/>
+          <w:sz w:val="20"/>
+          <w:szCs w:val="20"/>
+          <w14:ligatures w14:val="none"/>
+        </w:rPr>
+        <w:t xml:space="preserve"> Table impliquées : </w:t>
+      </w:r>
+      <w:proofErr w:type="spellStart"/>
+      <w:r>
+        <w:rPr>
+          <w:rFonts w:ascii="Times New Roman" w:eastAsia="Times New Roman" w:hAnsi="Times New Roman" w:cs="Times New Roman"/>
+          <w:color w:val="000000"/>
+          <w:kern w:val="0"/>
+          <w:sz w:val="20"/>
+          <w:szCs w:val="20"/>
+          <w14:ligatures w14:val="none"/>
+        </w:rPr>
+        <w:t>Echange</w:t>
+      </w:r>
+      <w:proofErr w:type="spellEnd"/>
+    </w:p>
+    <w:p>
+      <w:pPr>
+        <w:spacing w:before="100" w:beforeAutospacing="1" w:after="100" w:afterAutospacing="1" w:line="240" w:lineRule="auto"/>
+        <w:rPr>
+          <w:rFonts w:ascii="Times New Roman" w:eastAsia="Times New Roman" w:hAnsi="Times New Roman" w:cs="Times New Roman"/>
+          <w:color w:val="000000"/>
+          <w:kern w:val="0"/>
+          <w:sz w:val="20"/>
+          <w:szCs w:val="20"/>
+          <w14:ligatures w14:val="none"/>
+        </w:rPr>
+      </w:pPr>
+      <w:r>
+        <w:rPr>
+          <w:rFonts w:ascii="Times New Roman" w:eastAsia="Times New Roman" w:hAnsi="Times New Roman" w:cs="Times New Roman"/>
+          <w:color w:val="000000"/>
+          <w:kern w:val="0"/>
+          <w:sz w:val="20"/>
+          <w:szCs w:val="20"/>
+          <w14:ligatures w14:val="none"/>
+        </w:rPr>
+        <w:t>·</w:t>
+      </w:r>
+      <w:r>
+        <w:rPr>
+          <w:rFonts w:ascii="Times New Roman" w:eastAsia="Times New Roman" w:hAnsi="Times New Roman" w:cs="Times New Roman"/>
+          <w:color w:val="000000"/>
+          <w:kern w:val="0"/>
+          <w:sz w:val="20"/>
+          <w:szCs w:val="20"/>
+          <w14:ligatures w14:val="none"/>
+        </w:rPr>
+        <w:t xml:space="preserve"> Comportement : Insère un échange, et le lie à un utilisateur </w:t>
+      </w:r>
+      <w:r>
+        <w:rPr>
+          <w:rFonts w:ascii="Times New Roman" w:eastAsia="Times New Roman" w:hAnsi="Times New Roman" w:cs="Times New Roman"/>
+          <w:color w:val="000000"/>
+          <w:kern w:val="0"/>
+          <w:sz w:val="20"/>
+          <w:szCs w:val="20"/>
+          <w14:ligatures w14:val="none"/>
+        </w:rPr>
+        <w:t>d’émetteur</w:t>
+      </w:r>
+      <w:r>
+        <w:rPr>
+          <w:rFonts w:ascii="Times New Roman" w:eastAsia="Times New Roman" w:hAnsi="Times New Roman" w:cs="Times New Roman"/>
+          <w:color w:val="000000"/>
+          <w:kern w:val="0"/>
+          <w:sz w:val="20"/>
+          <w:szCs w:val="20"/>
+          <w14:ligatures w14:val="none"/>
+        </w:rPr>
+        <w:t>.</w:t>
+      </w:r>
+    </w:p>
+    <w:p>
+      <w:pPr>
+        <w:spacing w:before="100" w:beforeAutospacing="1" w:after="100" w:afterAutospacing="1" w:line="240" w:lineRule="auto"/>
+        <w:rPr>
+          <w:rFonts w:ascii="Times New Roman" w:eastAsia="Times New Roman" w:hAnsi="Times New Roman" w:cs="Times New Roman"/>
+          <w:color w:val="000000"/>
+          <w:kern w:val="0"/>
+          <w:sz w:val="20"/>
+          <w:szCs w:val="20"/>
+          <w14:ligatures w14:val="none"/>
+        </w:rPr>
+      </w:pPr>
+      <w:r>
+        <w:rPr>
+          <w:rFonts w:ascii="Times New Roman" w:eastAsia="Times New Roman" w:hAnsi="Times New Roman" w:cs="Times New Roman"/>
+          <w:color w:val="000000"/>
+          <w:kern w:val="0"/>
+          <w:sz w:val="20"/>
+          <w:szCs w:val="20"/>
+          <w14:ligatures w14:val="none"/>
+        </w:rPr>
+        <w:t>·</w:t>
+      </w:r>
+      <w:r>
+        <w:rPr>
+          <w:rFonts w:ascii="Times New Roman" w:eastAsia="Times New Roman" w:hAnsi="Times New Roman" w:cs="Times New Roman"/>
+          <w:color w:val="000000"/>
+          <w:kern w:val="0"/>
+          <w:sz w:val="20"/>
+          <w:szCs w:val="20"/>
+          <w14:ligatures w14:val="none"/>
+        </w:rPr>
+        <w:t xml:space="preserve"> Résultat attendu : Voir les utilisateurs qui veulent faire des échanges.</w:t>
+      </w:r>
+    </w:p>
+    <w:p>
+      <w:pPr>
+        <w:spacing w:before="100" w:beforeAutospacing="1" w:after="100" w:afterAutospacing="1" w:line="240" w:lineRule="auto"/>
+        <w:rPr>
+          <w:rFonts w:ascii="Times New Roman" w:eastAsia="Times New Roman" w:hAnsi="Times New Roman" w:cs="Times New Roman"/>
+          <w:color w:val="000000"/>
+          <w:kern w:val="0"/>
+          <w:sz w:val="20"/>
+          <w:szCs w:val="20"/>
+          <w14:ligatures w14:val="none"/>
+        </w:rPr>
+      </w:pPr>
+      <w:r>
+        <w:rPr>
+          <w:rFonts w:ascii="Times New Roman" w:eastAsia="Times New Roman" w:hAnsi="Times New Roman" w:cs="Times New Roman"/>
+          <w:color w:val="000000"/>
+          <w:kern w:val="0"/>
+          <w:sz w:val="20"/>
+          <w:szCs w:val="20"/>
+          <w14:ligatures w14:val="none"/>
+        </w:rPr>
+        <w:t>Effectuer l’échange de billet</w:t>
+      </w:r>
+    </w:p>
+    <w:p>
+      <w:pPr>
+        <w:spacing w:before="100" w:beforeAutospacing="1" w:after="100" w:afterAutospacing="1" w:line="240" w:lineRule="auto"/>
+        <w:rPr>
+          <w:rFonts w:ascii="Times New Roman" w:eastAsia="Times New Roman" w:hAnsi="Times New Roman" w:cs="Times New Roman"/>
+          <w:color w:val="000000"/>
+          <w:kern w:val="0"/>
+          <w:sz w:val="20"/>
+          <w:szCs w:val="20"/>
+          <w14:ligatures w14:val="none"/>
+        </w:rPr>
+      </w:pPr>
+      <w:r>
+        <w:rPr>
+          <w:rFonts w:ascii="Times New Roman" w:eastAsia="Times New Roman" w:hAnsi="Times New Roman" w:cs="Times New Roman"/>
+          <w:color w:val="000000"/>
+          <w:kern w:val="0"/>
+          <w:sz w:val="20"/>
+          <w:szCs w:val="20"/>
+          <w14:ligatures w14:val="none"/>
+        </w:rPr>
+        <w:t>·</w:t>
+      </w:r>
+      <w:r>
+        <w:rPr>
+          <w:rFonts w:ascii="Times New Roman" w:eastAsia="Times New Roman" w:hAnsi="Times New Roman" w:cs="Times New Roman"/>
+          <w:color w:val="000000"/>
+          <w:kern w:val="0"/>
+          <w:sz w:val="20"/>
+          <w:szCs w:val="20"/>
+          <w14:ligatures w14:val="none"/>
+        </w:rPr>
+        <w:t xml:space="preserve"> </w:t>
+      </w:r>
+      <w:r>
+        <w:rPr>
+          <w:rFonts w:ascii="Times New Roman" w:eastAsia="Times New Roman" w:hAnsi="Times New Roman" w:cs="Times New Roman"/>
+          <w:color w:val="000000"/>
+          <w:kern w:val="0"/>
+          <w:sz w:val="20"/>
+          <w:szCs w:val="20"/>
+          <w14:ligatures w14:val="none"/>
+        </w:rPr>
+        <w:t>Objectif</w:t>
+      </w:r>
+      <w:r>
+        <w:rPr>
+          <w:rFonts w:ascii="Times New Roman" w:eastAsia="Times New Roman" w:hAnsi="Times New Roman" w:cs="Times New Roman"/>
+          <w:color w:val="000000"/>
+          <w:kern w:val="0"/>
+          <w:sz w:val="20"/>
+          <w:szCs w:val="20"/>
+          <w14:ligatures w14:val="none"/>
+        </w:rPr>
+        <w:t xml:space="preserve"> : Confirmer </w:t>
+      </w:r>
+      <w:r>
+        <w:rPr>
+          <w:rFonts w:ascii="Times New Roman" w:eastAsia="Times New Roman" w:hAnsi="Times New Roman" w:cs="Times New Roman"/>
+          <w:color w:val="000000"/>
+          <w:kern w:val="0"/>
+          <w:sz w:val="20"/>
+          <w:szCs w:val="20"/>
+          <w14:ligatures w14:val="none"/>
+        </w:rPr>
+        <w:t>un échange</w:t>
+      </w:r>
+      <w:r>
+        <w:rPr>
+          <w:rFonts w:ascii="Times New Roman" w:eastAsia="Times New Roman" w:hAnsi="Times New Roman" w:cs="Times New Roman"/>
+          <w:color w:val="000000"/>
+          <w:kern w:val="0"/>
+          <w:sz w:val="20"/>
+          <w:szCs w:val="20"/>
+          <w14:ligatures w14:val="none"/>
+        </w:rPr>
+        <w:t xml:space="preserve"> entre l’</w:t>
+      </w:r>
+      <w:r>
+        <w:rPr>
+          <w:rFonts w:ascii="Times New Roman" w:eastAsia="Times New Roman" w:hAnsi="Times New Roman" w:cs="Times New Roman"/>
+          <w:color w:val="000000"/>
+          <w:kern w:val="0"/>
+          <w:sz w:val="20"/>
+          <w:szCs w:val="20"/>
+          <w14:ligatures w14:val="none"/>
+        </w:rPr>
+        <w:t>émetteur</w:t>
+      </w:r>
+      <w:r>
+        <w:rPr>
+          <w:rFonts w:ascii="Times New Roman" w:eastAsia="Times New Roman" w:hAnsi="Times New Roman" w:cs="Times New Roman"/>
+          <w:color w:val="000000"/>
+          <w:kern w:val="0"/>
+          <w:sz w:val="20"/>
+          <w:szCs w:val="20"/>
+          <w14:ligatures w14:val="none"/>
+        </w:rPr>
+        <w:t xml:space="preserve"> et le destinataire.</w:t>
+      </w:r>
+    </w:p>
+    <w:p>
+      <w:pPr>
+        <w:spacing w:before="100" w:beforeAutospacing="1" w:after="100" w:afterAutospacing="1" w:line="240" w:lineRule="auto"/>
+        <w:rPr>
+          <w:rFonts w:ascii="Times New Roman" w:eastAsia="Times New Roman" w:hAnsi="Times New Roman" w:cs="Times New Roman"/>
+          <w:color w:val="000000"/>
+          <w:kern w:val="0"/>
+          <w:sz w:val="20"/>
+          <w:szCs w:val="20"/>
+          <w14:ligatures w14:val="none"/>
+        </w:rPr>
+      </w:pPr>
+      <w:r>
+        <w:rPr>
+          <w:rFonts w:ascii="Times New Roman" w:eastAsia="Times New Roman" w:hAnsi="Times New Roman" w:cs="Times New Roman"/>
+          <w:color w:val="000000"/>
+          <w:kern w:val="0"/>
+          <w:sz w:val="20"/>
+          <w:szCs w:val="20"/>
+          <w14:ligatures w14:val="none"/>
+        </w:rPr>
+        <w:t>·</w:t>
+      </w:r>
+      <w:r>
+        <w:rPr>
+          <w:rFonts w:ascii="Times New Roman" w:eastAsia="Times New Roman" w:hAnsi="Times New Roman" w:cs="Times New Roman"/>
+          <w:color w:val="000000"/>
+          <w:kern w:val="0"/>
+          <w:sz w:val="20"/>
+          <w:szCs w:val="20"/>
+          <w14:ligatures w14:val="none"/>
+        </w:rPr>
+        <w:t xml:space="preserve"> Table impliquées : </w:t>
+      </w:r>
+      <w:proofErr w:type="spellStart"/>
+      <w:r>
+        <w:rPr>
+          <w:rFonts w:ascii="Times New Roman" w:eastAsia="Times New Roman" w:hAnsi="Times New Roman" w:cs="Times New Roman"/>
+          <w:color w:val="000000"/>
+          <w:kern w:val="0"/>
+          <w:sz w:val="20"/>
+          <w:szCs w:val="20"/>
+          <w14:ligatures w14:val="none"/>
+        </w:rPr>
+        <w:t>Echange</w:t>
+      </w:r>
+      <w:proofErr w:type="spellEnd"/>
+      <w:r>
+        <w:rPr>
+          <w:rFonts w:ascii="Times New Roman" w:eastAsia="Times New Roman" w:hAnsi="Times New Roman" w:cs="Times New Roman"/>
+          <w:color w:val="000000"/>
+          <w:kern w:val="0"/>
+          <w:sz w:val="20"/>
+          <w:szCs w:val="20"/>
+          <w14:ligatures w14:val="none"/>
+        </w:rPr>
+        <w:t xml:space="preserve">, </w:t>
+      </w:r>
+      <w:proofErr w:type="spellStart"/>
+      <w:r>
+        <w:rPr>
+          <w:rFonts w:ascii="Times New Roman" w:eastAsia="Times New Roman" w:hAnsi="Times New Roman" w:cs="Times New Roman"/>
+          <w:color w:val="000000"/>
+          <w:kern w:val="0"/>
+          <w:sz w:val="20"/>
+          <w:szCs w:val="20"/>
+          <w14:ligatures w14:val="none"/>
+        </w:rPr>
+        <w:t>Reservation</w:t>
+      </w:r>
+      <w:proofErr w:type="spellEnd"/>
+      <w:r>
+        <w:rPr>
+          <w:rFonts w:ascii="Times New Roman" w:eastAsia="Times New Roman" w:hAnsi="Times New Roman" w:cs="Times New Roman"/>
+          <w:color w:val="000000"/>
+          <w:kern w:val="0"/>
+          <w:sz w:val="20"/>
+          <w:szCs w:val="20"/>
+          <w14:ligatures w14:val="none"/>
+        </w:rPr>
+        <w:t>, Billet</w:t>
+      </w:r>
+    </w:p>
+    <w:p>
+      <w:pPr>
+        <w:spacing w:before="100" w:beforeAutospacing="1" w:after="100" w:afterAutospacing="1" w:line="240" w:lineRule="auto"/>
+        <w:rPr>
+          <w:rFonts w:ascii="Times New Roman" w:eastAsia="Times New Roman" w:hAnsi="Times New Roman" w:cs="Times New Roman"/>
+          <w:color w:val="000000"/>
+          <w:kern w:val="0"/>
+          <w:sz w:val="20"/>
+          <w:szCs w:val="20"/>
+          <w14:ligatures w14:val="none"/>
+        </w:rPr>
+      </w:pPr>
+      <w:r>
+        <w:rPr>
+          <w:rFonts w:ascii="Times New Roman" w:eastAsia="Times New Roman" w:hAnsi="Times New Roman" w:cs="Times New Roman"/>
+          <w:color w:val="000000"/>
+          <w:kern w:val="0"/>
+          <w:sz w:val="20"/>
+          <w:szCs w:val="20"/>
+          <w14:ligatures w14:val="none"/>
+        </w:rPr>
+        <w:t>·</w:t>
+      </w:r>
+      <w:r>
+        <w:rPr>
+          <w:rFonts w:ascii="Times New Roman" w:eastAsia="Times New Roman" w:hAnsi="Times New Roman" w:cs="Times New Roman"/>
+          <w:color w:val="000000"/>
+          <w:kern w:val="0"/>
+          <w:sz w:val="20"/>
+          <w:szCs w:val="20"/>
+          <w14:ligatures w14:val="none"/>
+        </w:rPr>
+        <w:t xml:space="preserve"> Comportement :</w:t>
+      </w:r>
+      <w:r>
+        <w:rPr>
+          <w:rFonts w:ascii="Times New Roman" w:eastAsia="Times New Roman" w:hAnsi="Times New Roman" w:cs="Times New Roman"/>
+          <w:color w:val="000000"/>
+          <w:kern w:val="0"/>
+          <w:sz w:val="20"/>
+          <w:szCs w:val="20"/>
+          <w14:ligatures w14:val="none"/>
+        </w:rPr>
+        <w:t xml:space="preserve"> Changer le prix d’achat du billet</w:t>
+      </w:r>
+      <w:r>
+        <w:rPr>
+          <w:rFonts w:ascii="Times New Roman" w:eastAsia="Times New Roman" w:hAnsi="Times New Roman" w:cs="Times New Roman"/>
+          <w:color w:val="000000"/>
+          <w:kern w:val="0"/>
+          <w:sz w:val="20"/>
+          <w:szCs w:val="20"/>
+          <w14:ligatures w14:val="none"/>
+        </w:rPr>
+        <w:t>.</w:t>
+      </w:r>
+    </w:p>
+    <w:p>
+      <w:pPr>
+        <w:spacing w:before="100" w:beforeAutospacing="1" w:after="100" w:afterAutospacing="1" w:line="240" w:lineRule="auto"/>
+        <w:rPr>
+          <w:rFonts w:ascii="Times New Roman" w:eastAsia="Times New Roman" w:hAnsi="Times New Roman" w:cs="Times New Roman"/>
+          <w:color w:val="000000"/>
+          <w:kern w:val="0"/>
+          <w:sz w:val="20"/>
+          <w:szCs w:val="20"/>
+          <w14:ligatures w14:val="none"/>
+        </w:rPr>
+      </w:pPr>
+      <w:r>
+        <w:rPr>
+          <w:rFonts w:ascii="Times New Roman" w:eastAsia="Times New Roman" w:hAnsi="Times New Roman" w:cs="Times New Roman"/>
+          <w:color w:val="000000"/>
+          <w:kern w:val="0"/>
+          <w:sz w:val="20"/>
+          <w:szCs w:val="20"/>
+          <w14:ligatures w14:val="none"/>
+        </w:rPr>
+        <w:t>·</w:t>
+      </w:r>
+      <w:r>
+        <w:rPr>
+          <w:rFonts w:ascii="Times New Roman" w:eastAsia="Times New Roman" w:hAnsi="Times New Roman" w:cs="Times New Roman"/>
+          <w:color w:val="000000"/>
+          <w:kern w:val="0"/>
+          <w:sz w:val="20"/>
+          <w:szCs w:val="20"/>
+          <w14:ligatures w14:val="none"/>
+        </w:rPr>
+        <w:t xml:space="preserve"> Résultat attendu :</w:t>
+      </w:r>
+      <w:r>
+        <w:rPr>
+          <w:rFonts w:ascii="Times New Roman" w:eastAsia="Times New Roman" w:hAnsi="Times New Roman" w:cs="Times New Roman"/>
+          <w:color w:val="000000"/>
+          <w:kern w:val="0"/>
+          <w:sz w:val="20"/>
+          <w:szCs w:val="20"/>
+          <w14:ligatures w14:val="none"/>
+        </w:rPr>
+        <w:t xml:space="preserve"> Garder une trace de la transaction.</w:t>
       </w:r>
     </w:p>
     <w:p>
@@ -5967,6 +9296,7 @@
                 <w14:ligatures w14:val="none"/>
               </w:rPr>
             </w:pPr>
+            <w:proofErr w:type="spellStart"/>
             <w:r>
               <w:rPr>
                 <w:rFonts w:ascii="Arial" w:eastAsia="Times New Roman" w:hAnsi="Arial" w:cs="Arial"/>
@@ -5978,6 +9308,7 @@
               </w:rPr>
               <w:t>Reservation</w:t>
             </w:r>
+            <w:proofErr w:type="spellEnd"/>
           </w:p>
         </w:tc>
         <w:tc>
@@ -5996,16 +9327,53 @@
                 <w14:ligatures w14:val="none"/>
               </w:rPr>
             </w:pPr>
-            <w:r>
-              <w:rPr>
-                <w:rFonts w:ascii="Arial" w:eastAsia="Times New Roman" w:hAnsi="Arial" w:cs="Arial"/>
-                <w:color w:val="000000"/>
-                <w:kern w:val="0"/>
-                <w:sz w:val="20"/>
-                <w:szCs w:val="20"/>
-                <w14:ligatures w14:val="none"/>
-              </w:rPr>
-              <w:t>Rjour_debut, Rheure_debut </w:t>
+            <w:proofErr w:type="spellStart"/>
+            <w:r>
+              <w:rPr>
+                <w:rFonts w:ascii="Arial" w:eastAsia="Times New Roman" w:hAnsi="Arial" w:cs="Arial"/>
+                <w:color w:val="000000"/>
+                <w:kern w:val="0"/>
+                <w:sz w:val="20"/>
+                <w:szCs w:val="20"/>
+                <w14:ligatures w14:val="none"/>
+              </w:rPr>
+              <w:t>Rjour_debut</w:t>
+            </w:r>
+            <w:proofErr w:type="spellEnd"/>
+            <w:r>
+              <w:rPr>
+                <w:rFonts w:ascii="Arial" w:eastAsia="Times New Roman" w:hAnsi="Arial" w:cs="Arial"/>
+                <w:color w:val="000000"/>
+                <w:kern w:val="0"/>
+                <w:sz w:val="20"/>
+                <w:szCs w:val="20"/>
+                <w14:ligatures w14:val="none"/>
+              </w:rPr>
+              <w:t xml:space="preserve">, </w:t>
+            </w:r>
+            <w:proofErr w:type="spellStart"/>
+            <w:r>
+              <w:rPr>
+                <w:rFonts w:ascii="Arial" w:eastAsia="Times New Roman" w:hAnsi="Arial" w:cs="Arial"/>
+                <w:color w:val="000000"/>
+                <w:kern w:val="0"/>
+                <w:sz w:val="20"/>
+                <w:szCs w:val="20"/>
+                <w14:ligatures w14:val="none"/>
+              </w:rPr>
+              <w:t>Rheure_debut</w:t>
+            </w:r>
+            <w:proofErr w:type="spellEnd"/>
+            <w:r>
+              <w:rPr>
+                <w:rFonts w:ascii="Arial" w:eastAsia="Times New Roman" w:hAnsi="Arial" w:cs="Arial"/>
+                <w:color w:val="000000"/>
+                <w:kern w:val="0"/>
+                <w:sz w:val="20"/>
+                <w:szCs w:val="20"/>
+                <w14:ligatures w14:val="none"/>
+              </w:rPr>
+              <w:t> </w:t>
             </w:r>
           </w:p>
         </w:tc>
@@ -6056,6 +9424,7 @@
                 <w14:ligatures w14:val="none"/>
               </w:rPr>
             </w:pPr>
+            <w:proofErr w:type="spellStart"/>
             <w:r>
               <w:rPr>
                 <w:rFonts w:ascii="Arial" w:eastAsia="Times New Roman" w:hAnsi="Arial" w:cs="Arial"/>
@@ -6067,6 +9436,7 @@
               </w:rPr>
               <w:t>CreneauConnexion</w:t>
             </w:r>
+            <w:proofErr w:type="spellEnd"/>
           </w:p>
         </w:tc>
         <w:tc>
@@ -6085,17 +9455,43 @@
                 <w14:ligatures w14:val="none"/>
               </w:rPr>
             </w:pPr>
-            <w:r>
-              <w:rPr>
-                <w:rFonts w:ascii="Arial" w:eastAsia="Times New Roman" w:hAnsi="Arial" w:cs="Arial"/>
-                <w:color w:val="000000"/>
-                <w:kern w:val="0"/>
-                <w:sz w:val="20"/>
-                <w:szCs w:val="20"/>
-                <w14:ligatures w14:val="none"/>
-              </w:rPr>
-              <w:t>CCjour_debut, CCheure_debut</w:t>
-            </w:r>
+            <w:proofErr w:type="spellStart"/>
+            <w:r>
+              <w:rPr>
+                <w:rFonts w:ascii="Arial" w:eastAsia="Times New Roman" w:hAnsi="Arial" w:cs="Arial"/>
+                <w:color w:val="000000"/>
+                <w:kern w:val="0"/>
+                <w:sz w:val="20"/>
+                <w:szCs w:val="20"/>
+                <w14:ligatures w14:val="none"/>
+              </w:rPr>
+              <w:t>CCjour_debut</w:t>
+            </w:r>
+            <w:proofErr w:type="spellEnd"/>
+            <w:r>
+              <w:rPr>
+                <w:rFonts w:ascii="Arial" w:eastAsia="Times New Roman" w:hAnsi="Arial" w:cs="Arial"/>
+                <w:color w:val="000000"/>
+                <w:kern w:val="0"/>
+                <w:sz w:val="20"/>
+                <w:szCs w:val="20"/>
+                <w14:ligatures w14:val="none"/>
+              </w:rPr>
+              <w:t xml:space="preserve">, </w:t>
+            </w:r>
+            <w:proofErr w:type="spellStart"/>
+            <w:r>
+              <w:rPr>
+                <w:rFonts w:ascii="Arial" w:eastAsia="Times New Roman" w:hAnsi="Arial" w:cs="Arial"/>
+                <w:color w:val="000000"/>
+                <w:kern w:val="0"/>
+                <w:sz w:val="20"/>
+                <w:szCs w:val="20"/>
+                <w14:ligatures w14:val="none"/>
+              </w:rPr>
+              <w:t>CCheure_debut</w:t>
+            </w:r>
+            <w:proofErr w:type="spellEnd"/>
           </w:p>
         </w:tc>
         <w:tc>
@@ -6148,6 +9544,7 @@
                 <w14:ligatures w14:val="none"/>
               </w:rPr>
             </w:pPr>
+            <w:proofErr w:type="spellStart"/>
             <w:r>
               <w:rPr>
                 <w:rFonts w:ascii="Arial" w:eastAsia="Times New Roman" w:hAnsi="Arial" w:cs="Arial"/>
@@ -6159,6 +9556,7 @@
               </w:rPr>
               <w:t>Evenement</w:t>
             </w:r>
+            <w:proofErr w:type="spellEnd"/>
           </w:p>
         </w:tc>
         <w:tc>
@@ -6177,17 +9575,45 @@
                 <w14:ligatures w14:val="none"/>
               </w:rPr>
             </w:pPr>
-            <w:r>
-              <w:rPr>
-                <w:rFonts w:ascii="Arial" w:eastAsia="Times New Roman" w:hAnsi="Arial" w:cs="Arial"/>
-                <w:color w:val="000000"/>
-                <w:kern w:val="0"/>
-                <w:sz w:val="20"/>
-                <w:szCs w:val="20"/>
-                <w14:ligatures w14:val="none"/>
-              </w:rPr>
-              <w:t>Enom_complet, Ejour,Eheure</w:t>
-            </w:r>
+            <w:proofErr w:type="spellStart"/>
+            <w:r>
+              <w:rPr>
+                <w:rFonts w:ascii="Arial" w:eastAsia="Times New Roman" w:hAnsi="Arial" w:cs="Arial"/>
+                <w:color w:val="000000"/>
+                <w:kern w:val="0"/>
+                <w:sz w:val="20"/>
+                <w:szCs w:val="20"/>
+                <w14:ligatures w14:val="none"/>
+              </w:rPr>
+              <w:t>Enom_complet</w:t>
+            </w:r>
+            <w:proofErr w:type="spellEnd"/>
+            <w:r>
+              <w:rPr>
+                <w:rFonts w:ascii="Arial" w:eastAsia="Times New Roman" w:hAnsi="Arial" w:cs="Arial"/>
+                <w:color w:val="000000"/>
+                <w:kern w:val="0"/>
+                <w:sz w:val="20"/>
+                <w:szCs w:val="20"/>
+                <w14:ligatures w14:val="none"/>
+              </w:rPr>
+              <w:t xml:space="preserve">, </w:t>
+            </w:r>
+            <w:proofErr w:type="spellStart"/>
+            <w:proofErr w:type="gramStart"/>
+            <w:r>
+              <w:rPr>
+                <w:rFonts w:ascii="Arial" w:eastAsia="Times New Roman" w:hAnsi="Arial" w:cs="Arial"/>
+                <w:color w:val="000000"/>
+                <w:kern w:val="0"/>
+                <w:sz w:val="20"/>
+                <w:szCs w:val="20"/>
+                <w14:ligatures w14:val="none"/>
+              </w:rPr>
+              <w:t>Ejour,Eheure</w:t>
+            </w:r>
+            <w:proofErr w:type="spellEnd"/>
+            <w:proofErr w:type="gramEnd"/>
           </w:p>
         </w:tc>
         <w:tc>
@@ -6266,6 +9692,7 @@
                 <w14:ligatures w14:val="none"/>
               </w:rPr>
             </w:pPr>
+            <w:proofErr w:type="spellStart"/>
             <w:r>
               <w:rPr>
                 <w:rFonts w:ascii="Arial" w:eastAsia="Times New Roman" w:hAnsi="Arial" w:cs="Arial"/>
@@ -6277,6 +9704,7 @@
               </w:rPr>
               <w:t>Bdisponible</w:t>
             </w:r>
+            <w:proofErr w:type="spellEnd"/>
           </w:p>
         </w:tc>
         <w:tc>
@@ -6329,6 +9757,7 @@
                 <w14:ligatures w14:val="none"/>
               </w:rPr>
             </w:pPr>
+            <w:proofErr w:type="spellStart"/>
             <w:r>
               <w:rPr>
                 <w:rFonts w:ascii="Arial" w:eastAsia="Times New Roman" w:hAnsi="Arial" w:cs="Arial"/>
@@ -6340,6 +9769,7 @@
               </w:rPr>
               <w:t>Reservation</w:t>
             </w:r>
+            <w:proofErr w:type="spellEnd"/>
           </w:p>
         </w:tc>
         <w:tc>
@@ -6358,17 +9788,43 @@
                 <w14:ligatures w14:val="none"/>
               </w:rPr>
             </w:pPr>
-            <w:r>
-              <w:rPr>
-                <w:rFonts w:ascii="Arial" w:eastAsia="Times New Roman" w:hAnsi="Arial" w:cs="Arial"/>
-                <w:color w:val="000000"/>
-                <w:kern w:val="0"/>
-                <w:sz w:val="20"/>
-                <w:szCs w:val="20"/>
-                <w14:ligatures w14:val="none"/>
-              </w:rPr>
-              <w:t>Uemail, Bid</w:t>
-            </w:r>
+            <w:proofErr w:type="spellStart"/>
+            <w:r>
+              <w:rPr>
+                <w:rFonts w:ascii="Arial" w:eastAsia="Times New Roman" w:hAnsi="Arial" w:cs="Arial"/>
+                <w:color w:val="000000"/>
+                <w:kern w:val="0"/>
+                <w:sz w:val="20"/>
+                <w:szCs w:val="20"/>
+                <w14:ligatures w14:val="none"/>
+              </w:rPr>
+              <w:t>Uemail</w:t>
+            </w:r>
+            <w:proofErr w:type="spellEnd"/>
+            <w:r>
+              <w:rPr>
+                <w:rFonts w:ascii="Arial" w:eastAsia="Times New Roman" w:hAnsi="Arial" w:cs="Arial"/>
+                <w:color w:val="000000"/>
+                <w:kern w:val="0"/>
+                <w:sz w:val="20"/>
+                <w:szCs w:val="20"/>
+                <w14:ligatures w14:val="none"/>
+              </w:rPr>
+              <w:t xml:space="preserve">, </w:t>
+            </w:r>
+            <w:proofErr w:type="spellStart"/>
+            <w:r>
+              <w:rPr>
+                <w:rFonts w:ascii="Arial" w:eastAsia="Times New Roman" w:hAnsi="Arial" w:cs="Arial"/>
+                <w:color w:val="000000"/>
+                <w:kern w:val="0"/>
+                <w:sz w:val="20"/>
+                <w:szCs w:val="20"/>
+                <w14:ligatures w14:val="none"/>
+              </w:rPr>
+              <w:t>Bid</w:t>
+            </w:r>
+            <w:proofErr w:type="spellEnd"/>
           </w:p>
         </w:tc>
         <w:tc>
@@ -9256,6 +12712,9 @@
     <w:name w:val="Normal"/>
     <w:qFormat/>
     <w:rsid w:val="0045373A"/>
+    <w:rPr>
+      <w:lang w:val="fr-FR"/>
+    </w:rPr>
   </w:style>
   <w:style w:type="paragraph" w:styleId="Heading1">
     <w:name w:val="heading 1"/>

</xml_diff>

<commit_message>
Add transaction function for ticket reservation with error handling
</commit_message>
<xml_diff>
--- a/Rapport-projet.docx
+++ b/Rapport-projet.docx
@@ -8854,29 +8854,7 @@
           <w:szCs w:val="20"/>
           <w14:ligatures w14:val="none"/>
         </w:rPr>
-        <w:t xml:space="preserve"> </w:t>
-      </w:r>
-      <w:r>
-        <w:rPr>
-          <w:rFonts w:ascii="Times New Roman" w:eastAsia="Times New Roman" w:hAnsi="Times New Roman" w:cs="Times New Roman"/>
-          <w:color w:val="000000"/>
-          <w:kern w:val="0"/>
-          <w:sz w:val="20"/>
-          <w:szCs w:val="20"/>
-          <w14:ligatures w14:val="none"/>
-        </w:rPr>
-        <w:t>Objectif</w:t>
-      </w:r>
-      <w:r>
-        <w:rPr>
-          <w:rFonts w:ascii="Times New Roman" w:eastAsia="Times New Roman" w:hAnsi="Times New Roman" w:cs="Times New Roman"/>
-          <w:color w:val="000000"/>
-          <w:kern w:val="0"/>
-          <w:sz w:val="20"/>
-          <w:szCs w:val="20"/>
-          <w14:ligatures w14:val="none"/>
-        </w:rPr>
-        <w:t xml:space="preserve"> : Confirmer </w:t>
+        <w:t xml:space="preserve"> Objectif : Confirmer </w:t>
       </w:r>
       <w:r>
         <w:rPr>
@@ -9038,18 +9016,7 @@
           <w:szCs w:val="20"/>
           <w14:ligatures w14:val="none"/>
         </w:rPr>
-        <w:t xml:space="preserve"> Comportement :</w:t>
-      </w:r>
-      <w:r>
-        <w:rPr>
-          <w:rFonts w:ascii="Times New Roman" w:eastAsia="Times New Roman" w:hAnsi="Times New Roman" w:cs="Times New Roman"/>
-          <w:color w:val="000000"/>
-          <w:kern w:val="0"/>
-          <w:sz w:val="20"/>
-          <w:szCs w:val="20"/>
-          <w14:ligatures w14:val="none"/>
-        </w:rPr>
-        <w:t xml:space="preserve"> Changer le prix d’achat du billet</w:t>
+        <w:t xml:space="preserve"> Comportement : Changer le prix d’achat du billet</w:t>
       </w:r>
       <w:r>
         <w:rPr>
@@ -9095,19 +9062,308 @@
           <w:szCs w:val="20"/>
           <w14:ligatures w14:val="none"/>
         </w:rPr>
-        <w:t xml:space="preserve"> Résultat attendu :</w:t>
-      </w:r>
-      <w:r>
-        <w:rPr>
-          <w:rFonts w:ascii="Times New Roman" w:eastAsia="Times New Roman" w:hAnsi="Times New Roman" w:cs="Times New Roman"/>
-          <w:color w:val="000000"/>
-          <w:kern w:val="0"/>
-          <w:sz w:val="20"/>
-          <w:szCs w:val="20"/>
-          <w14:ligatures w14:val="none"/>
-        </w:rPr>
-        <w:t xml:space="preserve"> Garder une trace de la transaction.</w:t>
-      </w:r>
+        <w:t xml:space="preserve"> Résultat attendu : Garder une trace de la transaction.</w:t>
+      </w:r>
+    </w:p>
+    <w:p>
+      <w:pPr>
+        <w:spacing w:before="100" w:beforeAutospacing="1" w:after="100" w:afterAutospacing="1" w:line="240" w:lineRule="auto"/>
+        <w:rPr>
+          <w:rFonts w:ascii="Times New Roman" w:eastAsia="Times New Roman" w:hAnsi="Times New Roman" w:cs="Times New Roman"/>
+          <w:color w:val="000000"/>
+          <w:kern w:val="0"/>
+          <w:sz w:val="20"/>
+          <w:szCs w:val="20"/>
+          <w14:ligatures w14:val="none"/>
+        </w:rPr>
+      </w:pPr>
+      <w:r>
+        <w:rPr>
+          <w:rFonts w:ascii="Times New Roman" w:eastAsia="Times New Roman" w:hAnsi="Times New Roman" w:cs="Times New Roman"/>
+          <w:color w:val="000000"/>
+          <w:kern w:val="0"/>
+          <w:sz w:val="20"/>
+          <w:szCs w:val="20"/>
+          <w14:ligatures w14:val="none"/>
+        </w:rPr>
+        <w:t>Transaction de réservation</w:t>
+      </w:r>
+    </w:p>
+    <w:p>
+      <w:pPr>
+        <w:spacing w:before="100" w:beforeAutospacing="1" w:after="100" w:afterAutospacing="1" w:line="240" w:lineRule="auto"/>
+        <w:rPr>
+          <w:rFonts w:ascii="Times New Roman" w:eastAsia="Times New Roman" w:hAnsi="Times New Roman" w:cs="Times New Roman"/>
+          <w:color w:val="000000"/>
+          <w:kern w:val="0"/>
+          <w:sz w:val="20"/>
+          <w:szCs w:val="20"/>
+          <w14:ligatures w14:val="none"/>
+        </w:rPr>
+      </w:pPr>
+      <w:r>
+        <w:rPr>
+          <w:rFonts w:ascii="Times New Roman" w:eastAsia="Times New Roman" w:hAnsi="Times New Roman" w:cs="Times New Roman"/>
+          <w:color w:val="000000"/>
+          <w:kern w:val="0"/>
+          <w:sz w:val="20"/>
+          <w:szCs w:val="20"/>
+          <w14:ligatures w14:val="none"/>
+        </w:rPr>
+        <w:t>·</w:t>
+      </w:r>
+      <w:r>
+        <w:rPr>
+          <w:rFonts w:ascii="Times New Roman" w:eastAsia="Times New Roman" w:hAnsi="Times New Roman" w:cs="Times New Roman"/>
+          <w:color w:val="000000"/>
+          <w:kern w:val="0"/>
+          <w:sz w:val="20"/>
+          <w:szCs w:val="20"/>
+          <w14:ligatures w14:val="none"/>
+        </w:rPr>
+        <w:t xml:space="preserve"> Objectif : </w:t>
+      </w:r>
+      <w:r>
+        <w:rPr>
+          <w:rFonts w:ascii="Times New Roman" w:eastAsia="Times New Roman" w:hAnsi="Times New Roman" w:cs="Times New Roman"/>
+          <w:color w:val="000000"/>
+          <w:kern w:val="0"/>
+          <w:sz w:val="20"/>
+          <w:szCs w:val="20"/>
+          <w14:ligatures w14:val="none"/>
+        </w:rPr>
+        <w:t>Réaliser en une seule opération la pré-réservation, la confirmation et l’application d’une éventuel promotion pour un billet donne.</w:t>
+      </w:r>
+    </w:p>
+    <w:p>
+      <w:pPr>
+        <w:spacing w:before="100" w:beforeAutospacing="1" w:after="100" w:afterAutospacing="1" w:line="240" w:lineRule="auto"/>
+        <w:rPr>
+          <w:rFonts w:ascii="Times New Roman" w:eastAsia="Times New Roman" w:hAnsi="Times New Roman" w:cs="Times New Roman"/>
+          <w:color w:val="000000"/>
+          <w:kern w:val="0"/>
+          <w:sz w:val="20"/>
+          <w:szCs w:val="20"/>
+          <w14:ligatures w14:val="none"/>
+        </w:rPr>
+      </w:pPr>
+      <w:r>
+        <w:rPr>
+          <w:rFonts w:ascii="Times New Roman" w:eastAsia="Times New Roman" w:hAnsi="Times New Roman" w:cs="Times New Roman"/>
+          <w:color w:val="000000"/>
+          <w:kern w:val="0"/>
+          <w:sz w:val="20"/>
+          <w:szCs w:val="20"/>
+          <w14:ligatures w14:val="none"/>
+        </w:rPr>
+        <w:t>·</w:t>
+      </w:r>
+      <w:r>
+        <w:rPr>
+          <w:rFonts w:ascii="Times New Roman" w:eastAsia="Times New Roman" w:hAnsi="Times New Roman" w:cs="Times New Roman"/>
+          <w:color w:val="000000"/>
+          <w:kern w:val="0"/>
+          <w:sz w:val="20"/>
+          <w:szCs w:val="20"/>
+          <w14:ligatures w14:val="none"/>
+        </w:rPr>
+        <w:t xml:space="preserve"> Table impliquées : </w:t>
+      </w:r>
+      <w:proofErr w:type="spellStart"/>
+      <w:r>
+        <w:rPr>
+          <w:rFonts w:ascii="Times New Roman" w:eastAsia="Times New Roman" w:hAnsi="Times New Roman" w:cs="Times New Roman"/>
+          <w:color w:val="000000"/>
+          <w:kern w:val="0"/>
+          <w:sz w:val="20"/>
+          <w:szCs w:val="20"/>
+          <w14:ligatures w14:val="none"/>
+        </w:rPr>
+        <w:t>Reservation</w:t>
+      </w:r>
+      <w:proofErr w:type="spellEnd"/>
+      <w:r>
+        <w:rPr>
+          <w:rFonts w:ascii="Times New Roman" w:eastAsia="Times New Roman" w:hAnsi="Times New Roman" w:cs="Times New Roman"/>
+          <w:color w:val="000000"/>
+          <w:kern w:val="0"/>
+          <w:sz w:val="20"/>
+          <w:szCs w:val="20"/>
+          <w14:ligatures w14:val="none"/>
+        </w:rPr>
+        <w:t>, Billet</w:t>
+      </w:r>
+    </w:p>
+    <w:p>
+      <w:pPr>
+        <w:spacing w:before="100" w:beforeAutospacing="1" w:after="100" w:afterAutospacing="1" w:line="240" w:lineRule="auto"/>
+        <w:rPr>
+          <w:rFonts w:ascii="Times New Roman" w:eastAsia="Times New Roman" w:hAnsi="Times New Roman" w:cs="Times New Roman"/>
+          <w:color w:val="000000"/>
+          <w:kern w:val="0"/>
+          <w:sz w:val="20"/>
+          <w:szCs w:val="20"/>
+          <w14:ligatures w14:val="none"/>
+        </w:rPr>
+      </w:pPr>
+      <w:r>
+        <w:rPr>
+          <w:rFonts w:ascii="Times New Roman" w:eastAsia="Times New Roman" w:hAnsi="Times New Roman" w:cs="Times New Roman"/>
+          <w:color w:val="000000"/>
+          <w:kern w:val="0"/>
+          <w:sz w:val="20"/>
+          <w:szCs w:val="20"/>
+          <w14:ligatures w14:val="none"/>
+        </w:rPr>
+        <w:t>·</w:t>
+      </w:r>
+      <w:r>
+        <w:rPr>
+          <w:rFonts w:ascii="Times New Roman" w:eastAsia="Times New Roman" w:hAnsi="Times New Roman" w:cs="Times New Roman"/>
+          <w:color w:val="000000"/>
+          <w:kern w:val="0"/>
+          <w:sz w:val="20"/>
+          <w:szCs w:val="20"/>
+          <w14:ligatures w14:val="none"/>
+        </w:rPr>
+        <w:t xml:space="preserve"> Comportement : </w:t>
+      </w:r>
+      <w:r>
+        <w:rPr>
+          <w:rFonts w:ascii="Times New Roman" w:eastAsia="Times New Roman" w:hAnsi="Times New Roman" w:cs="Times New Roman"/>
+          <w:color w:val="000000"/>
+          <w:kern w:val="0"/>
+          <w:sz w:val="20"/>
+          <w:szCs w:val="20"/>
+          <w14:ligatures w14:val="none"/>
+        </w:rPr>
+        <w:t>Si le billet est disponible, il est d’abord pré-réservé, puis confirme avec le prix mis à jour.</w:t>
+      </w:r>
+    </w:p>
+    <w:p>
+      <w:pPr>
+        <w:spacing w:before="100" w:beforeAutospacing="1" w:after="100" w:afterAutospacing="1" w:line="240" w:lineRule="auto"/>
+        <w:rPr>
+          <w:rFonts w:ascii="Times New Roman" w:eastAsia="Times New Roman" w:hAnsi="Times New Roman" w:cs="Times New Roman"/>
+          <w:color w:val="000000"/>
+          <w:kern w:val="0"/>
+          <w:sz w:val="20"/>
+          <w:szCs w:val="20"/>
+          <w14:ligatures w14:val="none"/>
+        </w:rPr>
+      </w:pPr>
+      <w:r>
+        <w:rPr>
+          <w:rFonts w:ascii="Times New Roman" w:eastAsia="Times New Roman" w:hAnsi="Times New Roman" w:cs="Times New Roman"/>
+          <w:color w:val="000000"/>
+          <w:kern w:val="0"/>
+          <w:sz w:val="20"/>
+          <w:szCs w:val="20"/>
+          <w14:ligatures w14:val="none"/>
+        </w:rPr>
+        <w:t>·</w:t>
+      </w:r>
+      <w:r>
+        <w:rPr>
+          <w:rFonts w:ascii="Times New Roman" w:eastAsia="Times New Roman" w:hAnsi="Times New Roman" w:cs="Times New Roman"/>
+          <w:color w:val="000000"/>
+          <w:kern w:val="0"/>
+          <w:sz w:val="20"/>
+          <w:szCs w:val="20"/>
+          <w14:ligatures w14:val="none"/>
+        </w:rPr>
+        <w:t xml:space="preserve"> Résultat attendu : </w:t>
+      </w:r>
+      <w:r>
+        <w:rPr>
+          <w:rFonts w:ascii="Times New Roman" w:eastAsia="Times New Roman" w:hAnsi="Times New Roman" w:cs="Times New Roman"/>
+          <w:color w:val="000000"/>
+          <w:kern w:val="0"/>
+          <w:sz w:val="20"/>
+          <w:szCs w:val="20"/>
+          <w14:ligatures w14:val="none"/>
+        </w:rPr>
+        <w:t>Le billet est associé à l’utilisateur avec le statut Confirme, le prix mis à jour selon la promotion.</w:t>
+      </w:r>
+    </w:p>
+    <w:p>
+      <w:pPr>
+        <w:spacing w:before="100" w:beforeAutospacing="1" w:after="100" w:afterAutospacing="1" w:line="240" w:lineRule="auto"/>
+        <w:rPr>
+          <w:rFonts w:ascii="Times New Roman" w:eastAsia="Times New Roman" w:hAnsi="Times New Roman" w:cs="Times New Roman"/>
+          <w:color w:val="000000"/>
+          <w:kern w:val="0"/>
+          <w:sz w:val="20"/>
+          <w:szCs w:val="20"/>
+          <w14:ligatures w14:val="none"/>
+        </w:rPr>
+      </w:pPr>
+    </w:p>
+    <w:p>
+      <w:pPr>
+        <w:spacing w:before="100" w:beforeAutospacing="1" w:after="100" w:afterAutospacing="1" w:line="240" w:lineRule="auto"/>
+        <w:rPr>
+          <w:rFonts w:ascii="Times New Roman" w:eastAsia="Times New Roman" w:hAnsi="Times New Roman" w:cs="Times New Roman"/>
+          <w:color w:val="000000"/>
+          <w:kern w:val="0"/>
+          <w14:ligatures w14:val="none"/>
+        </w:rPr>
+      </w:pPr>
+    </w:p>
+    <w:p>
+      <w:pPr>
+        <w:spacing w:before="100" w:beforeAutospacing="1" w:after="100" w:afterAutospacing="1" w:line="240" w:lineRule="auto"/>
+        <w:rPr>
+          <w:rFonts w:ascii="Times New Roman" w:eastAsia="Times New Roman" w:hAnsi="Times New Roman" w:cs="Times New Roman"/>
+          <w:color w:val="000000"/>
+          <w:kern w:val="0"/>
+          <w14:ligatures w14:val="none"/>
+        </w:rPr>
+      </w:pPr>
+    </w:p>
+    <w:p>
+      <w:pPr>
+        <w:spacing w:before="100" w:beforeAutospacing="1" w:after="100" w:afterAutospacing="1" w:line="240" w:lineRule="auto"/>
+        <w:rPr>
+          <w:rFonts w:ascii="Times New Roman" w:eastAsia="Times New Roman" w:hAnsi="Times New Roman" w:cs="Times New Roman"/>
+          <w:color w:val="000000"/>
+          <w:kern w:val="0"/>
+          <w14:ligatures w14:val="none"/>
+        </w:rPr>
+      </w:pPr>
+    </w:p>
+    <w:p>
+      <w:pPr>
+        <w:spacing w:before="100" w:beforeAutospacing="1" w:after="100" w:afterAutospacing="1" w:line="240" w:lineRule="auto"/>
+        <w:rPr>
+          <w:rFonts w:ascii="Times New Roman" w:eastAsia="Times New Roman" w:hAnsi="Times New Roman" w:cs="Times New Roman"/>
+          <w:color w:val="000000"/>
+          <w:kern w:val="0"/>
+          <w14:ligatures w14:val="none"/>
+        </w:rPr>
+      </w:pPr>
+    </w:p>
+    <w:p>
+      <w:pPr>
+        <w:spacing w:before="100" w:beforeAutospacing="1" w:after="100" w:afterAutospacing="1" w:line="240" w:lineRule="auto"/>
+        <w:rPr>
+          <w:rFonts w:ascii="Times New Roman" w:eastAsia="Times New Roman" w:hAnsi="Times New Roman" w:cs="Times New Roman"/>
+          <w:color w:val="000000"/>
+          <w:kern w:val="0"/>
+          <w14:ligatures w14:val="none"/>
+        </w:rPr>
+      </w:pPr>
+    </w:p>
+    <w:p>
+      <w:pPr>
+        <w:spacing w:before="100" w:beforeAutospacing="1" w:after="100" w:afterAutospacing="1" w:line="240" w:lineRule="auto"/>
+        <w:rPr>
+          <w:rFonts w:ascii="Times New Roman" w:eastAsia="Times New Roman" w:hAnsi="Times New Roman" w:cs="Times New Roman"/>
+          <w:color w:val="000000"/>
+          <w:kern w:val="0"/>
+          <w14:ligatures w14:val="none"/>
+        </w:rPr>
+      </w:pPr>
     </w:p>
     <w:p>
       <w:pPr>

</xml_diff>